<commit_message>
Added specification model and some minor changes in code
</commit_message>
<xml_diff>
--- a/Relazione/Traccia.docx
+++ b/Relazione/Traccia.docx
@@ -12,36 +12,25 @@
           <w:szCs w:val="28"/>
         </w:rPr>
       </w:pPr>
-    </w:p>
-    <w:p>
-      <w:pPr>
-        <w:jc w:val="center"/>
+      <w:r>
         <w:rPr>
           <w:b/>
           <w:bCs/>
           <w:sz w:val="28"/>
           <w:szCs w:val="28"/>
         </w:rPr>
-      </w:pPr>
-      <w:r>
+        <w:t>Analisi delle prestazioni della Rete Wi-Fi del Campus X di Roma Tor Vergata</w:t>
+      </w:r>
+    </w:p>
+    <w:p>
+      <w:pPr>
+        <w:jc w:val="center"/>
         <w:rPr>
           <w:b/>
           <w:bCs/>
           <w:sz w:val="28"/>
           <w:szCs w:val="28"/>
         </w:rPr>
-        <w:t>Analisi delle prestazioni della Rete Wi-Fi del Campus X di Roma Tor Vergata</w:t>
-      </w:r>
-    </w:p>
-    <w:p>
-      <w:pPr>
-        <w:jc w:val="center"/>
-        <w:rPr>
-          <w:b/>
-          <w:bCs/>
-          <w:sz w:val="28"/>
-          <w:szCs w:val="28"/>
-        </w:rPr>
       </w:pPr>
     </w:p>
     <w:p>
@@ -62,8 +51,1019 @@
           <w:sz w:val="24"/>
           <w:szCs w:val="24"/>
         </w:rPr>
+        <mc:AlternateContent>
+          <mc:Choice Requires="wps">
+            <w:drawing>
+              <wp:anchor distT="45720" distB="45720" distL="114300" distR="114300" simplePos="0" relativeHeight="251678720" behindDoc="0" locked="0" layoutInCell="1" allowOverlap="1" wp14:anchorId="3875B06B" wp14:editId="056913E5">
+                <wp:simplePos x="0" y="0"/>
+                <wp:positionH relativeFrom="column">
+                  <wp:posOffset>2908935</wp:posOffset>
+                </wp:positionH>
+                <wp:positionV relativeFrom="paragraph">
+                  <wp:posOffset>464185</wp:posOffset>
+                </wp:positionV>
+                <wp:extent cx="771525" cy="247650"/>
+                <wp:effectExtent l="0" t="0" r="0" b="0"/>
+                <wp:wrapNone/>
+                <wp:docPr id="13" name="Casella di testo 2"/>
+                <wp:cNvGraphicFramePr>
+                  <a:graphicFrameLocks xmlns:a="http://schemas.openxmlformats.org/drawingml/2006/main"/>
+                </wp:cNvGraphicFramePr>
+                <a:graphic xmlns:a="http://schemas.openxmlformats.org/drawingml/2006/main">
+                  <a:graphicData uri="http://schemas.microsoft.com/office/word/2010/wordprocessingShape">
+                    <wps:wsp>
+                      <wps:cNvSpPr txBox="1">
+                        <a:spLocks noChangeArrowheads="1"/>
+                      </wps:cNvSpPr>
+                      <wps:spPr bwMode="auto">
+                        <a:xfrm>
+                          <a:off x="0" y="0"/>
+                          <a:ext cx="771525" cy="247650"/>
+                        </a:xfrm>
+                        <a:prstGeom prst="rect">
+                          <a:avLst/>
+                        </a:prstGeom>
+                        <a:noFill/>
+                        <a:ln w="9525">
+                          <a:noFill/>
+                          <a:miter lim="800000"/>
+                          <a:headEnd/>
+                          <a:tailEnd/>
+                        </a:ln>
+                      </wps:spPr>
+                      <wps:txbx>
+                        <w:txbxContent>
+                          <w:p>
+                            <w:pPr>
+                              <w:rPr>
+                                <w:sz w:val="20"/>
+                                <w:szCs w:val="20"/>
+                              </w:rPr>
+                            </w:pPr>
+                            <w:r>
+                              <w:rPr>
+                                <w:sz w:val="20"/>
+                                <w:szCs w:val="20"/>
+                              </w:rPr>
+                              <w:t>Edificio 4D</w:t>
+                            </w:r>
+                          </w:p>
+                        </w:txbxContent>
+                      </wps:txbx>
+                      <wps:bodyPr rot="0" vert="horz" wrap="square" lIns="91440" tIns="45720" rIns="91440" bIns="45720" anchor="t" anchorCtr="0">
+                        <a:noAutofit/>
+                      </wps:bodyPr>
+                    </wps:wsp>
+                  </a:graphicData>
+                </a:graphic>
+                <wp14:sizeRelH relativeFrom="margin">
+                  <wp14:pctWidth>0</wp14:pctWidth>
+                </wp14:sizeRelH>
+                <wp14:sizeRelV relativeFrom="margin">
+                  <wp14:pctHeight>0</wp14:pctHeight>
+                </wp14:sizeRelV>
+              </wp:anchor>
+            </w:drawing>
+          </mc:Choice>
+          <mc:Fallback>
+            <w:pict>
+              <v:shapetype w14:anchorId="3875B06B" id="_x0000_t202" coordsize="21600,21600" o:spt="202" path="m,l,21600r21600,l21600,xe">
+                <v:stroke joinstyle="miter"/>
+                <v:path gradientshapeok="t" o:connecttype="rect"/>
+              </v:shapetype>
+              <v:shape id="Casella di testo 2" o:spid="_x0000_s1026" type="#_x0000_t202" style="position:absolute;left:0;text-align:left;margin-left:229.05pt;margin-top:36.55pt;width:60.75pt;height:19.5pt;z-index:251678720;visibility:visible;mso-wrap-style:square;mso-width-percent:0;mso-height-percent:0;mso-wrap-distance-left:9pt;mso-wrap-distance-top:3.6pt;mso-wrap-distance-right:9pt;mso-wrap-distance-bottom:3.6pt;mso-position-horizontal:absolute;mso-position-horizontal-relative:text;mso-position-vertical:absolute;mso-position-vertical-relative:text;mso-width-percent:0;mso-height-percent:0;mso-width-relative:margin;mso-height-relative:margin;v-text-anchor:top" o:gfxdata="UEsDBBQABgAIAAAAIQC2gziS/gAAAOEBAAATAAAAW0NvbnRlbnRfVHlwZXNdLnhtbJSRQU7DMBBF&#10;90jcwfIWJU67QAgl6YK0S0CoHGBkTxKLZGx5TGhvj5O2G0SRWNoz/78nu9wcxkFMGNg6quQqL6RA&#10;0s5Y6ir5vt9lD1JwBDIwOMJKHpHlpr69KfdHjyxSmriSfYz+USnWPY7AufNIadK6MEJMx9ApD/oD&#10;OlTrorhX2lFEilmcO2RdNtjC5xDF9pCuTyYBB5bi6bQ4syoJ3g9WQ0ymaiLzg5KdCXlKLjvcW893&#10;SUOqXwnz5DrgnHtJTxOsQfEKIT7DmDSUCaxw7Rqn8787ZsmRM9e2VmPeBN4uqYvTtW7jvijg9N/y&#10;JsXecLq0q+WD6m8AAAD//wMAUEsDBBQABgAIAAAAIQA4/SH/1gAAAJQBAAALAAAAX3JlbHMvLnJl&#10;bHOkkMFqwzAMhu+DvYPRfXGawxijTi+j0GvpHsDYimMaW0Yy2fr2M4PBMnrbUb/Q94l/f/hMi1qR&#10;JVI2sOt6UJgd+ZiDgffL8ekFlFSbvV0oo4EbChzGx4f9GRdb25HMsYhqlCwG5lrLq9biZkxWOiqY&#10;22YiTra2kYMu1l1tQD30/bPm3wwYN0x18gb45AdQl1tp5j/sFB2T0FQ7R0nTNEV3j6o9feQzro1i&#10;OWA14Fm+Q8a1a8+Bvu/d/dMb2JY5uiPbhG/ktn4cqGU/er3pcvwCAAD//wMAUEsDBBQABgAIAAAA&#10;IQBOGcqYDgIAAPoDAAAOAAAAZHJzL2Uyb0RvYy54bWysU8tu2zAQvBfoPxC817JVO04Ey0HqNEWB&#10;9AGk/YA1RVlESS5L0pbSr8+SchwjvRXVgSC1u8Od2eHqejCaHaQPCm3NZ5MpZ9IKbJTd1fznj7t3&#10;l5yFCLYBjVbW/FEGfr1++2bVu0qW2KFupGcEYkPVu5p3MbqqKILopIEwQSctBVv0BiId/a5oPPSE&#10;bnRRTqcXRY++cR6FDIH+3o5Bvs74bStF/Na2QUama069xbz6vG7TWqxXUO08uE6JYxvwD10YUJYu&#10;PUHdQgS29+ovKKOEx4BtnAg0BbatEjJzIDaz6Ss2Dx04mbmQOMGdZAr/D1Z8PXz3TDU0u/ecWTA0&#10;ow0EqTWwRrEoQ0RWJpl6FyrKfnCUH4cPOFBJphzcPYpfgVncdGB38sZ77DsJDbU5S5XFWemIExLI&#10;tv+CDV0H+4gZaGi9SRqSKozQaVyPpxHJITJBP5fL2aJccCYoVM6XF4s8wgKq52LnQ/wk0bC0qbkn&#10;B2RwONyHmJqB6jkl3WXxTmmdXaAt62t+leBfRYyKZFKtTM0vp+kbbZM4frRNLo6g9LinC7Q9kk48&#10;R8Zx2A6UmJTYYvNI9D2OZqTHQ5sO/R/OejJizcPvPXjJmf5sScKr2XyenJsP88WypIM/j2zPI2AF&#10;QdU8cjZuNzG7fWR0Q1K3Ksvw0smxVzJYVuf4GJKDz8856+XJrp8AAAD//wMAUEsDBBQABgAIAAAA&#10;IQD/AwYi3wAAAAoBAAAPAAAAZHJzL2Rvd25yZXYueG1sTI/LTsMwEEX3SPyDNZXYUTul6SONUyEQ&#10;W1DLQ2LnxtMkIh5HsduEv+90BavRaI7unJtvR9eKM/ah8aQhmSoQSKW3DVUaPt5f7lcgQjRkTesJ&#10;NfxigG1xe5ObzPqBdnjex0pwCIXMaKhj7DIpQ1mjM2HqOyS+HX3vTOS1r6TtzcDhrpUzpRbSmYb4&#10;Q206fKqx/NmfnIbP1+P311y9Vc8u7QY/KkluLbW+m4yPGxARx/gHw1Wf1aFgp4M/kQ2i1TBPVwmj&#10;GpYPPBlIl+sFiAOTySwBWeTyf4XiAgAA//8DAFBLAQItABQABgAIAAAAIQC2gziS/gAAAOEBAAAT&#10;AAAAAAAAAAAAAAAAAAAAAABbQ29udGVudF9UeXBlc10ueG1sUEsBAi0AFAAGAAgAAAAhADj9If/W&#10;AAAAlAEAAAsAAAAAAAAAAAAAAAAALwEAAF9yZWxzLy5yZWxzUEsBAi0AFAAGAAgAAAAhAE4ZypgO&#10;AgAA+gMAAA4AAAAAAAAAAAAAAAAALgIAAGRycy9lMm9Eb2MueG1sUEsBAi0AFAAGAAgAAAAhAP8D&#10;BiLfAAAACgEAAA8AAAAAAAAAAAAAAAAAaAQAAGRycy9kb3ducmV2LnhtbFBLBQYAAAAABAAEAPMA&#10;AAB0BQAAAAA=&#10;" filled="f" stroked="f">
+                <v:textbox>
+                  <w:txbxContent>
+                    <w:p>
+                      <w:pPr>
+                        <w:rPr>
+                          <w:sz w:val="20"/>
+                          <w:szCs w:val="20"/>
+                        </w:rPr>
+                      </w:pPr>
+                      <w:r>
+                        <w:rPr>
+                          <w:sz w:val="20"/>
+                          <w:szCs w:val="20"/>
+                        </w:rPr>
+                        <w:t>Edificio 4D</w:t>
+                      </w:r>
+                    </w:p>
+                  </w:txbxContent>
+                </v:textbox>
+              </v:shape>
+            </w:pict>
+          </mc:Fallback>
+        </mc:AlternateContent>
+      </w:r>
+      <w:r>
+        <w:rPr>
+          <w:b/>
+          <w:bCs/>
+          <w:noProof/>
+          <w:sz w:val="24"/>
+          <w:szCs w:val="24"/>
+        </w:rPr>
+        <mc:AlternateContent>
+          <mc:Choice Requires="wps">
+            <w:drawing>
+              <wp:anchor distT="45720" distB="45720" distL="114300" distR="114300" simplePos="0" relativeHeight="251676672" behindDoc="0" locked="0" layoutInCell="1" allowOverlap="1" wp14:anchorId="2D0E8B14" wp14:editId="7E8EF002">
+                <wp:simplePos x="0" y="0"/>
+                <wp:positionH relativeFrom="column">
+                  <wp:posOffset>4680585</wp:posOffset>
+                </wp:positionH>
+                <wp:positionV relativeFrom="paragraph">
+                  <wp:posOffset>245110</wp:posOffset>
+                </wp:positionV>
+                <wp:extent cx="714375" cy="219075"/>
+                <wp:effectExtent l="0" t="0" r="0" b="0"/>
+                <wp:wrapNone/>
+                <wp:docPr id="12" name="Casella di testo 2"/>
+                <wp:cNvGraphicFramePr>
+                  <a:graphicFrameLocks xmlns:a="http://schemas.openxmlformats.org/drawingml/2006/main"/>
+                </wp:cNvGraphicFramePr>
+                <a:graphic xmlns:a="http://schemas.openxmlformats.org/drawingml/2006/main">
+                  <a:graphicData uri="http://schemas.microsoft.com/office/word/2010/wordprocessingShape">
+                    <wps:wsp>
+                      <wps:cNvSpPr txBox="1">
+                        <a:spLocks noChangeArrowheads="1"/>
+                      </wps:cNvSpPr>
+                      <wps:spPr bwMode="auto">
+                        <a:xfrm>
+                          <a:off x="0" y="0"/>
+                          <a:ext cx="714375" cy="219075"/>
+                        </a:xfrm>
+                        <a:prstGeom prst="rect">
+                          <a:avLst/>
+                        </a:prstGeom>
+                        <a:noFill/>
+                        <a:ln w="9525">
+                          <a:noFill/>
+                          <a:miter lim="800000"/>
+                          <a:headEnd/>
+                          <a:tailEnd/>
+                        </a:ln>
+                      </wps:spPr>
+                      <wps:txbx>
+                        <w:txbxContent>
+                          <w:p>
+                            <w:pPr>
+                              <w:rPr>
+                                <w:sz w:val="20"/>
+                                <w:szCs w:val="20"/>
+                              </w:rPr>
+                            </w:pPr>
+                            <w:r>
+                              <w:rPr>
+                                <w:sz w:val="20"/>
+                                <w:szCs w:val="20"/>
+                              </w:rPr>
+                              <w:t>Blocco 1</w:t>
+                            </w:r>
+                          </w:p>
+                          <w:p>
+                            <w:pPr>
+                              <w:rPr>
+                                <w:sz w:val="20"/>
+                                <w:szCs w:val="20"/>
+                              </w:rPr>
+                            </w:pPr>
+                          </w:p>
+                        </w:txbxContent>
+                      </wps:txbx>
+                      <wps:bodyPr rot="0" vert="horz" wrap="square" lIns="91440" tIns="45720" rIns="91440" bIns="45720" anchor="t" anchorCtr="0">
+                        <a:noAutofit/>
+                      </wps:bodyPr>
+                    </wps:wsp>
+                  </a:graphicData>
+                </a:graphic>
+                <wp14:sizeRelH relativeFrom="margin">
+                  <wp14:pctWidth>0</wp14:pctWidth>
+                </wp14:sizeRelH>
+                <wp14:sizeRelV relativeFrom="margin">
+                  <wp14:pctHeight>0</wp14:pctHeight>
+                </wp14:sizeRelV>
+              </wp:anchor>
+            </w:drawing>
+          </mc:Choice>
+          <mc:Fallback>
+            <w:pict>
+              <v:shape w14:anchorId="2D0E8B14" id="_x0000_s1027" type="#_x0000_t202" style="position:absolute;left:0;text-align:left;margin-left:368.55pt;margin-top:19.3pt;width:56.25pt;height:17.25pt;z-index:251676672;visibility:visible;mso-wrap-style:square;mso-width-percent:0;mso-height-percent:0;mso-wrap-distance-left:9pt;mso-wrap-distance-top:3.6pt;mso-wrap-distance-right:9pt;mso-wrap-distance-bottom:3.6pt;mso-position-horizontal:absolute;mso-position-horizontal-relative:text;mso-position-vertical:absolute;mso-position-vertical-relative:text;mso-width-percent:0;mso-height-percent:0;mso-width-relative:margin;mso-height-relative:margin;v-text-anchor:top" o:gfxdata="UEsDBBQABgAIAAAAIQC2gziS/gAAAOEBAAATAAAAW0NvbnRlbnRfVHlwZXNdLnhtbJSRQU7DMBBF&#10;90jcwfIWJU67QAgl6YK0S0CoHGBkTxKLZGx5TGhvj5O2G0SRWNoz/78nu9wcxkFMGNg6quQqL6RA&#10;0s5Y6ir5vt9lD1JwBDIwOMJKHpHlpr69KfdHjyxSmriSfYz+USnWPY7AufNIadK6MEJMx9ApD/oD&#10;OlTrorhX2lFEilmcO2RdNtjC5xDF9pCuTyYBB5bi6bQ4syoJ3g9WQ0ymaiLzg5KdCXlKLjvcW893&#10;SUOqXwnz5DrgnHtJTxOsQfEKIT7DmDSUCaxw7Rqn8787ZsmRM9e2VmPeBN4uqYvTtW7jvijg9N/y&#10;JsXecLq0q+WD6m8AAAD//wMAUEsDBBQABgAIAAAAIQA4/SH/1gAAAJQBAAALAAAAX3JlbHMvLnJl&#10;bHOkkMFqwzAMhu+DvYPRfXGawxijTi+j0GvpHsDYimMaW0Yy2fr2M4PBMnrbUb/Q94l/f/hMi1qR&#10;JVI2sOt6UJgd+ZiDgffL8ekFlFSbvV0oo4EbChzGx4f9GRdb25HMsYhqlCwG5lrLq9biZkxWOiqY&#10;22YiTra2kYMu1l1tQD30/bPm3wwYN0x18gb45AdQl1tp5j/sFB2T0FQ7R0nTNEV3j6o9feQzro1i&#10;OWA14Fm+Q8a1a8+Bvu/d/dMb2JY5uiPbhG/ktn4cqGU/er3pcvwCAAD//wMAUEsDBBQABgAIAAAA&#10;IQDXalUoEQIAAAEEAAAOAAAAZHJzL2Uyb0RvYy54bWysU9uO0zAQfUfiHyy/01xo2W3UdLV0WYS0&#10;XKSFD5g6TmPheIztNilfz9hpSwVvCD9YY8/M8Zwz49Xd2Gt2kM4rNDUvZjln0ghslNnV/NvXx1e3&#10;nPkApgGNRtb8KD2/W798sRpsJUvsUDfSMQIxvhpszbsQbJVlXnSyBz9DKw05W3Q9BDq6XdY4GAi9&#10;11mZ52+yAV1jHQrpPd0+TE6+TvhtK0X43LZeBqZrTrWFtLu0b+OerVdQ7RzYTolTGfAPVfSgDD16&#10;gXqAAGzv1F9QvRIOPbZhJrDPsG2VkIkDsSnyP9g8d2Bl4kLieHuRyf8/WPHp8MUx1VDvSs4M9NSj&#10;DXipNbBGsSB9QFZGmQbrK4p+thQfxrc4Ukqi7O0Tiu+eGdx0YHby3jkcOgkNlVnEzOwqdcLxEWQ7&#10;fMSGnoN9wAQ0tq6PGpIqjNCpXcdLi+QYmKDLm2L++mbBmSBXWSxzsuMLUJ2TrfPhvcSeRaPmjiYg&#10;gcPhyYcp9BwS3zL4qLSme6i0YUPNl4tykRKuPL0KNKRa9TW/zeOaxiZyfGealBxA6cmmWrQ5kY48&#10;J8Zh3I6TzGctt9gcSQWH00zSHyKjQ/eTs4Hmseb+xx6c5Ex/MKTkspjP4wCnw3xxU9LBXXu21x4w&#10;gqBqHjibzE1IQz9RvifFW5XUiK2ZKjmVTHOW9Dz9iTjI1+cU9fvnrn8BAAD//wMAUEsDBBQABgAI&#10;AAAAIQBfYKTt3QAAAAkBAAAPAAAAZHJzL2Rvd25yZXYueG1sTI/BTsMwDIbvSHuHyEjcWFI2tq40&#10;nRCIK2gbIHHLGq+t1jhVk63l7fFO7Gbr//T7c74eXSvO2IfGk4ZkqkAgld42VGn43L3dpyBCNGRN&#10;6wk1/GKAdTG5yU1m/UAbPG9jJbiEQmY01DF2mZShrNGZMPUdEmcH3zsTee0raXszcLlr5YNSC+lM&#10;Q3yhNh2+1Fgetyen4ev98PM9Vx/Vq3vsBj8qSW4ltb67HZ+fQEQc4z8MF31Wh4Kd9v5ENohWw3K2&#10;TBjVMEsXIBhI5yse9pckAVnk8vqD4g8AAP//AwBQSwECLQAUAAYACAAAACEAtoM4kv4AAADhAQAA&#10;EwAAAAAAAAAAAAAAAAAAAAAAW0NvbnRlbnRfVHlwZXNdLnhtbFBLAQItABQABgAIAAAAIQA4/SH/&#10;1gAAAJQBAAALAAAAAAAAAAAAAAAAAC8BAABfcmVscy8ucmVsc1BLAQItABQABgAIAAAAIQDXalUo&#10;EQIAAAEEAAAOAAAAAAAAAAAAAAAAAC4CAABkcnMvZTJvRG9jLnhtbFBLAQItABQABgAIAAAAIQBf&#10;YKTt3QAAAAkBAAAPAAAAAAAAAAAAAAAAAGsEAABkcnMvZG93bnJldi54bWxQSwUGAAAAAAQABADz&#10;AAAAdQUAAAAA&#10;" filled="f" stroked="f">
+                <v:textbox>
+                  <w:txbxContent>
+                    <w:p>
+                      <w:pPr>
+                        <w:rPr>
+                          <w:sz w:val="20"/>
+                          <w:szCs w:val="20"/>
+                        </w:rPr>
+                      </w:pPr>
+                      <w:r>
+                        <w:rPr>
+                          <w:sz w:val="20"/>
+                          <w:szCs w:val="20"/>
+                        </w:rPr>
+                        <w:t>Blocco 1</w:t>
+                      </w:r>
+                    </w:p>
+                    <w:p>
+                      <w:pPr>
+                        <w:rPr>
+                          <w:sz w:val="20"/>
+                          <w:szCs w:val="20"/>
+                        </w:rPr>
+                      </w:pPr>
+                    </w:p>
+                  </w:txbxContent>
+                </v:textbox>
+              </v:shape>
+            </w:pict>
+          </mc:Fallback>
+        </mc:AlternateContent>
+      </w:r>
+      <w:r>
+        <w:rPr>
+          <w:b/>
+          <w:bCs/>
+          <w:noProof/>
+          <w:sz w:val="24"/>
+          <w:szCs w:val="24"/>
+        </w:rPr>
+        <mc:AlternateContent>
+          <mc:Choice Requires="wps">
+            <w:drawing>
+              <wp:anchor distT="45720" distB="45720" distL="114300" distR="114300" simplePos="0" relativeHeight="251667456" behindDoc="0" locked="0" layoutInCell="1" allowOverlap="1" wp14:anchorId="54383DB5" wp14:editId="188676E7">
+                <wp:simplePos x="0" y="0"/>
+                <wp:positionH relativeFrom="column">
+                  <wp:posOffset>1080135</wp:posOffset>
+                </wp:positionH>
+                <wp:positionV relativeFrom="paragraph">
+                  <wp:posOffset>121285</wp:posOffset>
+                </wp:positionV>
+                <wp:extent cx="1285875" cy="228600"/>
+                <wp:effectExtent l="0" t="0" r="0" b="0"/>
+                <wp:wrapNone/>
+                <wp:docPr id="217" name="Casella di testo 2"/>
+                <wp:cNvGraphicFramePr>
+                  <a:graphicFrameLocks xmlns:a="http://schemas.openxmlformats.org/drawingml/2006/main"/>
+                </wp:cNvGraphicFramePr>
+                <a:graphic xmlns:a="http://schemas.openxmlformats.org/drawingml/2006/main">
+                  <a:graphicData uri="http://schemas.microsoft.com/office/word/2010/wordprocessingShape">
+                    <wps:wsp>
+                      <wps:cNvSpPr txBox="1">
+                        <a:spLocks noChangeArrowheads="1"/>
+                      </wps:cNvSpPr>
+                      <wps:spPr bwMode="auto">
+                        <a:xfrm>
+                          <a:off x="0" y="0"/>
+                          <a:ext cx="1285875" cy="228600"/>
+                        </a:xfrm>
+                        <a:prstGeom prst="rect">
+                          <a:avLst/>
+                        </a:prstGeom>
+                        <a:noFill/>
+                        <a:ln w="9525">
+                          <a:noFill/>
+                          <a:miter lim="800000"/>
+                          <a:headEnd/>
+                          <a:tailEnd/>
+                        </a:ln>
+                      </wps:spPr>
+                      <wps:txbx>
+                        <w:txbxContent>
+                          <w:p>
+                            <w:pPr>
+                              <w:rPr>
+                                <w:sz w:val="20"/>
+                                <w:szCs w:val="20"/>
+                              </w:rPr>
+                            </w:pPr>
+                            <w:r>
+                              <w:rPr>
+                                <w:sz w:val="20"/>
+                                <w:szCs w:val="20"/>
+                              </w:rPr>
+                              <w:t>Access Point</w:t>
+                            </w:r>
+                            <w:r>
+                              <w:rPr>
+                                <w:sz w:val="20"/>
+                                <w:szCs w:val="20"/>
+                              </w:rPr>
+                              <w:t>s</w:t>
+                            </w:r>
+                            <w:r>
+                              <w:rPr>
+                                <w:sz w:val="20"/>
+                                <w:szCs w:val="20"/>
+                              </w:rPr>
+                              <w:t xml:space="preserve"> (APs)</w:t>
+                            </w:r>
+                          </w:p>
+                        </w:txbxContent>
+                      </wps:txbx>
+                      <wps:bodyPr rot="0" vert="horz" wrap="square" lIns="91440" tIns="45720" rIns="91440" bIns="45720" anchor="t" anchorCtr="0">
+                        <a:noAutofit/>
+                      </wps:bodyPr>
+                    </wps:wsp>
+                  </a:graphicData>
+                </a:graphic>
+                <wp14:sizeRelH relativeFrom="margin">
+                  <wp14:pctWidth>0</wp14:pctWidth>
+                </wp14:sizeRelH>
+                <wp14:sizeRelV relativeFrom="margin">
+                  <wp14:pctHeight>0</wp14:pctHeight>
+                </wp14:sizeRelV>
+              </wp:anchor>
+            </w:drawing>
+          </mc:Choice>
+          <mc:Fallback>
+            <w:pict>
+              <v:shape w14:anchorId="54383DB5" id="_x0000_s1028" type="#_x0000_t202" style="position:absolute;left:0;text-align:left;margin-left:85.05pt;margin-top:9.55pt;width:101.25pt;height:18pt;z-index:251667456;visibility:visible;mso-wrap-style:square;mso-width-percent:0;mso-height-percent:0;mso-wrap-distance-left:9pt;mso-wrap-distance-top:3.6pt;mso-wrap-distance-right:9pt;mso-wrap-distance-bottom:3.6pt;mso-position-horizontal:absolute;mso-position-horizontal-relative:text;mso-position-vertical:absolute;mso-position-vertical-relative:text;mso-width-percent:0;mso-height-percent:0;mso-width-relative:margin;mso-height-relative:margin;v-text-anchor:top" o:gfxdata="UEsDBBQABgAIAAAAIQC2gziS/gAAAOEBAAATAAAAW0NvbnRlbnRfVHlwZXNdLnhtbJSRQU7DMBBF&#10;90jcwfIWJU67QAgl6YK0S0CoHGBkTxKLZGx5TGhvj5O2G0SRWNoz/78nu9wcxkFMGNg6quQqL6RA&#10;0s5Y6ir5vt9lD1JwBDIwOMJKHpHlpr69KfdHjyxSmriSfYz+USnWPY7AufNIadK6MEJMx9ApD/oD&#10;OlTrorhX2lFEilmcO2RdNtjC5xDF9pCuTyYBB5bi6bQ4syoJ3g9WQ0ymaiLzg5KdCXlKLjvcW893&#10;SUOqXwnz5DrgnHtJTxOsQfEKIT7DmDSUCaxw7Rqn8787ZsmRM9e2VmPeBN4uqYvTtW7jvijg9N/y&#10;JsXecLq0q+WD6m8AAAD//wMAUEsDBBQABgAIAAAAIQA4/SH/1gAAAJQBAAALAAAAX3JlbHMvLnJl&#10;bHOkkMFqwzAMhu+DvYPRfXGawxijTi+j0GvpHsDYimMaW0Yy2fr2M4PBMnrbUb/Q94l/f/hMi1qR&#10;JVI2sOt6UJgd+ZiDgffL8ekFlFSbvV0oo4EbChzGx4f9GRdb25HMsYhqlCwG5lrLq9biZkxWOiqY&#10;22YiTra2kYMu1l1tQD30/bPm3wwYN0x18gb45AdQl1tp5j/sFB2T0FQ7R0nTNEV3j6o9feQzro1i&#10;OWA14Fm+Q8a1a8+Bvu/d/dMb2JY5uiPbhG/ktn4cqGU/er3pcvwCAAD//wMAUEsDBBQABgAIAAAA&#10;IQBU6vg7FAIAAAMEAAAOAAAAZHJzL2Uyb0RvYy54bWysU9uO2yAQfa/Uf0C8N06sZJO14qy22W5V&#10;aXuRtv2ACcYxKjAUSOzt13fASRq1b1X9gMDDnJlz5rC+G4xmR+mDQlvz2WTKmbQCG2X3Nf/29fHN&#10;irMQwTag0cqav8jA7zavX617V8kSO9SN9IxAbKh6V/MuRlcVRRCdNBAm6KSlYIveQKSj3xeNh57Q&#10;jS7K6fSm6NE3zqOQIdDfhzHINxm/baWIn9s2yMh0zam3mFef111ai80aqr0H1ylxagP+oQsDylLR&#10;C9QDRGAHr/6CMkp4DNjGiUBTYNsqITMHYjOb/sHmuQMnMxcSJ7iLTOH/wYpPxy+eqabm5WzJmQVD&#10;Q9pCkFoDaxSLMkRkZdKpd6Gi68+OEuLwFgead+Yc3BOK74FZ3HZg9/Lee+w7CQ31OUuZxVXqiBMS&#10;yK7/iA2Vg0PEDDS03iQRSRZG6DSvl8uM5BCZSCXL1WK1XHAmKFaWq5tpHmIB1Tnb+RDfSzQsbWru&#10;yQMZHY5PIaZuoDpfScUsPiqtsw+0ZX3NbxflIidcRYyKZFOtTM1X0/SNxkkk39kmJ0dQetxTAW1P&#10;rBPRkXIcdsMo9FnMHTYvJIPH0ZX0imjTof/JWU+OrHn4cQAvOdMfLEl5O5vPk4XzYb5YlnTw15Hd&#10;dQSsIKiaR87G7TZm24+U70nyVmU10mzGTk4tk9OySKdXkax8fc63fr/dzS8AAAD//wMAUEsDBBQA&#10;BgAIAAAAIQDKCv0T3gAAAAkBAAAPAAAAZHJzL2Rvd25yZXYueG1sTI/NTsMwEITvSLyDtUjcqJ1C&#10;+pPGqSoQV1ALVOrNjbdJ1HgdxW4T3p7lBKfd0Yxmv83Xo2vFFfvQeNKQTBQIpNLbhioNnx+vDwsQ&#10;IRqypvWEGr4xwLq4vclNZv1AW7zuYiW4hEJmNNQxdpmUoazRmTDxHRJ7J987E1n2lbS9GbjctXKq&#10;1Ew60xBfqE2HzzWW593Fafh6Ox32T+q9enFpN/hRSXJLqfX93bhZgYg4xr8w/OIzOhTMdPQXskG0&#10;rOcq4SgvS54ceJxPZyCOGtI0AVnk8v8HxQ8AAAD//wMAUEsBAi0AFAAGAAgAAAAhALaDOJL+AAAA&#10;4QEAABMAAAAAAAAAAAAAAAAAAAAAAFtDb250ZW50X1R5cGVzXS54bWxQSwECLQAUAAYACAAAACEA&#10;OP0h/9YAAACUAQAACwAAAAAAAAAAAAAAAAAvAQAAX3JlbHMvLnJlbHNQSwECLQAUAAYACAAAACEA&#10;VOr4OxQCAAADBAAADgAAAAAAAAAAAAAAAAAuAgAAZHJzL2Uyb0RvYy54bWxQSwECLQAUAAYACAAA&#10;ACEAygr9E94AAAAJAQAADwAAAAAAAAAAAAAAAABuBAAAZHJzL2Rvd25yZXYueG1sUEsFBgAAAAAE&#10;AAQA8wAAAHkFAAAAAA==&#10;" filled="f" stroked="f">
+                <v:textbox>
+                  <w:txbxContent>
+                    <w:p>
+                      <w:pPr>
+                        <w:rPr>
+                          <w:sz w:val="20"/>
+                          <w:szCs w:val="20"/>
+                        </w:rPr>
+                      </w:pPr>
+                      <w:r>
+                        <w:rPr>
+                          <w:sz w:val="20"/>
+                          <w:szCs w:val="20"/>
+                        </w:rPr>
+                        <w:t>Access Point</w:t>
+                      </w:r>
+                      <w:r>
+                        <w:rPr>
+                          <w:sz w:val="20"/>
+                          <w:szCs w:val="20"/>
+                        </w:rPr>
+                        <w:t>s</w:t>
+                      </w:r>
+                      <w:r>
+                        <w:rPr>
+                          <w:sz w:val="20"/>
+                          <w:szCs w:val="20"/>
+                        </w:rPr>
+                        <w:t xml:space="preserve"> (APs)</w:t>
+                      </w:r>
+                    </w:p>
+                  </w:txbxContent>
+                </v:textbox>
+              </v:shape>
+            </w:pict>
+          </mc:Fallback>
+        </mc:AlternateContent>
+      </w:r>
+      <w:r>
+        <w:rPr>
+          <w:b/>
+          <w:bCs/>
+          <w:noProof/>
+          <w:sz w:val="24"/>
+          <w:szCs w:val="24"/>
+        </w:rPr>
+        <mc:AlternateContent>
+          <mc:Choice Requires="wps">
+            <w:drawing>
+              <wp:anchor distT="0" distB="0" distL="114300" distR="114300" simplePos="0" relativeHeight="251674624" behindDoc="0" locked="0" layoutInCell="1" allowOverlap="1" wp14:anchorId="7939F344" wp14:editId="56369737">
+                <wp:simplePos x="0" y="0"/>
+                <wp:positionH relativeFrom="column">
+                  <wp:posOffset>1708785</wp:posOffset>
+                </wp:positionH>
+                <wp:positionV relativeFrom="paragraph">
+                  <wp:posOffset>330835</wp:posOffset>
+                </wp:positionV>
+                <wp:extent cx="523875" cy="200025"/>
+                <wp:effectExtent l="0" t="0" r="28575" b="28575"/>
+                <wp:wrapNone/>
+                <wp:docPr id="11" name="Connettore diritto 11"/>
+                <wp:cNvGraphicFramePr/>
+                <a:graphic xmlns:a="http://schemas.openxmlformats.org/drawingml/2006/main">
+                  <a:graphicData uri="http://schemas.microsoft.com/office/word/2010/wordprocessingShape">
+                    <wps:wsp>
+                      <wps:cNvCnPr/>
+                      <wps:spPr>
+                        <a:xfrm>
+                          <a:off x="0" y="0"/>
+                          <a:ext cx="523875" cy="200025"/>
+                        </a:xfrm>
+                        <a:prstGeom prst="line">
+                          <a:avLst/>
+                        </a:prstGeom>
+                      </wps:spPr>
+                      <wps:style>
+                        <a:lnRef idx="1">
+                          <a:schemeClr val="dk1"/>
+                        </a:lnRef>
+                        <a:fillRef idx="0">
+                          <a:schemeClr val="dk1"/>
+                        </a:fillRef>
+                        <a:effectRef idx="0">
+                          <a:schemeClr val="dk1"/>
+                        </a:effectRef>
+                        <a:fontRef idx="minor">
+                          <a:schemeClr val="tx1"/>
+                        </a:fontRef>
+                      </wps:style>
+                      <wps:bodyPr/>
+                    </wps:wsp>
+                  </a:graphicData>
+                </a:graphic>
+                <wp14:sizeRelH relativeFrom="margin">
+                  <wp14:pctWidth>0</wp14:pctWidth>
+                </wp14:sizeRelH>
+                <wp14:sizeRelV relativeFrom="margin">
+                  <wp14:pctHeight>0</wp14:pctHeight>
+                </wp14:sizeRelV>
+              </wp:anchor>
+            </w:drawing>
+          </mc:Choice>
+          <mc:Fallback>
+            <w:pict>
+              <v:line w14:anchorId="65B856D0" id="Connettore diritto 11" o:spid="_x0000_s1026" style="position:absolute;z-index:251674624;visibility:visible;mso-wrap-style:square;mso-width-percent:0;mso-height-percent:0;mso-wrap-distance-left:9pt;mso-wrap-distance-top:0;mso-wrap-distance-right:9pt;mso-wrap-distance-bottom:0;mso-position-horizontal:absolute;mso-position-horizontal-relative:text;mso-position-vertical:absolute;mso-position-vertical-relative:text;mso-width-percent:0;mso-height-percent:0;mso-width-relative:margin;mso-height-relative:margin" from="134.55pt,26.05pt" to="175.8pt,41.8pt" o:gfxdata="UEsDBBQABgAIAAAAIQC2gziS/gAAAOEBAAATAAAAW0NvbnRlbnRfVHlwZXNdLnhtbJSRQU7DMBBF&#10;90jcwfIWJU67QAgl6YK0S0CoHGBkTxKLZGx5TGhvj5O2G0SRWNoz/78nu9wcxkFMGNg6quQqL6RA&#10;0s5Y6ir5vt9lD1JwBDIwOMJKHpHlpr69KfdHjyxSmriSfYz+USnWPY7AufNIadK6MEJMx9ApD/oD&#10;OlTrorhX2lFEilmcO2RdNtjC5xDF9pCuTyYBB5bi6bQ4syoJ3g9WQ0ymaiLzg5KdCXlKLjvcW893&#10;SUOqXwnz5DrgnHtJTxOsQfEKIT7DmDSUCaxw7Rqn8787ZsmRM9e2VmPeBN4uqYvTtW7jvijg9N/y&#10;JsXecLq0q+WD6m8AAAD//wMAUEsDBBQABgAIAAAAIQA4/SH/1gAAAJQBAAALAAAAX3JlbHMvLnJl&#10;bHOkkMFqwzAMhu+DvYPRfXGawxijTi+j0GvpHsDYimMaW0Yy2fr2M4PBMnrbUb/Q94l/f/hMi1qR&#10;JVI2sOt6UJgd+ZiDgffL8ekFlFSbvV0oo4EbChzGx4f9GRdb25HMsYhqlCwG5lrLq9biZkxWOiqY&#10;22YiTra2kYMu1l1tQD30/bPm3wwYN0x18gb45AdQl1tp5j/sFB2T0FQ7R0nTNEV3j6o9feQzro1i&#10;OWA14Fm+Q8a1a8+Bvu/d/dMb2JY5uiPbhG/ktn4cqGU/er3pcvwCAAD//wMAUEsDBBQABgAIAAAA&#10;IQALEOo+uAEAAL0DAAAOAAAAZHJzL2Uyb0RvYy54bWysU12v0zAMfUfiP0R5Z+2GBlfVuvuwK3hB&#10;MPHxA3ITZ43Il5ywdv8eJ916ESCEEC9pHJ9j+9ju7n5ylp0Bkwm+5+tVyxl4GZTxp55/+fzmxR1n&#10;KQuvhA0een6BxO/3z5/txtjBJgzBKkBGQXzqxtjzIefYNU2SAziRViGCJ6cO6EQmE0+NQjFSdGeb&#10;Tdu+asaAKmKQkBK9PsxOvq/xtQaZP2idIDPbc6ot1xPr+VjOZr8T3QlFHIy8liH+oQonjKekS6gH&#10;kQX7huaXUM5IDCnovJLBNUFrI6FqIDXr9ic1nwYRoWqh5qS4tCn9v7Dy/fmIzCia3ZozLxzN6BC8&#10;h5wDAlMGDd0YOalTY0wdEQ7+iFcrxSMW2ZNGV74kiE21u5eluzBlJulxu3l593rLmSQXja7dbEvM&#10;5okcMeW3EBwrl55b44t40Ynzu5Rn6A1CvFLMnL7e8sVCAVv/ETQJooTryq6rBAeL7CxoCdTXKoXS&#10;VmShaGPtQmr/TLpiCw3qev0tcUHXjMHnheiMD/i7rHm6lapn/E31rLXIfgzqUodR20E7Uht63eey&#10;hD/alf701+2/AwAA//8DAFBLAwQUAAYACAAAACEASaUri98AAAAJAQAADwAAAGRycy9kb3ducmV2&#10;LnhtbEyPy07DMBBF90j8gzVI7KiTVLVKiFNVlRBig2gKezd2nbR+RLaThr9nWNHVaDRHd86tNrM1&#10;ZFIh9t5xyBcZEOVaL3unOXwdXp/WQGISTgrjneLwoyJs6vu7SpTSX91eTU3SBENcLAWHLqWhpDS2&#10;nbIiLvygHN5OPliRcA2ayiCuGG4NLbKMUSt6hx86Mahdp9pLM1oO5j1M33qnt3F827Pm/HkqPg4T&#10;548P8/YFSFJz+ofhTx/VoUanox+djMRwKNhzjiiHVYETgeUqZ0COHNZLBrSu6G2D+hcAAP//AwBQ&#10;SwECLQAUAAYACAAAACEAtoM4kv4AAADhAQAAEwAAAAAAAAAAAAAAAAAAAAAAW0NvbnRlbnRfVHlw&#10;ZXNdLnhtbFBLAQItABQABgAIAAAAIQA4/SH/1gAAAJQBAAALAAAAAAAAAAAAAAAAAC8BAABfcmVs&#10;cy8ucmVsc1BLAQItABQABgAIAAAAIQALEOo+uAEAAL0DAAAOAAAAAAAAAAAAAAAAAC4CAABkcnMv&#10;ZTJvRG9jLnhtbFBLAQItABQABgAIAAAAIQBJpSuL3wAAAAkBAAAPAAAAAAAAAAAAAAAAABIEAABk&#10;cnMvZG93bnJldi54bWxQSwUGAAAAAAQABADzAAAAHgUAAAAA&#10;" strokecolor="black [3200]" strokeweight=".5pt">
+                <v:stroke joinstyle="miter"/>
+              </v:line>
+            </w:pict>
+          </mc:Fallback>
+        </mc:AlternateContent>
+      </w:r>
+      <w:r>
+        <w:rPr>
+          <w:b/>
+          <w:bCs/>
+          <w:noProof/>
+          <w:sz w:val="24"/>
+          <w:szCs w:val="24"/>
+        </w:rPr>
+        <mc:AlternateContent>
+          <mc:Choice Requires="wps">
+            <w:drawing>
+              <wp:anchor distT="0" distB="0" distL="114300" distR="114300" simplePos="0" relativeHeight="251672576" behindDoc="0" locked="0" layoutInCell="1" allowOverlap="1" wp14:anchorId="038417E6" wp14:editId="1A05B557">
+                <wp:simplePos x="0" y="0"/>
+                <wp:positionH relativeFrom="column">
+                  <wp:posOffset>1708785</wp:posOffset>
+                </wp:positionH>
+                <wp:positionV relativeFrom="paragraph">
+                  <wp:posOffset>330835</wp:posOffset>
+                </wp:positionV>
+                <wp:extent cx="923925" cy="152400"/>
+                <wp:effectExtent l="0" t="0" r="28575" b="19050"/>
+                <wp:wrapNone/>
+                <wp:docPr id="10" name="Connettore diritto 10"/>
+                <wp:cNvGraphicFramePr/>
+                <a:graphic xmlns:a="http://schemas.openxmlformats.org/drawingml/2006/main">
+                  <a:graphicData uri="http://schemas.microsoft.com/office/word/2010/wordprocessingShape">
+                    <wps:wsp>
+                      <wps:cNvCnPr/>
+                      <wps:spPr>
+                        <a:xfrm>
+                          <a:off x="0" y="0"/>
+                          <a:ext cx="923925" cy="152400"/>
+                        </a:xfrm>
+                        <a:prstGeom prst="line">
+                          <a:avLst/>
+                        </a:prstGeom>
+                      </wps:spPr>
+                      <wps:style>
+                        <a:lnRef idx="1">
+                          <a:schemeClr val="dk1"/>
+                        </a:lnRef>
+                        <a:fillRef idx="0">
+                          <a:schemeClr val="dk1"/>
+                        </a:fillRef>
+                        <a:effectRef idx="0">
+                          <a:schemeClr val="dk1"/>
+                        </a:effectRef>
+                        <a:fontRef idx="minor">
+                          <a:schemeClr val="tx1"/>
+                        </a:fontRef>
+                      </wps:style>
+                      <wps:bodyPr/>
+                    </wps:wsp>
+                  </a:graphicData>
+                </a:graphic>
+                <wp14:sizeRelH relativeFrom="margin">
+                  <wp14:pctWidth>0</wp14:pctWidth>
+                </wp14:sizeRelH>
+                <wp14:sizeRelV relativeFrom="margin">
+                  <wp14:pctHeight>0</wp14:pctHeight>
+                </wp14:sizeRelV>
+              </wp:anchor>
+            </w:drawing>
+          </mc:Choice>
+          <mc:Fallback>
+            <w:pict>
+              <v:line w14:anchorId="6DEB4048" id="Connettore diritto 10" o:spid="_x0000_s1026" style="position:absolute;z-index:251672576;visibility:visible;mso-wrap-style:square;mso-width-percent:0;mso-height-percent:0;mso-wrap-distance-left:9pt;mso-wrap-distance-top:0;mso-wrap-distance-right:9pt;mso-wrap-distance-bottom:0;mso-position-horizontal:absolute;mso-position-horizontal-relative:text;mso-position-vertical:absolute;mso-position-vertical-relative:text;mso-width-percent:0;mso-height-percent:0;mso-width-relative:margin;mso-height-relative:margin" from="134.55pt,26.05pt" to="207.3pt,38.05pt" o:gfxdata="UEsDBBQABgAIAAAAIQC2gziS/gAAAOEBAAATAAAAW0NvbnRlbnRfVHlwZXNdLnhtbJSRQU7DMBBF&#10;90jcwfIWJU67QAgl6YK0S0CoHGBkTxKLZGx5TGhvj5O2G0SRWNoz/78nu9wcxkFMGNg6quQqL6RA&#10;0s5Y6ir5vt9lD1JwBDIwOMJKHpHlpr69KfdHjyxSmriSfYz+USnWPY7AufNIadK6MEJMx9ApD/oD&#10;OlTrorhX2lFEilmcO2RdNtjC5xDF9pCuTyYBB5bi6bQ4syoJ3g9WQ0ymaiLzg5KdCXlKLjvcW893&#10;SUOqXwnz5DrgnHtJTxOsQfEKIT7DmDSUCaxw7Rqn8787ZsmRM9e2VmPeBN4uqYvTtW7jvijg9N/y&#10;JsXecLq0q+WD6m8AAAD//wMAUEsDBBQABgAIAAAAIQA4/SH/1gAAAJQBAAALAAAAX3JlbHMvLnJl&#10;bHOkkMFqwzAMhu+DvYPRfXGawxijTi+j0GvpHsDYimMaW0Yy2fr2M4PBMnrbUb/Q94l/f/hMi1qR&#10;JVI2sOt6UJgd+ZiDgffL8ekFlFSbvV0oo4EbChzGx4f9GRdb25HMsYhqlCwG5lrLq9biZkxWOiqY&#10;22YiTra2kYMu1l1tQD30/bPm3wwYN0x18gb45AdQl1tp5j/sFB2T0FQ7R0nTNEV3j6o9feQzro1i&#10;OWA14Fm+Q8a1a8+Bvu/d/dMb2JY5uiPbhG/ktn4cqGU/er3pcvwCAAD//wMAUEsDBBQABgAIAAAA&#10;IQAjGkSNuwEAAL0DAAAOAAAAZHJzL2Uyb0RvYy54bWysU9tuEzEQfUfqP1h+J3uBIrrKpg+p2hcE&#10;EZQPcL3jrIVvGpvs5u8ZO8m2AoQQ4mXW45lzZs54dn07W8MOgFF71/NmVXMGTvpBu33Pvz7ev37P&#10;WUzCDcJ4Bz0/QuS3m6tX6yl00PrRmwGQEYmL3RR6PqYUuqqKcgQr4soHcBRUHq1I5OK+GlBMxG5N&#10;1db1u2ryOAT0EmKk27tTkG8Kv1Ig0yelIiRmek69pWKx2Kdsq81adHsUYdTy3Ib4hy6s0I6KLlR3&#10;Ign2HfUvVFZL9NGrtJLeVl4pLaFoIDVN/ZOaL6MIULTQcGJYxhT/H638eNgh0wO9HY3HCUtvtPXO&#10;QUoegQ0aNZ0YBWlSU4gdAbZuh2cvhh1m2bNCm78kiM1lusdlujAnJunypn1z015zJinUXLdv68JZ&#10;PYMDxvQA3rJ86LnRLosXnTh8iIkKUuolhZzczKl8OaWjgZxs3GdQJIgKNgVdVgm2BtlB0BIM35os&#10;hbhKZoYobcwCqv8MOudmGJT1+lvgkl0qepcWoNXO4++qpvnSqjrlX1SftGbZT344lsco46AdKcrO&#10;+5yX8KVf4M9/3eYHAAAA//8DAFBLAwQUAAYACAAAACEAs7OkQ98AAAAJAQAADwAAAGRycy9kb3du&#10;cmV2LnhtbEyPwU7DMAyG70i8Q2QkbixtNQqUptM0CSEuiHVwz5osLSROlaRdeXvMCU6W5U+/v7/e&#10;LM6yWYc4eBSQrzJgGjuvBjQC3g9PN/fAYpKopPWoBXzrCJvm8qKWlfJn3Ou5TYZRCMZKCuhTGivO&#10;Y9drJ+PKjxrpdvLByURrMFwFeaZwZ3mRZSV3ckD60MtR73rdfbWTE2BfwvxhdmYbp+d92X6+nYrX&#10;wyzE9dWyfQSW9JL+YPjVJ3VoyOnoJ1SRWQFF+ZATKuC2oEnAOl+XwI4C7soceFPz/w2aHwAAAP//&#10;AwBQSwECLQAUAAYACAAAACEAtoM4kv4AAADhAQAAEwAAAAAAAAAAAAAAAAAAAAAAW0NvbnRlbnRf&#10;VHlwZXNdLnhtbFBLAQItABQABgAIAAAAIQA4/SH/1gAAAJQBAAALAAAAAAAAAAAAAAAAAC8BAABf&#10;cmVscy8ucmVsc1BLAQItABQABgAIAAAAIQAjGkSNuwEAAL0DAAAOAAAAAAAAAAAAAAAAAC4CAABk&#10;cnMvZTJvRG9jLnhtbFBLAQItABQABgAIAAAAIQCzs6RD3wAAAAkBAAAPAAAAAAAAAAAAAAAAABUE&#10;AABkcnMvZG93bnJldi54bWxQSwUGAAAAAAQABADzAAAAIQUAAAAA&#10;" strokecolor="black [3200]" strokeweight=".5pt">
+                <v:stroke joinstyle="miter"/>
+              </v:line>
+            </w:pict>
+          </mc:Fallback>
+        </mc:AlternateContent>
+      </w:r>
+      <w:r>
+        <w:rPr>
+          <w:b/>
+          <w:bCs/>
+          <w:noProof/>
+          <w:sz w:val="24"/>
+          <w:szCs w:val="24"/>
+        </w:rPr>
+        <mc:AlternateContent>
+          <mc:Choice Requires="wps">
+            <w:drawing>
+              <wp:anchor distT="0" distB="0" distL="114300" distR="114300" simplePos="0" relativeHeight="251670528" behindDoc="0" locked="0" layoutInCell="1" allowOverlap="1" wp14:anchorId="50FE603F" wp14:editId="3114F275">
+                <wp:simplePos x="0" y="0"/>
+                <wp:positionH relativeFrom="column">
+                  <wp:posOffset>1708785</wp:posOffset>
+                </wp:positionH>
+                <wp:positionV relativeFrom="paragraph">
+                  <wp:posOffset>330835</wp:posOffset>
+                </wp:positionV>
+                <wp:extent cx="828675" cy="504825"/>
+                <wp:effectExtent l="0" t="0" r="28575" b="28575"/>
+                <wp:wrapNone/>
+                <wp:docPr id="9" name="Connettore diritto 9"/>
+                <wp:cNvGraphicFramePr/>
+                <a:graphic xmlns:a="http://schemas.openxmlformats.org/drawingml/2006/main">
+                  <a:graphicData uri="http://schemas.microsoft.com/office/word/2010/wordprocessingShape">
+                    <wps:wsp>
+                      <wps:cNvCnPr/>
+                      <wps:spPr>
+                        <a:xfrm>
+                          <a:off x="0" y="0"/>
+                          <a:ext cx="828675" cy="504825"/>
+                        </a:xfrm>
+                        <a:prstGeom prst="line">
+                          <a:avLst/>
+                        </a:prstGeom>
+                      </wps:spPr>
+                      <wps:style>
+                        <a:lnRef idx="1">
+                          <a:schemeClr val="dk1"/>
+                        </a:lnRef>
+                        <a:fillRef idx="0">
+                          <a:schemeClr val="dk1"/>
+                        </a:fillRef>
+                        <a:effectRef idx="0">
+                          <a:schemeClr val="dk1"/>
+                        </a:effectRef>
+                        <a:fontRef idx="minor">
+                          <a:schemeClr val="tx1"/>
+                        </a:fontRef>
+                      </wps:style>
+                      <wps:bodyPr/>
+                    </wps:wsp>
+                  </a:graphicData>
+                </a:graphic>
+                <wp14:sizeRelH relativeFrom="margin">
+                  <wp14:pctWidth>0</wp14:pctWidth>
+                </wp14:sizeRelH>
+                <wp14:sizeRelV relativeFrom="margin">
+                  <wp14:pctHeight>0</wp14:pctHeight>
+                </wp14:sizeRelV>
+              </wp:anchor>
+            </w:drawing>
+          </mc:Choice>
+          <mc:Fallback>
+            <w:pict>
+              <v:line w14:anchorId="108846DE" id="Connettore diritto 9" o:spid="_x0000_s1026" style="position:absolute;z-index:251670528;visibility:visible;mso-wrap-style:square;mso-width-percent:0;mso-height-percent:0;mso-wrap-distance-left:9pt;mso-wrap-distance-top:0;mso-wrap-distance-right:9pt;mso-wrap-distance-bottom:0;mso-position-horizontal:absolute;mso-position-horizontal-relative:text;mso-position-vertical:absolute;mso-position-vertical-relative:text;mso-width-percent:0;mso-height-percent:0;mso-width-relative:margin;mso-height-relative:margin" from="134.55pt,26.05pt" to="199.8pt,65.8pt" o:gfxdata="UEsDBBQABgAIAAAAIQC2gziS/gAAAOEBAAATAAAAW0NvbnRlbnRfVHlwZXNdLnhtbJSRQU7DMBBF&#10;90jcwfIWJU67QAgl6YK0S0CoHGBkTxKLZGx5TGhvj5O2G0SRWNoz/78nu9wcxkFMGNg6quQqL6RA&#10;0s5Y6ir5vt9lD1JwBDIwOMJKHpHlpr69KfdHjyxSmriSfYz+USnWPY7AufNIadK6MEJMx9ApD/oD&#10;OlTrorhX2lFEilmcO2RdNtjC5xDF9pCuTyYBB5bi6bQ4syoJ3g9WQ0ymaiLzg5KdCXlKLjvcW893&#10;SUOqXwnz5DrgnHtJTxOsQfEKIT7DmDSUCaxw7Rqn8787ZsmRM9e2VmPeBN4uqYvTtW7jvijg9N/y&#10;JsXecLq0q+WD6m8AAAD//wMAUEsDBBQABgAIAAAAIQA4/SH/1gAAAJQBAAALAAAAX3JlbHMvLnJl&#10;bHOkkMFqwzAMhu+DvYPRfXGawxijTi+j0GvpHsDYimMaW0Yy2fr2M4PBMnrbUb/Q94l/f/hMi1qR&#10;JVI2sOt6UJgd+ZiDgffL8ekFlFSbvV0oo4EbChzGx4f9GRdb25HMsYhqlCwG5lrLq9biZkxWOiqY&#10;22YiTra2kYMu1l1tQD30/bPm3wwYN0x18gb45AdQl1tp5j/sFB2T0FQ7R0nTNEV3j6o9feQzro1i&#10;OWA14Fm+Q8a1a8+Bvu/d/dMb2JY5uiPbhG/ktn4cqGU/er3pcvwCAAD//wMAUEsDBBQABgAIAAAA&#10;IQCuoNhVuQEAALsDAAAOAAAAZHJzL2Uyb0RvYy54bWysU02P0zAQvSPxHyzfadKKLt2o6R66gguC&#10;CpYf4HXGjYW/NDZN+u8Zu2kWAUKrFRfHY7/3Zt54sr0brWEnwKi9a/lyUXMGTvpOu2PLvz28f7Ph&#10;LCbhOmG8g5afIfK73etX2yE0sPK9Nx0gIxEXmyG0vE8pNFUVZQ9WxIUP4OhSebQiUYjHqkMxkLo1&#10;1aqub6rBYxfQS4iRTu8vl3xX9JUCmT4rFSEx03KqLZUVy/qY12q3Fc0RRei1nMoQL6jCCu0o6Sx1&#10;L5JgP1D/IWW1RB+9SgvpbeWV0hKKB3KzrH9z87UXAYoXak4Mc5vi/5OVn04HZLpr+S1nTlh6or13&#10;DlLyCKzTqGnHbnOfhhAbgu/dAacohgNm06NCm79kh42lt+e5tzAmJulws9rcvFtzJulqXb/drNZZ&#10;s3oiB4zpA3jL8qblRrtsXTTi9DGmC/QKIV4u5pK+7NLZQAYb9wUU2aGEy8IugwR7g+wkaAS678sp&#10;bUFmitLGzKT636QJm2lQhuu5xBldMnqXZqLVzuPfsqbxWqq64K+uL16z7UffnctjlHbQhJSGTtOc&#10;R/DXuNCf/rndTwAAAP//AwBQSwMEFAAGAAgAAAAhANCYDqLfAAAACgEAAA8AAABkcnMvZG93bnJl&#10;di54bWxMj8tOwzAQRfdI/IM1SOyok1RYJI1TVZUQYoNoCns3dp0UPyLbScPfM6xgNRrN0Z1z6+1i&#10;DZlViIN3HPJVBkS5zsvBaQ4fx+eHJyAxCSeF8U5x+FYRts3tTS0q6a/uoOY2aYIhLlaCQ5/SWFEa&#10;u15ZEVd+VA5vZx+sSLgGTWUQVwy3hhZZxqgVg8MPvRjVvlfdVztZDuY1zJ96r3dxejmw9vJ+Lt6O&#10;M+f3d8tuAySpJf3B8KuP6tCg08lPTkZiOBSszBHl8FjgRGBdlgzICcl1zoA2Nf1fofkBAAD//wMA&#10;UEsBAi0AFAAGAAgAAAAhALaDOJL+AAAA4QEAABMAAAAAAAAAAAAAAAAAAAAAAFtDb250ZW50X1R5&#10;cGVzXS54bWxQSwECLQAUAAYACAAAACEAOP0h/9YAAACUAQAACwAAAAAAAAAAAAAAAAAvAQAAX3Jl&#10;bHMvLnJlbHNQSwECLQAUAAYACAAAACEArqDYVbkBAAC7AwAADgAAAAAAAAAAAAAAAAAuAgAAZHJz&#10;L2Uyb0RvYy54bWxQSwECLQAUAAYACAAAACEA0JgOot8AAAAKAQAADwAAAAAAAAAAAAAAAAATBAAA&#10;ZHJzL2Rvd25yZXYueG1sUEsFBgAAAAAEAAQA8wAAAB8FAAAAAA==&#10;" strokecolor="black [3200]" strokeweight=".5pt">
+                <v:stroke joinstyle="miter"/>
+              </v:line>
+            </w:pict>
+          </mc:Fallback>
+        </mc:AlternateContent>
+      </w:r>
+      <w:r>
+        <w:rPr>
+          <w:b/>
+          <w:bCs/>
+          <w:noProof/>
+          <w:sz w:val="24"/>
+          <w:szCs w:val="24"/>
+        </w:rPr>
+        <mc:AlternateContent>
+          <mc:Choice Requires="wps">
+            <w:drawing>
+              <wp:anchor distT="0" distB="0" distL="114300" distR="114300" simplePos="0" relativeHeight="251668480" behindDoc="0" locked="0" layoutInCell="1" allowOverlap="1" wp14:anchorId="4533B1F0" wp14:editId="5CD6BC8F">
+                <wp:simplePos x="0" y="0"/>
+                <wp:positionH relativeFrom="column">
+                  <wp:posOffset>1708785</wp:posOffset>
+                </wp:positionH>
+                <wp:positionV relativeFrom="paragraph">
+                  <wp:posOffset>330835</wp:posOffset>
+                </wp:positionV>
+                <wp:extent cx="523875" cy="409575"/>
+                <wp:effectExtent l="0" t="0" r="28575" b="28575"/>
+                <wp:wrapNone/>
+                <wp:docPr id="7" name="Connettore diritto 7"/>
+                <wp:cNvGraphicFramePr/>
+                <a:graphic xmlns:a="http://schemas.openxmlformats.org/drawingml/2006/main">
+                  <a:graphicData uri="http://schemas.microsoft.com/office/word/2010/wordprocessingShape">
+                    <wps:wsp>
+                      <wps:cNvCnPr/>
+                      <wps:spPr>
+                        <a:xfrm>
+                          <a:off x="0" y="0"/>
+                          <a:ext cx="523875" cy="409575"/>
+                        </a:xfrm>
+                        <a:prstGeom prst="line">
+                          <a:avLst/>
+                        </a:prstGeom>
+                      </wps:spPr>
+                      <wps:style>
+                        <a:lnRef idx="1">
+                          <a:schemeClr val="dk1"/>
+                        </a:lnRef>
+                        <a:fillRef idx="0">
+                          <a:schemeClr val="dk1"/>
+                        </a:fillRef>
+                        <a:effectRef idx="0">
+                          <a:schemeClr val="dk1"/>
+                        </a:effectRef>
+                        <a:fontRef idx="minor">
+                          <a:schemeClr val="tx1"/>
+                        </a:fontRef>
+                      </wps:style>
+                      <wps:bodyPr/>
+                    </wps:wsp>
+                  </a:graphicData>
+                </a:graphic>
+                <wp14:sizeRelH relativeFrom="margin">
+                  <wp14:pctWidth>0</wp14:pctWidth>
+                </wp14:sizeRelH>
+                <wp14:sizeRelV relativeFrom="margin">
+                  <wp14:pctHeight>0</wp14:pctHeight>
+                </wp14:sizeRelV>
+              </wp:anchor>
+            </w:drawing>
+          </mc:Choice>
+          <mc:Fallback>
+            <w:pict>
+              <v:line w14:anchorId="77C9F3CC" id="Connettore diritto 7" o:spid="_x0000_s1026" style="position:absolute;z-index:251668480;visibility:visible;mso-wrap-style:square;mso-width-percent:0;mso-height-percent:0;mso-wrap-distance-left:9pt;mso-wrap-distance-top:0;mso-wrap-distance-right:9pt;mso-wrap-distance-bottom:0;mso-position-horizontal:absolute;mso-position-horizontal-relative:text;mso-position-vertical:absolute;mso-position-vertical-relative:text;mso-width-percent:0;mso-height-percent:0;mso-width-relative:margin;mso-height-relative:margin" from="134.55pt,26.05pt" to="175.8pt,58.3pt" o:gfxdata="UEsDBBQABgAIAAAAIQC2gziS/gAAAOEBAAATAAAAW0NvbnRlbnRfVHlwZXNdLnhtbJSRQU7DMBBF&#10;90jcwfIWJU67QAgl6YK0S0CoHGBkTxKLZGx5TGhvj5O2G0SRWNoz/78nu9wcxkFMGNg6quQqL6RA&#10;0s5Y6ir5vt9lD1JwBDIwOMJKHpHlpr69KfdHjyxSmriSfYz+USnWPY7AufNIadK6MEJMx9ApD/oD&#10;OlTrorhX2lFEilmcO2RdNtjC5xDF9pCuTyYBB5bi6bQ4syoJ3g9WQ0ymaiLzg5KdCXlKLjvcW893&#10;SUOqXwnz5DrgnHtJTxOsQfEKIT7DmDSUCaxw7Rqn8787ZsmRM9e2VmPeBN4uqYvTtW7jvijg9N/y&#10;JsXecLq0q+WD6m8AAAD//wMAUEsDBBQABgAIAAAAIQA4/SH/1gAAAJQBAAALAAAAX3JlbHMvLnJl&#10;bHOkkMFqwzAMhu+DvYPRfXGawxijTi+j0GvpHsDYimMaW0Yy2fr2M4PBMnrbUb/Q94l/f/hMi1qR&#10;JVI2sOt6UJgd+ZiDgffL8ekFlFSbvV0oo4EbChzGx4f9GRdb25HMsYhqlCwG5lrLq9biZkxWOiqY&#10;22YiTra2kYMu1l1tQD30/bPm3wwYN0x18gb45AdQl1tp5j/sFB2T0FQ7R0nTNEV3j6o9feQzro1i&#10;OWA14Fm+Q8a1a8+Bvu/d/dMb2JY5uiPbhG/ktn4cqGU/er3pcvwCAAD//wMAUEsDBBQABgAIAAAA&#10;IQBw+mMhuAEAALsDAAAOAAAAZHJzL2Uyb0RvYy54bWysU02P0zAQvSPxHyzfadJC6W7UdA9dwQVB&#10;xcIP8DrjxsJfGpsm/feMnTaLAK0Q4uKM7ffezBtPtnejNewEGLV3LV8uas7ASd9pd2z51y/vXt1w&#10;FpNwnTDeQcvPEPnd7uWL7RAaWPnemw6QkYiLzRBa3qcUmqqKsgcr4sIHcHSpPFqRaIvHqkMxkLo1&#10;1aqu31aDxy6glxAjnd5Pl3xX9JUCmT4pFSEx03KqLZUVy/qY12q3Fc0RRei1vJQh/qEKK7SjpLPU&#10;vUiCfUf9m5TVEn30Ki2kt5VXSksoHsjNsv7FzUMvAhQv1JwY5jbF/ycrP54OyHTX8g1nTlh6or13&#10;DlLyCKzTqClim9ynIcSG4Ht3wMsuhgNm06NCm79kh42lt+e5tzAmJulwvXp9s1lzJunqTX27pphU&#10;qidywJjeg7csBy032mXrohGnDzFN0CuEeLmYKX2J0tlABhv3GRTZoYTLwi6DBHuD7CRoBLpvy0va&#10;gswUpY2ZSfXzpAs206AM198SZ3TJ6F2aiVY7j3/KmsZrqWrCX11PXrPtR9+dy2OUdtCElIZepjmP&#10;4M/7Qn/653Y/AAAA//8DAFBLAwQUAAYACAAAACEAvWinwN8AAAAKAQAADwAAAGRycy9kb3ducmV2&#10;LnhtbEyPwU7DMAyG70i8Q2Qkbixt0SIoTadpEkJcEOvgnjVZW0icKkm78vaYEztZlj/9/v5qszjL&#10;ZhPi4FFCvsqAGWy9HrCT8HF4vnsAFpNCraxHI+HHRNjU11eVKrU/497MTeoYhWAslYQ+pbHkPLa9&#10;cSqu/GiQbicfnEq0ho7roM4U7iwvskxwpwakD70aza437XczOQn2Ncyf3a7bxullL5qv91Pxdpil&#10;vL1Ztk/AklnSPwx/+qQONTkd/YQ6MiuhEI85oRLWBU0C7te5AHYkMhcCeF3xywr1LwAAAP//AwBQ&#10;SwECLQAUAAYACAAAACEAtoM4kv4AAADhAQAAEwAAAAAAAAAAAAAAAAAAAAAAW0NvbnRlbnRfVHlw&#10;ZXNdLnhtbFBLAQItABQABgAIAAAAIQA4/SH/1gAAAJQBAAALAAAAAAAAAAAAAAAAAC8BAABfcmVs&#10;cy8ucmVsc1BLAQItABQABgAIAAAAIQBw+mMhuAEAALsDAAAOAAAAAAAAAAAAAAAAAC4CAABkcnMv&#10;ZTJvRG9jLnhtbFBLAQItABQABgAIAAAAIQC9aKfA3wAAAAoBAAAPAAAAAAAAAAAAAAAAABIEAABk&#10;cnMvZG93bnJldi54bWxQSwUGAAAAAAQABADzAAAAHgUAAAAA&#10;" strokecolor="black [3200]" strokeweight=".5pt">
+                <v:stroke joinstyle="miter"/>
+              </v:line>
+            </w:pict>
+          </mc:Fallback>
+        </mc:AlternateContent>
+      </w:r>
+      <w:r>
+        <w:rPr>
+          <w:b/>
+          <w:bCs/>
+          <w:noProof/>
+          <w:sz w:val="24"/>
+          <w:szCs w:val="24"/>
+        </w:rPr>
+        <mc:AlternateContent>
+          <mc:Choice Requires="wps">
+            <w:drawing>
+              <wp:anchor distT="0" distB="0" distL="114300" distR="114300" simplePos="0" relativeHeight="251665408" behindDoc="0" locked="0" layoutInCell="1" allowOverlap="1" wp14:anchorId="46DDCF65" wp14:editId="0B2788CB">
+                <wp:simplePos x="0" y="0"/>
+                <wp:positionH relativeFrom="column">
+                  <wp:posOffset>2537460</wp:posOffset>
+                </wp:positionH>
+                <wp:positionV relativeFrom="paragraph">
+                  <wp:posOffset>740410</wp:posOffset>
+                </wp:positionV>
+                <wp:extent cx="190500" cy="190500"/>
+                <wp:effectExtent l="0" t="0" r="19050" b="19050"/>
+                <wp:wrapNone/>
+                <wp:docPr id="6" name="Ovale 6"/>
+                <wp:cNvGraphicFramePr/>
+                <a:graphic xmlns:a="http://schemas.openxmlformats.org/drawingml/2006/main">
+                  <a:graphicData uri="http://schemas.microsoft.com/office/word/2010/wordprocessingShape">
+                    <wps:wsp>
+                      <wps:cNvSpPr/>
+                      <wps:spPr>
+                        <a:xfrm>
+                          <a:off x="0" y="0"/>
+                          <a:ext cx="190500" cy="190500"/>
+                        </a:xfrm>
+                        <a:prstGeom prst="ellipse">
+                          <a:avLst/>
+                        </a:prstGeom>
+                        <a:noFill/>
+                        <a:ln>
+                          <a:solidFill>
+                            <a:srgbClr val="FF0000"/>
+                          </a:solidFill>
+                        </a:ln>
+                      </wps:spPr>
+                      <wps:style>
+                        <a:lnRef idx="2">
+                          <a:schemeClr val="accent1">
+                            <a:shade val="50000"/>
+                          </a:schemeClr>
+                        </a:lnRef>
+                        <a:fillRef idx="1">
+                          <a:schemeClr val="accent1"/>
+                        </a:fillRef>
+                        <a:effectRef idx="0">
+                          <a:schemeClr val="accent1"/>
+                        </a:effectRef>
+                        <a:fontRef idx="minor">
+                          <a:schemeClr val="lt1"/>
+                        </a:fontRef>
+                      </wps:style>
+                      <wps:bodyPr rot="0" spcFirstLastPara="0" vertOverflow="overflow" horzOverflow="overflow" vert="horz" wrap="square" lIns="91440" tIns="45720" rIns="91440" bIns="45720" numCol="1" spcCol="0" rtlCol="0" fromWordArt="0" anchor="ctr" anchorCtr="0" forceAA="0" compatLnSpc="1">
+                        <a:prstTxWarp prst="textNoShape">
+                          <a:avLst/>
+                        </a:prstTxWarp>
+                        <a:noAutofit/>
+                      </wps:bodyPr>
+                    </wps:wsp>
+                  </a:graphicData>
+                </a:graphic>
+                <wp14:sizeRelH relativeFrom="margin">
+                  <wp14:pctWidth>0</wp14:pctWidth>
+                </wp14:sizeRelH>
+                <wp14:sizeRelV relativeFrom="margin">
+                  <wp14:pctHeight>0</wp14:pctHeight>
+                </wp14:sizeRelV>
+              </wp:anchor>
+            </w:drawing>
+          </mc:Choice>
+          <mc:Fallback>
+            <w:pict>
+              <v:oval w14:anchorId="3061FD1C" id="Ovale 6" o:spid="_x0000_s1026" style="position:absolute;margin-left:199.8pt;margin-top:58.3pt;width:15pt;height:15pt;z-index:251665408;visibility:visible;mso-wrap-style:square;mso-width-percent:0;mso-height-percent:0;mso-wrap-distance-left:9pt;mso-wrap-distance-top:0;mso-wrap-distance-right:9pt;mso-wrap-distance-bottom:0;mso-position-horizontal:absolute;mso-position-horizontal-relative:text;mso-position-vertical:absolute;mso-position-vertical-relative:text;mso-width-percent:0;mso-height-percent:0;mso-width-relative:margin;mso-height-relative:margin;v-text-anchor:middle" o:gfxdata="UEsDBBQABgAIAAAAIQC2gziS/gAAAOEBAAATAAAAW0NvbnRlbnRfVHlwZXNdLnhtbJSRQU7DMBBF&#10;90jcwfIWJU67QAgl6YK0S0CoHGBkTxKLZGx5TGhvj5O2G0SRWNoz/78nu9wcxkFMGNg6quQqL6RA&#10;0s5Y6ir5vt9lD1JwBDIwOMJKHpHlpr69KfdHjyxSmriSfYz+USnWPY7AufNIadK6MEJMx9ApD/oD&#10;OlTrorhX2lFEilmcO2RdNtjC5xDF9pCuTyYBB5bi6bQ4syoJ3g9WQ0ymaiLzg5KdCXlKLjvcW893&#10;SUOqXwnz5DrgnHtJTxOsQfEKIT7DmDSUCaxw7Rqn8787ZsmRM9e2VmPeBN4uqYvTtW7jvijg9N/y&#10;JsXecLq0q+WD6m8AAAD//wMAUEsDBBQABgAIAAAAIQA4/SH/1gAAAJQBAAALAAAAX3JlbHMvLnJl&#10;bHOkkMFqwzAMhu+DvYPRfXGawxijTi+j0GvpHsDYimMaW0Yy2fr2M4PBMnrbUb/Q94l/f/hMi1qR&#10;JVI2sOt6UJgd+ZiDgffL8ekFlFSbvV0oo4EbChzGx4f9GRdb25HMsYhqlCwG5lrLq9biZkxWOiqY&#10;22YiTra2kYMu1l1tQD30/bPm3wwYN0x18gb45AdQl1tp5j/sFB2T0FQ7R0nTNEV3j6o9feQzro1i&#10;OWA14Fm+Q8a1a8+Bvu/d/dMb2JY5uiPbhG/ktn4cqGU/er3pcvwCAAD//wMAUEsDBBQABgAIAAAA&#10;IQBI0c4lkAIAAIMFAAAOAAAAZHJzL2Uyb0RvYy54bWysVM1u2zAMvg/YOwi6r3aCtluNOkXQIsOA&#10;oi3WDj0rshQLkEVNUuJkTz9Ksp1gLXYY5oNMiuTHH5G8vtl3muyE8wpMTWdnJSXCcGiU2dT0x8vq&#10;0xdKfGCmYRqMqOlBeHqz+PjhureVmEMLuhGOIIjxVW9r2oZgq6LwvBUd82dghUGhBNexgKzbFI1j&#10;PaJ3upiX5WXRg2usAy68x9u7LKSLhC+l4OFRSi8C0TXF2EI6XTrX8SwW16zaOGZbxYcw2D9E0TFl&#10;0OkEdccCI1un3kB1ijvwIMMZh64AKRUXKQfMZlb+kc1zy6xIuWBxvJ3K5P8fLH/YPTmimppeUmJY&#10;h0/0uGNakMtYmt76CjWe7ZMbOI9kzHMvXRf/mAHZp3IepnKKfSAcL2dX5UWJRecoGmhEKY7G1vnw&#10;VUBHIlFTobWyPibMKra79yFrj1rx2sBKaY33rNImnh60auJdYtxmfasdwQRqulqV+MUs0OOJGnLR&#10;tIi55WwSFQ5aZNjvQmJBMP55iiS1ophgGefChFkWtawR2RsmenQWmzdaJNfaIGBElhjlhD0AjJoZ&#10;ZMTOMQ/60VSkTp6My78Flo0ni+QZTJiMO2XAvQegMavBc9Yfi5RLE6u0huaA7eIgz5G3fKXw6e6Z&#10;D0/M4eDga+MyCI94SA19TWGgKGnB/XrvPupjP6OUkh4Hsab+55Y5QYn+ZrDTr2bn53FyE3N+8XmO&#10;jDuVrE8lZtvdAr7+DNeO5YmM+kGPpHTQveLOWEavKGKGo++a8uBG5jbkBYFbh4vlMqnhtFoW7s2z&#10;5RE8VjX25cv+lTk79G/Axn+AcWjf9HDWjZYGltsAUqUGP9Z1qDdOemqcYSvFVXLKJ63j7lz8BgAA&#10;//8DAFBLAwQUAAYACAAAACEATzUAndsAAAALAQAADwAAAGRycy9kb3ducmV2LnhtbEyPQU/DMAyF&#10;70j8h8hIXBBLN6ZoLU2nCWkHjhtIXL3GtBWJMzXZ1v17vBPc7Peenj/X6yl4daYxDZEtzGcFKOI2&#10;uoE7C58f2+cVqJSRHfrIZOFKCdbN/V2NlYsX3tF5nzslJZwqtNDnfKy0Tm1PAdMsHonF+45jwCzr&#10;2Gk34kXKg9eLojA64MByoccjvfXU/uxPwcLmqrPfpXL75Awbk7/SO/qVtY8P0+YVVKYp/4Xhhi/o&#10;0AjTIZ7YJeUtvJSlkagYcyODJJaLm3IQZSmKbmr9/4fmFwAA//8DAFBLAQItABQABgAIAAAAIQC2&#10;gziS/gAAAOEBAAATAAAAAAAAAAAAAAAAAAAAAABbQ29udGVudF9UeXBlc10ueG1sUEsBAi0AFAAG&#10;AAgAAAAhADj9If/WAAAAlAEAAAsAAAAAAAAAAAAAAAAALwEAAF9yZWxzLy5yZWxzUEsBAi0AFAAG&#10;AAgAAAAhAEjRziWQAgAAgwUAAA4AAAAAAAAAAAAAAAAALgIAAGRycy9lMm9Eb2MueG1sUEsBAi0A&#10;FAAGAAgAAAAhAE81AJ3bAAAACwEAAA8AAAAAAAAAAAAAAAAA6gQAAGRycy9kb3ducmV2LnhtbFBL&#10;BQYAAAAABAAEAPMAAADyBQAAAAA=&#10;" filled="f" strokecolor="red" strokeweight="1pt">
+                <v:stroke joinstyle="miter"/>
+              </v:oval>
+            </w:pict>
+          </mc:Fallback>
+        </mc:AlternateContent>
+      </w:r>
+      <w:r>
+        <w:rPr>
+          <w:b/>
+          <w:bCs/>
+          <w:noProof/>
+          <w:sz w:val="24"/>
+          <w:szCs w:val="24"/>
+        </w:rPr>
+        <mc:AlternateContent>
+          <mc:Choice Requires="wps">
+            <w:drawing>
+              <wp:anchor distT="0" distB="0" distL="114300" distR="114300" simplePos="0" relativeHeight="251663360" behindDoc="0" locked="0" layoutInCell="1" allowOverlap="1" wp14:anchorId="65CF55B8" wp14:editId="08B52165">
+                <wp:simplePos x="0" y="0"/>
+                <wp:positionH relativeFrom="column">
+                  <wp:posOffset>2232660</wp:posOffset>
+                </wp:positionH>
+                <wp:positionV relativeFrom="paragraph">
+                  <wp:posOffset>740410</wp:posOffset>
+                </wp:positionV>
+                <wp:extent cx="190500" cy="190500"/>
+                <wp:effectExtent l="0" t="0" r="19050" b="19050"/>
+                <wp:wrapNone/>
+                <wp:docPr id="5" name="Ovale 5"/>
+                <wp:cNvGraphicFramePr/>
+                <a:graphic xmlns:a="http://schemas.openxmlformats.org/drawingml/2006/main">
+                  <a:graphicData uri="http://schemas.microsoft.com/office/word/2010/wordprocessingShape">
+                    <wps:wsp>
+                      <wps:cNvSpPr/>
+                      <wps:spPr>
+                        <a:xfrm>
+                          <a:off x="0" y="0"/>
+                          <a:ext cx="190500" cy="190500"/>
+                        </a:xfrm>
+                        <a:prstGeom prst="ellipse">
+                          <a:avLst/>
+                        </a:prstGeom>
+                        <a:noFill/>
+                        <a:ln>
+                          <a:solidFill>
+                            <a:srgbClr val="FF0000"/>
+                          </a:solidFill>
+                        </a:ln>
+                      </wps:spPr>
+                      <wps:style>
+                        <a:lnRef idx="2">
+                          <a:schemeClr val="accent1">
+                            <a:shade val="50000"/>
+                          </a:schemeClr>
+                        </a:lnRef>
+                        <a:fillRef idx="1">
+                          <a:schemeClr val="accent1"/>
+                        </a:fillRef>
+                        <a:effectRef idx="0">
+                          <a:schemeClr val="accent1"/>
+                        </a:effectRef>
+                        <a:fontRef idx="minor">
+                          <a:schemeClr val="lt1"/>
+                        </a:fontRef>
+                      </wps:style>
+                      <wps:bodyPr rot="0" spcFirstLastPara="0" vertOverflow="overflow" horzOverflow="overflow" vert="horz" wrap="square" lIns="91440" tIns="45720" rIns="91440" bIns="45720" numCol="1" spcCol="0" rtlCol="0" fromWordArt="0" anchor="ctr" anchorCtr="0" forceAA="0" compatLnSpc="1">
+                        <a:prstTxWarp prst="textNoShape">
+                          <a:avLst/>
+                        </a:prstTxWarp>
+                        <a:noAutofit/>
+                      </wps:bodyPr>
+                    </wps:wsp>
+                  </a:graphicData>
+                </a:graphic>
+                <wp14:sizeRelH relativeFrom="margin">
+                  <wp14:pctWidth>0</wp14:pctWidth>
+                </wp14:sizeRelH>
+                <wp14:sizeRelV relativeFrom="margin">
+                  <wp14:pctHeight>0</wp14:pctHeight>
+                </wp14:sizeRelV>
+              </wp:anchor>
+            </w:drawing>
+          </mc:Choice>
+          <mc:Fallback>
+            <w:pict>
+              <v:oval w14:anchorId="39F17731" id="Ovale 5" o:spid="_x0000_s1026" style="position:absolute;margin-left:175.8pt;margin-top:58.3pt;width:15pt;height:15pt;z-index:251663360;visibility:visible;mso-wrap-style:square;mso-width-percent:0;mso-height-percent:0;mso-wrap-distance-left:9pt;mso-wrap-distance-top:0;mso-wrap-distance-right:9pt;mso-wrap-distance-bottom:0;mso-position-horizontal:absolute;mso-position-horizontal-relative:text;mso-position-vertical:absolute;mso-position-vertical-relative:text;mso-width-percent:0;mso-height-percent:0;mso-width-relative:margin;mso-height-relative:margin;v-text-anchor:middle" o:gfxdata="UEsDBBQABgAIAAAAIQC2gziS/gAAAOEBAAATAAAAW0NvbnRlbnRfVHlwZXNdLnhtbJSRQU7DMBBF&#10;90jcwfIWJU67QAgl6YK0S0CoHGBkTxKLZGx5TGhvj5O2G0SRWNoz/78nu9wcxkFMGNg6quQqL6RA&#10;0s5Y6ir5vt9lD1JwBDIwOMJKHpHlpr69KfdHjyxSmriSfYz+USnWPY7AufNIadK6MEJMx9ApD/oD&#10;OlTrorhX2lFEilmcO2RdNtjC5xDF9pCuTyYBB5bi6bQ4syoJ3g9WQ0ymaiLzg5KdCXlKLjvcW893&#10;SUOqXwnz5DrgnHtJTxOsQfEKIT7DmDSUCaxw7Rqn8787ZsmRM9e2VmPeBN4uqYvTtW7jvijg9N/y&#10;JsXecLq0q+WD6m8AAAD//wMAUEsDBBQABgAIAAAAIQA4/SH/1gAAAJQBAAALAAAAX3JlbHMvLnJl&#10;bHOkkMFqwzAMhu+DvYPRfXGawxijTi+j0GvpHsDYimMaW0Yy2fr2M4PBMnrbUb/Q94l/f/hMi1qR&#10;JVI2sOt6UJgd+ZiDgffL8ekFlFSbvV0oo4EbChzGx4f9GRdb25HMsYhqlCwG5lrLq9biZkxWOiqY&#10;22YiTra2kYMu1l1tQD30/bPm3wwYN0x18gb45AdQl1tp5j/sFB2T0FQ7R0nTNEV3j6o9feQzro1i&#10;OWA14Fm+Q8a1a8+Bvu/d/dMb2JY5uiPbhG/ktn4cqGU/er3pcvwCAAD//wMAUEsDBBQABgAIAAAA&#10;IQC4qk9kkAIAAIMFAAAOAAAAZHJzL2Uyb0RvYy54bWysVM1u2zAMvg/YOwi6r3aCZluNOkXQIsOA&#10;Yi3WDj0rshQLkEVNUuJkTz9Ksp1gLXYY5oNMiuTHH5G8vjl0muyF8wpMTWcXJSXCcGiU2db0x/P6&#10;w2dKfGCmYRqMqOlReHqzfP/uureVmEMLuhGOIIjxVW9r2oZgq6LwvBUd8xdghUGhBNexgKzbFo1j&#10;PaJ3upiX5ceiB9dYB1x4j7d3WUiXCV9KwcODlF4EomuKsYV0unRu4lksr1m1dcy2ig9hsH+IomPK&#10;oNMJ6o4FRnZOvYLqFHfgQYYLDl0BUiouUg6Yzaz8I5unllmRcsHieDuVyf8/WP5t/+iIamq6oMSw&#10;Dp/oYc+0IItYmt76CjWe7KMbOI9kzPMgXRf/mAE5pHIep3KKQyAcL2dX5aLEonMUDTSiFCdj63z4&#10;IqAjkaip0FpZHxNmFdvf+5C1R614bWCttMZ7VmkTTw9aNfEuMW67udWOYAI1Xa9L/GIW6PFMDblo&#10;WsTccjaJCkctMux3IbEgGP88RZJaUUywjHNhwiyLWtaI7A0TPTmLzRstkmttEDAiS4xywh4ARs0M&#10;MmLnmAf9aCpSJ0/G5d8Cy8aTRfIMJkzGnTLg3gLQmNXgOeuPRcqliVXaQHPEdnGQ58hbvlb4dPfM&#10;h0fmcHDwtXEZhAc8pIa+pjBQlLTgfr11H/Wxn1FKSY+DWFP/c8ecoER/NdjpV7PLyzi5iblcfJoj&#10;484lm3OJ2XW3gK8/w7VjeSKjftAjKR10L7gzVtEripjh6LumPLiRuQ15QeDW4WK1Smo4rZaFe/Nk&#10;eQSPVY19+Xx4Yc4O/Ruw8b/BOLSvejjrRksDq10AqVKDn+o61BsnPTXOsJXiKjnnk9Zpdy5/AwAA&#10;//8DAFBLAwQUAAYACAAAACEAsDbPZtwAAAALAQAADwAAAGRycy9kb3ducmV2LnhtbEyPQW/CMAyF&#10;75P4D5GRdplGWtiirmuKEBKHHYFJu5oma6slTtUEKP9+5rTd7Peenj9X68k7cbFj7ANpyBcZCEtN&#10;MD21Gj6Pu+cCRExIBl0gq+FmI6zr2UOFpQlX2tvLIbWCSyiWqKFLaSiljE1nPcZFGCyx9x1Gj4nX&#10;sZVmxCuXeyeXWaakx574QoeD3Xa2+TmcvYbNTSa3j2+7J6NIqfQVP9AVWj/Op807iGSn9BeGOz6j&#10;Q81Mp3AmE4XTsHrNFUfZyBUPnFgVd+XEygsrsq7k/x/qXwAAAP//AwBQSwECLQAUAAYACAAAACEA&#10;toM4kv4AAADhAQAAEwAAAAAAAAAAAAAAAAAAAAAAW0NvbnRlbnRfVHlwZXNdLnhtbFBLAQItABQA&#10;BgAIAAAAIQA4/SH/1gAAAJQBAAALAAAAAAAAAAAAAAAAAC8BAABfcmVscy8ucmVsc1BLAQItABQA&#10;BgAIAAAAIQC4qk9kkAIAAIMFAAAOAAAAAAAAAAAAAAAAAC4CAABkcnMvZTJvRG9jLnhtbFBLAQIt&#10;ABQABgAIAAAAIQCwNs9m3AAAAAsBAAAPAAAAAAAAAAAAAAAAAOoEAABkcnMvZG93bnJldi54bWxQ&#10;SwUGAAAAAAQABADzAAAA8wUAAAAA&#10;" filled="f" strokecolor="red" strokeweight="1pt">
+                <v:stroke joinstyle="miter"/>
+              </v:oval>
+            </w:pict>
+          </mc:Fallback>
+        </mc:AlternateContent>
+      </w:r>
+      <w:r>
+        <w:rPr>
+          <w:b/>
+          <w:bCs/>
+          <w:noProof/>
+          <w:sz w:val="24"/>
+          <w:szCs w:val="24"/>
+        </w:rPr>
+        <mc:AlternateContent>
+          <mc:Choice Requires="wps">
+            <w:drawing>
+              <wp:anchor distT="0" distB="0" distL="114300" distR="114300" simplePos="0" relativeHeight="251661312" behindDoc="0" locked="0" layoutInCell="1" allowOverlap="1" wp14:anchorId="441BB528" wp14:editId="0302A534">
+                <wp:simplePos x="0" y="0"/>
+                <wp:positionH relativeFrom="column">
+                  <wp:posOffset>2537460</wp:posOffset>
+                </wp:positionH>
+                <wp:positionV relativeFrom="paragraph">
+                  <wp:posOffset>464185</wp:posOffset>
+                </wp:positionV>
+                <wp:extent cx="190500" cy="190500"/>
+                <wp:effectExtent l="0" t="0" r="19050" b="19050"/>
+                <wp:wrapNone/>
+                <wp:docPr id="3" name="Ovale 3"/>
+                <wp:cNvGraphicFramePr/>
+                <a:graphic xmlns:a="http://schemas.openxmlformats.org/drawingml/2006/main">
+                  <a:graphicData uri="http://schemas.microsoft.com/office/word/2010/wordprocessingShape">
+                    <wps:wsp>
+                      <wps:cNvSpPr/>
+                      <wps:spPr>
+                        <a:xfrm>
+                          <a:off x="0" y="0"/>
+                          <a:ext cx="190500" cy="190500"/>
+                        </a:xfrm>
+                        <a:prstGeom prst="ellipse">
+                          <a:avLst/>
+                        </a:prstGeom>
+                        <a:noFill/>
+                        <a:ln>
+                          <a:solidFill>
+                            <a:srgbClr val="FF0000"/>
+                          </a:solidFill>
+                        </a:ln>
+                      </wps:spPr>
+                      <wps:style>
+                        <a:lnRef idx="2">
+                          <a:schemeClr val="accent1">
+                            <a:shade val="50000"/>
+                          </a:schemeClr>
+                        </a:lnRef>
+                        <a:fillRef idx="1">
+                          <a:schemeClr val="accent1"/>
+                        </a:fillRef>
+                        <a:effectRef idx="0">
+                          <a:schemeClr val="accent1"/>
+                        </a:effectRef>
+                        <a:fontRef idx="minor">
+                          <a:schemeClr val="lt1"/>
+                        </a:fontRef>
+                      </wps:style>
+                      <wps:bodyPr rot="0" spcFirstLastPara="0" vertOverflow="overflow" horzOverflow="overflow" vert="horz" wrap="square" lIns="91440" tIns="45720" rIns="91440" bIns="45720" numCol="1" spcCol="0" rtlCol="0" fromWordArt="0" anchor="ctr" anchorCtr="0" forceAA="0" compatLnSpc="1">
+                        <a:prstTxWarp prst="textNoShape">
+                          <a:avLst/>
+                        </a:prstTxWarp>
+                        <a:noAutofit/>
+                      </wps:bodyPr>
+                    </wps:wsp>
+                  </a:graphicData>
+                </a:graphic>
+                <wp14:sizeRelH relativeFrom="margin">
+                  <wp14:pctWidth>0</wp14:pctWidth>
+                </wp14:sizeRelH>
+                <wp14:sizeRelV relativeFrom="margin">
+                  <wp14:pctHeight>0</wp14:pctHeight>
+                </wp14:sizeRelV>
+              </wp:anchor>
+            </w:drawing>
+          </mc:Choice>
+          <mc:Fallback>
+            <w:pict>
+              <v:oval w14:anchorId="7209D04A" id="Ovale 3" o:spid="_x0000_s1026" style="position:absolute;margin-left:199.8pt;margin-top:36.55pt;width:15pt;height:15pt;z-index:251661312;visibility:visible;mso-wrap-style:square;mso-width-percent:0;mso-height-percent:0;mso-wrap-distance-left:9pt;mso-wrap-distance-top:0;mso-wrap-distance-right:9pt;mso-wrap-distance-bottom:0;mso-position-horizontal:absolute;mso-position-horizontal-relative:text;mso-position-vertical:absolute;mso-position-vertical-relative:text;mso-width-percent:0;mso-height-percent:0;mso-width-relative:margin;mso-height-relative:margin;v-text-anchor:middle" o:gfxdata="UEsDBBQABgAIAAAAIQC2gziS/gAAAOEBAAATAAAAW0NvbnRlbnRfVHlwZXNdLnhtbJSRQU7DMBBF&#10;90jcwfIWJU67QAgl6YK0S0CoHGBkTxKLZGx5TGhvj5O2G0SRWNoz/78nu9wcxkFMGNg6quQqL6RA&#10;0s5Y6ir5vt9lD1JwBDIwOMJKHpHlpr69KfdHjyxSmriSfYz+USnWPY7AufNIadK6MEJMx9ApD/oD&#10;OlTrorhX2lFEilmcO2RdNtjC5xDF9pCuTyYBB5bi6bQ4syoJ3g9WQ0ymaiLzg5KdCXlKLjvcW893&#10;SUOqXwnz5DrgnHtJTxOsQfEKIT7DmDSUCaxw7Rqn8787ZsmRM9e2VmPeBN4uqYvTtW7jvijg9N/y&#10;JsXecLq0q+WD6m8AAAD//wMAUEsDBBQABgAIAAAAIQA4/SH/1gAAAJQBAAALAAAAX3JlbHMvLnJl&#10;bHOkkMFqwzAMhu+DvYPRfXGawxijTi+j0GvpHsDYimMaW0Yy2fr2M4PBMnrbUb/Q94l/f/hMi1qR&#10;JVI2sOt6UJgd+ZiDgffL8ekFlFSbvV0oo4EbChzGx4f9GRdb25HMsYhqlCwG5lrLq9biZkxWOiqY&#10;22YiTra2kYMu1l1tQD30/bPm3wwYN0x18gb45AdQl1tp5j/sFB2T0FQ7R0nTNEV3j6o9feQzro1i&#10;OWA14Fm+Q8a1a8+Bvu/d/dMb2JY5uiPbhG/ktn4cqGU/er3pcvwCAAD//wMAUEsDBBQABgAIAAAA&#10;IQBYXU3nkQIAAIMFAAAOAAAAZHJzL2Uyb0RvYy54bWysVM1u2zAMvg/YOwi6r3bSdluNOkXQIsOA&#10;oi3WDj0rshQLkEVNUuJkTz9Ksp1gHXYY5oNMiuTHH5G8vtl3muyE8wpMTWdnJSXCcGiU2dT0+8vq&#10;w2dKfGCmYRqMqOlBeHqzeP/uureVmEMLuhGOIIjxVW9r2oZgq6LwvBUd82dghUGhBNexgKzbFI1j&#10;PaJ3upiX5ceiB9dYB1x4j7d3WUgXCV9KwcOjlF4EomuKsYV0unSu41ksrlm1ccy2ig9hsH+IomPK&#10;oNMJ6o4FRrZOvYHqFHfgQYYzDl0BUiouUg6Yzaz8LZvnllmRcsHieDuVyf8/WP6we3JENTU9p8Sw&#10;Dp/occe0IOexNL31FWo82yc3cB7JmOdeui7+MQOyT+U8TOUU+0A4Xs6uyssSi85RNNCIUhyNrfPh&#10;i4CORKKmQmtlfUyYVWx370PWHrXitYGV0hrvWaVNPD1o1cS7xLjN+lY7ggnUdLUq8YtZoMcTNeSi&#10;aRFzy9kkKhy0yLDfhMSCYPzzFElqRTHBMs6FCbMsalkjsjdM9OgsNm+0SK61QcCILDHKCXsAGDUz&#10;yIidYx70o6lInTwZl38LLBtPFskzmDAZd8qA+xOAxqwGz1l/LFIuTazSGpoDtouDPEfe8pXCp7tn&#10;Pjwxh4ODr43LIDziITX0NYWBoqQF9/NP91Ef+xmllPQ4iDX1P7bMCUr0V4OdfjW7uIiTm5iLy09z&#10;ZNypZH0qMdvuFvD1Z7h2LE9k1A96JKWD7hV3xjJ6RREzHH3XlAc3MrchLwjcOlwsl0kNp9WycG+e&#10;LY/gsaqxL1/2r8zZoX8DNv4DjEP7poezbrQ0sNwGkCo1+LGuQ71x0lPjDFsprpJTPmkdd+fiFwAA&#10;AP//AwBQSwMEFAAGAAgAAAAhAKtZU4vcAAAACgEAAA8AAABkcnMvZG93bnJldi54bWxMj8FOwzAM&#10;hu9IvENkJC6IpdtQWUvTaULageM2JK5eY9qKxKmabOveHu8ER//+9PtztZ68U2caYx/YwHyWgSJu&#10;gu25NfB52D6vQMWEbNEFJgNXirCu7+8qLG248I7O+9QqKeFYooEupaHUOjYdeYyzMBDL7juMHpOM&#10;Y6vtiBcp904vsizXHnuWCx0O9N5R87M/eQObq05uF4vtk805z9NX/EC3MubxYdq8gUo0pT8Ybvqi&#10;DrU4HcOJbVTOwLIockENvC7noAR4WdyCo5CZJLqu9P8X6l8AAAD//wMAUEsBAi0AFAAGAAgAAAAh&#10;ALaDOJL+AAAA4QEAABMAAAAAAAAAAAAAAAAAAAAAAFtDb250ZW50X1R5cGVzXS54bWxQSwECLQAU&#10;AAYACAAAACEAOP0h/9YAAACUAQAACwAAAAAAAAAAAAAAAAAvAQAAX3JlbHMvLnJlbHNQSwECLQAU&#10;AAYACAAAACEAWF1N55ECAACDBQAADgAAAAAAAAAAAAAAAAAuAgAAZHJzL2Uyb0RvYy54bWxQSwEC&#10;LQAUAAYACAAAACEAq1lTi9wAAAAKAQAADwAAAAAAAAAAAAAAAADrBAAAZHJzL2Rvd25yZXYueG1s&#10;UEsFBgAAAAAEAAQA8wAAAPQFAAAAAA==&#10;" filled="f" strokecolor="red" strokeweight="1pt">
+                <v:stroke joinstyle="miter"/>
+              </v:oval>
+            </w:pict>
+          </mc:Fallback>
+        </mc:AlternateContent>
+      </w:r>
+      <w:r>
+        <w:rPr>
+          <w:b/>
+          <w:bCs/>
+          <w:noProof/>
+          <w:sz w:val="24"/>
+          <w:szCs w:val="24"/>
+        </w:rPr>
+        <mc:AlternateContent>
+          <mc:Choice Requires="wps">
+            <w:drawing>
+              <wp:anchor distT="0" distB="0" distL="114300" distR="114300" simplePos="0" relativeHeight="251659264" behindDoc="0" locked="0" layoutInCell="1" allowOverlap="1" wp14:anchorId="4F126B1D" wp14:editId="4AC4D0B0">
+                <wp:simplePos x="0" y="0"/>
+                <wp:positionH relativeFrom="column">
+                  <wp:posOffset>2232660</wp:posOffset>
+                </wp:positionH>
+                <wp:positionV relativeFrom="paragraph">
+                  <wp:posOffset>464185</wp:posOffset>
+                </wp:positionV>
+                <wp:extent cx="190500" cy="190500"/>
+                <wp:effectExtent l="0" t="0" r="19050" b="19050"/>
+                <wp:wrapNone/>
+                <wp:docPr id="2" name="Ovale 2"/>
+                <wp:cNvGraphicFramePr/>
+                <a:graphic xmlns:a="http://schemas.openxmlformats.org/drawingml/2006/main">
+                  <a:graphicData uri="http://schemas.microsoft.com/office/word/2010/wordprocessingShape">
+                    <wps:wsp>
+                      <wps:cNvSpPr/>
+                      <wps:spPr>
+                        <a:xfrm>
+                          <a:off x="0" y="0"/>
+                          <a:ext cx="190500" cy="190500"/>
+                        </a:xfrm>
+                        <a:prstGeom prst="ellipse">
+                          <a:avLst/>
+                        </a:prstGeom>
+                        <a:noFill/>
+                        <a:ln>
+                          <a:solidFill>
+                            <a:srgbClr val="FF0000"/>
+                          </a:solidFill>
+                        </a:ln>
+                      </wps:spPr>
+                      <wps:style>
+                        <a:lnRef idx="2">
+                          <a:schemeClr val="accent1">
+                            <a:shade val="50000"/>
+                          </a:schemeClr>
+                        </a:lnRef>
+                        <a:fillRef idx="1">
+                          <a:schemeClr val="accent1"/>
+                        </a:fillRef>
+                        <a:effectRef idx="0">
+                          <a:schemeClr val="accent1"/>
+                        </a:effectRef>
+                        <a:fontRef idx="minor">
+                          <a:schemeClr val="lt1"/>
+                        </a:fontRef>
+                      </wps:style>
+                      <wps:bodyPr rot="0" spcFirstLastPara="0" vertOverflow="overflow" horzOverflow="overflow" vert="horz" wrap="square" lIns="91440" tIns="45720" rIns="91440" bIns="45720" numCol="1" spcCol="0" rtlCol="0" fromWordArt="0" anchor="ctr" anchorCtr="0" forceAA="0" compatLnSpc="1">
+                        <a:prstTxWarp prst="textNoShape">
+                          <a:avLst/>
+                        </a:prstTxWarp>
+                        <a:noAutofit/>
+                      </wps:bodyPr>
+                    </wps:wsp>
+                  </a:graphicData>
+                </a:graphic>
+                <wp14:sizeRelH relativeFrom="margin">
+                  <wp14:pctWidth>0</wp14:pctWidth>
+                </wp14:sizeRelH>
+                <wp14:sizeRelV relativeFrom="margin">
+                  <wp14:pctHeight>0</wp14:pctHeight>
+                </wp14:sizeRelV>
+              </wp:anchor>
+            </w:drawing>
+          </mc:Choice>
+          <mc:Fallback>
+            <w:pict>
+              <v:oval w14:anchorId="5A5C0351" id="Ovale 2" o:spid="_x0000_s1026" style="position:absolute;margin-left:175.8pt;margin-top:36.55pt;width:15pt;height:15pt;z-index:251659264;visibility:visible;mso-wrap-style:square;mso-width-percent:0;mso-height-percent:0;mso-wrap-distance-left:9pt;mso-wrap-distance-top:0;mso-wrap-distance-right:9pt;mso-wrap-distance-bottom:0;mso-position-horizontal:absolute;mso-position-horizontal-relative:text;mso-position-vertical:absolute;mso-position-vertical-relative:text;mso-width-percent:0;mso-height-percent:0;mso-width-relative:margin;mso-height-relative:margin;v-text-anchor:middle" o:gfxdata="UEsDBBQABgAIAAAAIQC2gziS/gAAAOEBAAATAAAAW0NvbnRlbnRfVHlwZXNdLnhtbJSRQU7DMBBF&#10;90jcwfIWJU67QAgl6YK0S0CoHGBkTxKLZGx5TGhvj5O2G0SRWNoz/78nu9wcxkFMGNg6quQqL6RA&#10;0s5Y6ir5vt9lD1JwBDIwOMJKHpHlpr69KfdHjyxSmriSfYz+USnWPY7AufNIadK6MEJMx9ApD/oD&#10;OlTrorhX2lFEilmcO2RdNtjC5xDF9pCuTyYBB5bi6bQ4syoJ3g9WQ0ymaiLzg5KdCXlKLjvcW893&#10;SUOqXwnz5DrgnHtJTxOsQfEKIT7DmDSUCaxw7Rqn8787ZsmRM9e2VmPeBN4uqYvTtW7jvijg9N/y&#10;JsXecLq0q+WD6m8AAAD//wMAUEsDBBQABgAIAAAAIQA4/SH/1gAAAJQBAAALAAAAX3JlbHMvLnJl&#10;bHOkkMFqwzAMhu+DvYPRfXGawxijTi+j0GvpHsDYimMaW0Yy2fr2M4PBMnrbUb/Q94l/f/hMi1qR&#10;JVI2sOt6UJgd+ZiDgffL8ekFlFSbvV0oo4EbChzGx4f9GRdb25HMsYhqlCwG5lrLq9biZkxWOiqY&#10;22YiTra2kYMu1l1tQD30/bPm3wwYN0x18gb45AdQl1tp5j/sFB2T0FQ7R0nTNEV3j6o9feQzro1i&#10;OWA14Fm+Q8a1a8+Bvu/d/dMb2JY5uiPbhG/ktn4cqGU/er3pcvwCAAD//wMAUEsDBBQABgAIAAAA&#10;IQAIdDLYkAIAAIMFAAAOAAAAZHJzL2Uyb0RvYy54bWysVM1u2zAMvg/YOwi6r3aCdluNOkXQIsOA&#10;oi3aDj0rshQLkEVNUuJkTz9Ksp1gLXYY5oNMiuTHH5G8ut53muyE8wpMTWdnJSXCcGiU2dT0x8vq&#10;01dKfGCmYRqMqOlBeHq9+PjhqreVmEMLuhGOIIjxVW9r2oZgq6LwvBUd82dghUGhBNexgKzbFI1j&#10;PaJ3upiX5eeiB9dYB1x4j7e3WUgXCV9KwcODlF4EomuKsYV0unSu41ksrli1ccy2ig9hsH+IomPK&#10;oNMJ6pYFRrZOvYHqFHfgQYYzDl0BUiouUg6Yzaz8I5vnllmRcsHieDuVyf8/WH6/e3RENTWdU2JY&#10;h0/0sGNakHksTW99hRrP9tENnEcy5rmXrot/zIDsUzkPUznFPhCOl7PL8qLEonMUDTSiFEdj63z4&#10;JqAjkaip0FpZHxNmFdvd+ZC1R614bWCltMZ7VmkTTw9aNfEuMW6zvtGOYAI1Xa1K/GIW6PFEDblo&#10;WsTccjaJCgctMuyTkFgQjH+eIkmtKCZYxrkwYZZFLWtE9oaJHp3F5o0WybU2CBiRJUY5YQ8Ao2YG&#10;GbFzzIN+NBWpkyfj8m+BZePJInkGEybjThlw7wFozGrwnPXHIuXSxCqtoTlguzjIc+QtXyl8ujvm&#10;wyNzODj42rgMwgMeUkNfUxgoSlpwv967j/rYzyilpMdBrKn/uWVOUKK/G+z0y9n5eZzcxJxffJkj&#10;404l61OJ2XY3gK8/w7VjeSKjftAjKR10r7gzltEripjh6LumPLiRuQl5QeDW4WK5TGo4rZaFO/Ns&#10;eQSPVY19+bJ/Zc4O/Ruw8e9hHNo3PZx1o6WB5TaAVKnBj3Ud6o2Tnhpn2EpxlZzySeu4Oxe/AQAA&#10;//8DAFBLAwQUAAYACAAAACEASnKehtwAAAAKAQAADwAAAGRycy9kb3ducmV2LnhtbEyPwU7DMAyG&#10;70i8Q2QkLoilpSJ0pek0Ie3AcRsS16zx2orEqZps694e7wRH//70+3O9mr0TZ5ziEEhDvshAILXB&#10;DtRp+NpvnksQMRmyxgVCDVeMsGru72pT2XChLZ53qRNcQrEyGvqUxkrK2PboTVyEEYl3xzB5k3ic&#10;Omknc+Fy7+RLlinpzUB8oTcjfvTY/uxOXsP6KpPbxuXmySpSKn3HT+NKrR8f5vU7iIRz+oPhps/q&#10;0LDTIZzIRuE0FK+5YlTDW5GDYKAob8GByYwT2dTy/wvNLwAAAP//AwBQSwECLQAUAAYACAAAACEA&#10;toM4kv4AAADhAQAAEwAAAAAAAAAAAAAAAAAAAAAAW0NvbnRlbnRfVHlwZXNdLnhtbFBLAQItABQA&#10;BgAIAAAAIQA4/SH/1gAAAJQBAAALAAAAAAAAAAAAAAAAAC8BAABfcmVscy8ucmVsc1BLAQItABQA&#10;BgAIAAAAIQAIdDLYkAIAAIMFAAAOAAAAAAAAAAAAAAAAAC4CAABkcnMvZTJvRG9jLnhtbFBLAQIt&#10;ABQABgAIAAAAIQBKcp6G3AAAAAoBAAAPAAAAAAAAAAAAAAAAAOoEAABkcnMvZG93bnJldi54bWxQ&#10;SwUGAAAAAAQABADzAAAA8wUAAAAA&#10;" filled="f" strokecolor="red" strokeweight="1pt">
+                <v:stroke joinstyle="miter"/>
+              </v:oval>
+            </w:pict>
+          </mc:Fallback>
+        </mc:AlternateContent>
+      </w:r>
+      <w:r>
+        <w:rPr>
+          <w:b/>
+          <w:bCs/>
+          <w:noProof/>
+          <w:sz w:val="24"/>
+          <w:szCs w:val="24"/>
+        </w:rPr>
         <w:drawing>
-          <wp:inline distT="0" distB="0" distL="0" distR="0" wp14:anchorId="3E7493B8" wp14:editId="5A05F774">
+          <wp:inline distT="0" distB="0" distL="0" distR="0" wp14:anchorId="3E7493B8" wp14:editId="732D6FC0">
             <wp:extent cx="6120765" cy="3200400"/>
             <wp:effectExtent l="0" t="0" r="0" b="0"/>
             <wp:docPr id="1" name="Immagine 1"/>
@@ -248,46 +1248,14 @@
           <w:sz w:val="24"/>
           <w:szCs w:val="24"/>
         </w:rPr>
-        <w:t>E(</w:t>
-      </w:r>
-      <w:proofErr w:type="spellStart"/>
-      <w:r>
-        <w:rPr>
-          <w:sz w:val="24"/>
-          <w:szCs w:val="24"/>
-        </w:rPr>
-        <w:t>Tq</w:t>
-      </w:r>
-      <w:proofErr w:type="spellEnd"/>
-      <w:r>
-        <w:rPr>
-          <w:sz w:val="24"/>
-          <w:szCs w:val="24"/>
-        </w:rPr>
-        <w:t xml:space="preserve">), </w:t>
-      </w:r>
-      <w:r>
-        <w:rPr>
-          <w:sz w:val="24"/>
-          <w:szCs w:val="24"/>
-        </w:rPr>
-        <w:t>E(</w:t>
-      </w:r>
-      <w:proofErr w:type="spellStart"/>
-      <w:r>
-        <w:rPr>
-          <w:sz w:val="24"/>
-          <w:szCs w:val="24"/>
-        </w:rPr>
-        <w:t>Ts</w:t>
-      </w:r>
-      <w:proofErr w:type="spellEnd"/>
-      <w:r>
-        <w:rPr>
-          <w:sz w:val="24"/>
-          <w:szCs w:val="24"/>
-        </w:rPr>
-        <w:t>) di un utente al variare dell’intensità e della distribuzione del traffico in ingresso;</w:t>
+        <w:t xml:space="preserve">E(Tq), </w:t>
+      </w:r>
+      <w:r>
+        <w:rPr>
+          <w:sz w:val="24"/>
+          <w:szCs w:val="24"/>
+        </w:rPr>
+        <w:t>E(Ts) di un utente al variare dell’intensità e della distribuzione del traffico in ingresso;</w:t>
       </w:r>
     </w:p>
     <w:p>
@@ -311,23 +1279,7 @@
           <w:sz w:val="24"/>
           <w:szCs w:val="24"/>
         </w:rPr>
-        <w:t xml:space="preserve">Identificare eventuali </w:t>
-      </w:r>
-      <w:proofErr w:type="spellStart"/>
-      <w:r>
-        <w:rPr>
-          <w:sz w:val="24"/>
-          <w:szCs w:val="24"/>
-        </w:rPr>
-        <w:t>Bottlenecks</w:t>
-      </w:r>
-      <w:proofErr w:type="spellEnd"/>
-      <w:r>
-        <w:rPr>
-          <w:sz w:val="24"/>
-          <w:szCs w:val="24"/>
-        </w:rPr>
-        <w:t>;</w:t>
+        <w:t>Identificare eventuali Bottlenecks;</w:t>
       </w:r>
     </w:p>
     <w:p>
@@ -385,6 +1337,16 @@
         </w:rPr>
         <w:t>Modello Concettuale a Reti di Code</w:t>
       </w:r>
+    </w:p>
+    <w:p>
+      <w:pPr>
+        <w:jc w:val="center"/>
+        <w:rPr>
+          <w:sz w:val="24"/>
+          <w:szCs w:val="24"/>
+          <w:u w:val="single"/>
+        </w:rPr>
+      </w:pPr>
     </w:p>
     <w:p>
       <w:pPr>
@@ -455,12 +1417,119 @@
           <w:szCs w:val="24"/>
         </w:rPr>
       </w:pPr>
-      <w:r>
-        <w:rPr>
-          <w:sz w:val="24"/>
-          <w:szCs w:val="24"/>
-        </w:rPr>
-        <w:t xml:space="preserve">Assunzioni: </w:t>
+    </w:p>
+    <w:p>
+      <w:pPr>
+        <w:rPr>
+          <w:sz w:val="24"/>
+          <w:szCs w:val="24"/>
+        </w:rPr>
+      </w:pPr>
+      <w:r>
+        <w:rPr>
+          <w:sz w:val="24"/>
+          <w:szCs w:val="24"/>
+        </w:rPr>
+        <w:t>Stati</w:t>
+      </w:r>
+      <w:r>
+        <w:rPr>
+          <w:sz w:val="24"/>
+          <w:szCs w:val="24"/>
+        </w:rPr>
+        <w:t xml:space="preserve"> </w:t>
+      </w:r>
+      <w:r>
+        <w:rPr>
+          <w:sz w:val="24"/>
+          <w:szCs w:val="24"/>
+        </w:rPr>
+        <w:t xml:space="preserve">APs/Switch: </w:t>
+      </w:r>
+      <w:r>
+        <w:rPr>
+          <w:sz w:val="24"/>
+          <w:szCs w:val="24"/>
+        </w:rPr>
+        <w:t>Libero, Occupato (</w:t>
+      </w:r>
+      <w:r>
+        <w:rPr>
+          <w:sz w:val="24"/>
+          <w:szCs w:val="24"/>
+        </w:rPr>
+        <w:t>Idle</w:t>
+      </w:r>
+      <w:r>
+        <w:rPr>
+          <w:sz w:val="24"/>
+          <w:szCs w:val="24"/>
+        </w:rPr>
+        <w:t>, Busy)</w:t>
+      </w:r>
+      <w:r>
+        <w:rPr>
+          <w:sz w:val="24"/>
+          <w:szCs w:val="24"/>
+        </w:rPr>
+        <w:t xml:space="preserve"> </w:t>
+      </w:r>
+      <w:r>
+        <w:rPr>
+          <w:sz w:val="24"/>
+          <w:szCs w:val="24"/>
+        </w:rPr>
+        <w:t>[Infiniti Posti in Coda]</w:t>
+      </w:r>
+    </w:p>
+    <w:p>
+      <w:pPr>
+        <w:rPr>
+          <w:sz w:val="24"/>
+          <w:szCs w:val="24"/>
+        </w:rPr>
+      </w:pPr>
+      <w:r>
+        <w:rPr>
+          <w:sz w:val="24"/>
+          <w:szCs w:val="24"/>
+        </w:rPr>
+        <w:br w:type="page"/>
+      </w:r>
+    </w:p>
+    <w:p>
+      <w:pPr>
+        <w:jc w:val="center"/>
+        <w:rPr>
+          <w:sz w:val="24"/>
+          <w:szCs w:val="24"/>
+          <w:u w:val="single"/>
+        </w:rPr>
+      </w:pPr>
+      <w:r>
+        <w:rPr>
+          <w:sz w:val="24"/>
+          <w:szCs w:val="24"/>
+          <w:u w:val="single"/>
+        </w:rPr>
+        <w:lastRenderedPageBreak/>
+        <w:t xml:space="preserve">Modello </w:t>
+      </w:r>
+      <w:r>
+        <w:rPr>
+          <w:sz w:val="24"/>
+          <w:szCs w:val="24"/>
+          <w:u w:val="single"/>
+        </w:rPr>
+        <w:t>di Specificazione</w:t>
+      </w:r>
+      <w:r>
+        <w:rPr>
+          <w:sz w:val="24"/>
+          <w:szCs w:val="24"/>
+          <w:u w:val="single"/>
+        </w:rPr>
+        <w:t xml:space="preserve"> a Reti di Code</w:t>
       </w:r>
     </w:p>
     <w:p>
@@ -469,6 +1538,399 @@
           <w:rFonts w:eastAsiaTheme="minorEastAsia"/>
           <w:sz w:val="24"/>
           <w:szCs w:val="24"/>
+          <w:lang w:val="en-GB"/>
+        </w:rPr>
+      </w:pPr>
+      <w:r>
+        <w:rPr>
+          <w:sz w:val="24"/>
+          <w:szCs w:val="24"/>
+          <w:lang w:val="en-GB"/>
+        </w:rPr>
+        <w:t xml:space="preserve">Si assume </w:t>
+      </w:r>
+      <m:oMath>
+        <m:r>
+          <w:rPr>
+            <w:rFonts w:ascii="Cambria Math" w:hAnsi="Cambria Math"/>
+            <w:sz w:val="24"/>
+            <w:szCs w:val="24"/>
+          </w:rPr>
+          <m:t>E</m:t>
+        </m:r>
+        <m:d>
+          <m:dPr>
+            <m:ctrlPr>
+              <w:rPr>
+                <w:rFonts w:ascii="Cambria Math" w:hAnsi="Cambria Math"/>
+                <w:i/>
+                <w:sz w:val="24"/>
+                <w:szCs w:val="24"/>
+              </w:rPr>
+            </m:ctrlPr>
+          </m:dPr>
+          <m:e>
+            <m:r>
+              <w:rPr>
+                <w:rFonts w:ascii="Cambria Math" w:hAnsi="Cambria Math"/>
+                <w:sz w:val="24"/>
+                <w:szCs w:val="24"/>
+              </w:rPr>
+              <m:t>Z</m:t>
+            </m:r>
+          </m:e>
+        </m:d>
+      </m:oMath>
+      <w:r>
+        <w:rPr>
+          <w:rFonts w:eastAsiaTheme="minorEastAsia"/>
+          <w:sz w:val="24"/>
+          <w:szCs w:val="24"/>
+          <w:lang w:val="en-GB"/>
+        </w:rPr>
+        <w:t xml:space="preserve"> = 512 bytes (Medium Pac</w:t>
+      </w:r>
+      <w:r>
+        <w:rPr>
+          <w:rFonts w:eastAsiaTheme="minorEastAsia"/>
+          <w:sz w:val="24"/>
+          <w:szCs w:val="24"/>
+          <w:lang w:val="en-GB"/>
+        </w:rPr>
+        <w:t>ket Size on Internet)</w:t>
+      </w:r>
+    </w:p>
+    <w:p>
+      <w:pPr>
+        <w:rPr>
+          <w:sz w:val="24"/>
+          <w:szCs w:val="24"/>
+          <w:lang w:val="en-GB"/>
+        </w:rPr>
+      </w:pPr>
+    </w:p>
+    <w:p>
+      <w:pPr>
+        <w:rPr>
+          <w:sz w:val="24"/>
+          <w:szCs w:val="24"/>
+        </w:rPr>
+      </w:pPr>
+      <w:r>
+        <w:rPr>
+          <w:sz w:val="24"/>
+          <w:szCs w:val="24"/>
+        </w:rPr>
+        <w:t>Distribuzione dei Tempi di Interarrivo: Esponenziale (Processo di Poisson)</w:t>
+      </w:r>
+    </w:p>
+    <w:p>
+      <w:pPr>
+        <w:jc w:val="center"/>
+        <w:rPr>
+          <w:rFonts w:eastAsiaTheme="minorEastAsia"/>
+          <w:sz w:val="24"/>
+          <w:szCs w:val="24"/>
+        </w:rPr>
+      </w:pPr>
+      <m:oMathPara>
+        <m:oMathParaPr>
+          <m:jc m:val="left"/>
+        </m:oMathParaPr>
+        <m:oMath>
+          <m:sSub>
+            <m:sSubPr>
+              <m:ctrlPr>
+                <w:rPr>
+                  <w:rFonts w:ascii="Cambria Math" w:hAnsi="Cambria Math"/>
+                  <w:i/>
+                  <w:sz w:val="24"/>
+                  <w:szCs w:val="24"/>
+                </w:rPr>
+              </m:ctrlPr>
+            </m:sSubPr>
+            <m:e>
+              <m:r>
+                <w:rPr>
+                  <w:rFonts w:ascii="Cambria Math" w:hAnsi="Cambria Math"/>
+                  <w:sz w:val="24"/>
+                  <w:szCs w:val="24"/>
+                </w:rPr>
+                <m:t>λ</m:t>
+              </m:r>
+            </m:e>
+            <m:sub>
+              <m:r>
+                <w:rPr>
+                  <w:rFonts w:ascii="Cambria Math" w:hAnsi="Cambria Math"/>
+                  <w:sz w:val="24"/>
+                  <w:szCs w:val="24"/>
+                </w:rPr>
+                <m:t>T</m:t>
+              </m:r>
+            </m:sub>
+          </m:sSub>
+          <m:r>
+            <w:rPr>
+              <w:rFonts w:ascii="Cambria Math" w:hAnsi="Cambria Math"/>
+              <w:sz w:val="24"/>
+              <w:szCs w:val="24"/>
+            </w:rPr>
+            <m:t>=</m:t>
+          </m:r>
+          <m:sSub>
+            <m:sSubPr>
+              <m:ctrlPr>
+                <w:rPr>
+                  <w:rFonts w:ascii="Cambria Math" w:hAnsi="Cambria Math"/>
+                  <w:i/>
+                  <w:sz w:val="24"/>
+                  <w:szCs w:val="24"/>
+                </w:rPr>
+              </m:ctrlPr>
+            </m:sSubPr>
+            <m:e>
+              <m:r>
+                <w:rPr>
+                  <w:rFonts w:ascii="Cambria Math" w:hAnsi="Cambria Math"/>
+                  <w:sz w:val="24"/>
+                  <w:szCs w:val="24"/>
+                </w:rPr>
+                <m:t>λ</m:t>
+              </m:r>
+            </m:e>
+            <m:sub>
+              <m:r>
+                <w:rPr>
+                  <w:rFonts w:ascii="Cambria Math" w:hAnsi="Cambria Math"/>
+                  <w:sz w:val="24"/>
+                  <w:szCs w:val="24"/>
+                </w:rPr>
+                <m:t>1</m:t>
+              </m:r>
+            </m:sub>
+          </m:sSub>
+          <m:r>
+            <w:rPr>
+              <w:rFonts w:ascii="Cambria Math" w:hAnsi="Cambria Math"/>
+              <w:sz w:val="24"/>
+              <w:szCs w:val="24"/>
+            </w:rPr>
+            <m:t>=</m:t>
+          </m:r>
+          <m:sSub>
+            <m:sSubPr>
+              <m:ctrlPr>
+                <w:rPr>
+                  <w:rFonts w:ascii="Cambria Math" w:hAnsi="Cambria Math"/>
+                  <w:i/>
+                  <w:sz w:val="24"/>
+                  <w:szCs w:val="24"/>
+                </w:rPr>
+              </m:ctrlPr>
+            </m:sSubPr>
+            <m:e>
+              <m:r>
+                <w:rPr>
+                  <w:rFonts w:ascii="Cambria Math" w:hAnsi="Cambria Math"/>
+                  <w:sz w:val="24"/>
+                  <w:szCs w:val="24"/>
+                </w:rPr>
+                <m:t>λ</m:t>
+              </m:r>
+            </m:e>
+            <m:sub>
+              <m:r>
+                <w:rPr>
+                  <w:rFonts w:ascii="Cambria Math" w:hAnsi="Cambria Math"/>
+                  <w:sz w:val="24"/>
+                  <w:szCs w:val="24"/>
+                </w:rPr>
+                <m:t>2</m:t>
+              </m:r>
+            </m:sub>
+          </m:sSub>
+          <m:r>
+            <w:rPr>
+              <w:rFonts w:ascii="Cambria Math" w:hAnsi="Cambria Math"/>
+              <w:sz w:val="24"/>
+              <w:szCs w:val="24"/>
+            </w:rPr>
+            <m:t>=</m:t>
+          </m:r>
+          <m:sSub>
+            <m:sSubPr>
+              <m:ctrlPr>
+                <w:rPr>
+                  <w:rFonts w:ascii="Cambria Math" w:hAnsi="Cambria Math"/>
+                  <w:i/>
+                  <w:sz w:val="24"/>
+                  <w:szCs w:val="24"/>
+                </w:rPr>
+              </m:ctrlPr>
+            </m:sSubPr>
+            <m:e>
+              <m:r>
+                <w:rPr>
+                  <w:rFonts w:ascii="Cambria Math" w:hAnsi="Cambria Math"/>
+                  <w:sz w:val="24"/>
+                  <w:szCs w:val="24"/>
+                </w:rPr>
+                <m:t>λ</m:t>
+              </m:r>
+            </m:e>
+            <m:sub>
+              <m:r>
+                <w:rPr>
+                  <w:rFonts w:ascii="Cambria Math" w:hAnsi="Cambria Math"/>
+                  <w:sz w:val="24"/>
+                  <w:szCs w:val="24"/>
+                </w:rPr>
+                <m:t>3</m:t>
+              </m:r>
+            </m:sub>
+          </m:sSub>
+          <m:r>
+            <w:rPr>
+              <w:rFonts w:ascii="Cambria Math" w:hAnsi="Cambria Math"/>
+              <w:sz w:val="24"/>
+              <w:szCs w:val="24"/>
+            </w:rPr>
+            <m:t>=</m:t>
+          </m:r>
+          <m:sSub>
+            <m:sSubPr>
+              <m:ctrlPr>
+                <w:rPr>
+                  <w:rFonts w:ascii="Cambria Math" w:hAnsi="Cambria Math"/>
+                  <w:i/>
+                  <w:sz w:val="24"/>
+                  <w:szCs w:val="24"/>
+                </w:rPr>
+              </m:ctrlPr>
+            </m:sSubPr>
+            <m:e>
+              <m:r>
+                <w:rPr>
+                  <w:rFonts w:ascii="Cambria Math" w:hAnsi="Cambria Math"/>
+                  <w:sz w:val="24"/>
+                  <w:szCs w:val="24"/>
+                </w:rPr>
+                <m:t>λ</m:t>
+              </m:r>
+            </m:e>
+            <m:sub>
+              <m:r>
+                <w:rPr>
+                  <w:rFonts w:ascii="Cambria Math" w:hAnsi="Cambria Math"/>
+                  <w:sz w:val="24"/>
+                  <w:szCs w:val="24"/>
+                </w:rPr>
+                <m:t>4</m:t>
+              </m:r>
+            </m:sub>
+          </m:sSub>
+        </m:oMath>
+      </m:oMathPara>
+    </w:p>
+    <w:p>
+      <w:pPr>
+        <w:rPr>
+          <w:sz w:val="24"/>
+          <w:szCs w:val="24"/>
+        </w:rPr>
+      </w:pPr>
+    </w:p>
+    <w:p>
+      <w:pPr>
+        <w:rPr>
+          <w:sz w:val="24"/>
+          <w:szCs w:val="24"/>
+        </w:rPr>
+      </w:pPr>
+      <w:r>
+        <w:rPr>
+          <w:sz w:val="24"/>
+          <w:szCs w:val="24"/>
+        </w:rPr>
+        <w:t xml:space="preserve">Distribuzione dei Tempi di Servizio: Esponenziale, Pareto, </w:t>
+      </w:r>
+      <w:r>
+        <w:rPr>
+          <w:sz w:val="24"/>
+          <w:szCs w:val="24"/>
+        </w:rPr>
+        <w:t>Iper-Esponenziale</w:t>
+      </w:r>
+      <w:r>
+        <w:rPr>
+          <w:sz w:val="24"/>
+          <w:szCs w:val="24"/>
+        </w:rPr>
+        <w:t>. Dai Datasheets:</w:t>
+      </w:r>
+    </w:p>
+    <w:p>
+      <w:pPr>
+        <w:pStyle w:val="Paragrafoelenco"/>
+        <w:numPr>
+          <w:ilvl w:val="0"/>
+          <w:numId w:val="5"/>
+        </w:numPr>
+        <w:rPr>
+          <w:sz w:val="24"/>
+          <w:szCs w:val="24"/>
+          <w:lang w:val="en-GB"/>
+        </w:rPr>
+      </w:pPr>
+      <w:r>
+        <w:rPr>
+          <w:sz w:val="24"/>
+          <w:szCs w:val="24"/>
+          <w:lang w:val="en-GB"/>
+        </w:rPr>
+        <w:t>APs UniFi UAP-AC-PRO</w:t>
+      </w:r>
+      <w:r>
+        <w:rPr>
+          <w:sz w:val="24"/>
+          <w:szCs w:val="24"/>
+          <w:lang w:val="en-GB"/>
+        </w:rPr>
+        <w:t xml:space="preserve"> [Max data-rate 450 Mbps @ 2.4 GHz using 3x3 MIMO]</w:t>
+      </w:r>
+      <w:r>
+        <w:rPr>
+          <w:sz w:val="24"/>
+          <w:szCs w:val="24"/>
+          <w:lang w:val="en-GB"/>
+        </w:rPr>
+        <w:t>:</w:t>
+      </w:r>
+    </w:p>
+    <w:p>
+      <w:pPr>
+        <w:rPr>
+          <w:sz w:val="24"/>
+          <w:szCs w:val="24"/>
+          <w:lang w:val="en-GB"/>
+        </w:rPr>
+      </w:pPr>
+      <w:r>
+        <w:rPr>
+          <w:sz w:val="24"/>
+          <w:szCs w:val="24"/>
+          <w:lang w:val="en-GB"/>
+        </w:rPr>
+        <w:t>C = 450 / 3 = 150 Mbps = 18,75 MB/s</w:t>
+      </w:r>
+    </w:p>
+    <w:p>
+      <w:pPr>
+        <w:rPr>
+          <w:sz w:val="24"/>
+          <w:szCs w:val="24"/>
+          <w:lang w:val="en-GB"/>
         </w:rPr>
       </w:pPr>
       <m:oMath>
@@ -484,227 +1946,6 @@
             </m:ctrlPr>
           </m:sSubPr>
           <m:e>
-            <m:r>
-              <w:rPr>
-                <w:rFonts w:ascii="Cambria Math" w:hAnsi="Cambria Math"/>
-                <w:sz w:val="24"/>
-                <w:szCs w:val="24"/>
-              </w:rPr>
-              <m:t>λ</m:t>
-            </m:r>
-          </m:e>
-          <m:sub>
-            <m:r>
-              <w:rPr>
-                <w:rFonts w:ascii="Cambria Math" w:hAnsi="Cambria Math"/>
-                <w:sz w:val="24"/>
-                <w:szCs w:val="24"/>
-              </w:rPr>
-              <m:t>T</m:t>
-            </m:r>
-          </m:sub>
-        </m:sSub>
-        <m:r>
-          <w:rPr>
-            <w:rFonts w:ascii="Cambria Math" w:hAnsi="Cambria Math"/>
-            <w:sz w:val="24"/>
-            <w:szCs w:val="24"/>
-          </w:rPr>
-          <m:t>&gt;</m:t>
-        </m:r>
-        <m:sSub>
-          <m:sSubPr>
-            <m:ctrlPr>
-              <w:rPr>
-                <w:rFonts w:ascii="Cambria Math" w:hAnsi="Cambria Math"/>
-                <w:i/>
-                <w:sz w:val="24"/>
-                <w:szCs w:val="24"/>
-              </w:rPr>
-            </m:ctrlPr>
-          </m:sSubPr>
-          <m:e>
-            <m:r>
-              <w:rPr>
-                <w:rFonts w:ascii="Cambria Math" w:hAnsi="Cambria Math"/>
-                <w:sz w:val="24"/>
-                <w:szCs w:val="24"/>
-              </w:rPr>
-              <m:t>λ</m:t>
-            </m:r>
-          </m:e>
-          <m:sub>
-            <m:r>
-              <w:rPr>
-                <w:rFonts w:ascii="Cambria Math" w:hAnsi="Cambria Math"/>
-                <w:sz w:val="24"/>
-                <w:szCs w:val="24"/>
-              </w:rPr>
-              <m:t>1</m:t>
-            </m:r>
-          </m:sub>
-        </m:sSub>
-        <m:r>
-          <w:rPr>
-            <w:rFonts w:ascii="Cambria Math" w:hAnsi="Cambria Math"/>
-            <w:sz w:val="24"/>
-            <w:szCs w:val="24"/>
-          </w:rPr>
-          <m:t>=</m:t>
-        </m:r>
-        <m:sSub>
-          <m:sSubPr>
-            <m:ctrlPr>
-              <w:rPr>
-                <w:rFonts w:ascii="Cambria Math" w:hAnsi="Cambria Math"/>
-                <w:i/>
-                <w:sz w:val="24"/>
-                <w:szCs w:val="24"/>
-              </w:rPr>
-            </m:ctrlPr>
-          </m:sSubPr>
-          <m:e>
-            <m:r>
-              <w:rPr>
-                <w:rFonts w:ascii="Cambria Math" w:hAnsi="Cambria Math"/>
-                <w:sz w:val="24"/>
-                <w:szCs w:val="24"/>
-              </w:rPr>
-              <m:t>λ</m:t>
-            </m:r>
-          </m:e>
-          <m:sub>
-            <m:r>
-              <w:rPr>
-                <w:rFonts w:ascii="Cambria Math" w:hAnsi="Cambria Math"/>
-                <w:sz w:val="24"/>
-                <w:szCs w:val="24"/>
-              </w:rPr>
-              <m:t>2</m:t>
-            </m:r>
-          </m:sub>
-        </m:sSub>
-        <m:r>
-          <w:rPr>
-            <w:rFonts w:ascii="Cambria Math" w:hAnsi="Cambria Math"/>
-            <w:sz w:val="24"/>
-            <w:szCs w:val="24"/>
-          </w:rPr>
-          <m:t>=</m:t>
-        </m:r>
-        <m:sSub>
-          <m:sSubPr>
-            <m:ctrlPr>
-              <w:rPr>
-                <w:rFonts w:ascii="Cambria Math" w:hAnsi="Cambria Math"/>
-                <w:i/>
-                <w:sz w:val="24"/>
-                <w:szCs w:val="24"/>
-              </w:rPr>
-            </m:ctrlPr>
-          </m:sSubPr>
-          <m:e>
-            <m:r>
-              <w:rPr>
-                <w:rFonts w:ascii="Cambria Math" w:hAnsi="Cambria Math"/>
-                <w:sz w:val="24"/>
-                <w:szCs w:val="24"/>
-              </w:rPr>
-              <m:t>λ</m:t>
-            </m:r>
-          </m:e>
-          <m:sub>
-            <m:r>
-              <w:rPr>
-                <w:rFonts w:ascii="Cambria Math" w:hAnsi="Cambria Math"/>
-                <w:sz w:val="24"/>
-                <w:szCs w:val="24"/>
-              </w:rPr>
-              <m:t>3</m:t>
-            </m:r>
-          </m:sub>
-        </m:sSub>
-        <m:r>
-          <w:rPr>
-            <w:rFonts w:ascii="Cambria Math" w:hAnsi="Cambria Math"/>
-            <w:sz w:val="24"/>
-            <w:szCs w:val="24"/>
-          </w:rPr>
-          <m:t>=</m:t>
-        </m:r>
-        <m:sSub>
-          <m:sSubPr>
-            <m:ctrlPr>
-              <w:rPr>
-                <w:rFonts w:ascii="Cambria Math" w:hAnsi="Cambria Math"/>
-                <w:i/>
-                <w:sz w:val="24"/>
-                <w:szCs w:val="24"/>
-              </w:rPr>
-            </m:ctrlPr>
-          </m:sSubPr>
-          <m:e>
-            <m:r>
-              <w:rPr>
-                <w:rFonts w:ascii="Cambria Math" w:hAnsi="Cambria Math"/>
-                <w:sz w:val="24"/>
-                <w:szCs w:val="24"/>
-              </w:rPr>
-              <m:t>λ</m:t>
-            </m:r>
-          </m:e>
-          <m:sub>
-            <m:r>
-              <w:rPr>
-                <w:rFonts w:ascii="Cambria Math" w:hAnsi="Cambria Math"/>
-                <w:sz w:val="24"/>
-                <w:szCs w:val="24"/>
-              </w:rPr>
-              <m:t>4</m:t>
-            </m:r>
-          </m:sub>
-        </m:sSub>
-      </m:oMath>
-      <w:r>
-        <w:rPr>
-          <w:sz w:val="24"/>
-          <w:szCs w:val="24"/>
-        </w:rPr>
-        <w:t xml:space="preserve"> , </w:t>
-      </w:r>
-    </w:p>
-    <w:p>
-      <w:pPr>
-        <w:rPr>
-          <w:rFonts w:eastAsiaTheme="minorEastAsia"/>
-          <w:sz w:val="24"/>
-          <w:szCs w:val="24"/>
-        </w:rPr>
-      </w:pPr>
-      <m:oMath>
-        <m:sSub>
-          <m:sSubPr>
-            <m:ctrlPr>
-              <w:rPr>
-                <w:rFonts w:ascii="Cambria Math" w:hAnsi="Cambria Math"/>
-                <w:i/>
-                <w:sz w:val="24"/>
-                <w:szCs w:val="24"/>
-              </w:rPr>
-            </m:ctrlPr>
-          </m:sSubPr>
-          <m:e>
-            <m:r>
-              <m:rPr>
-                <m:sty m:val="p"/>
-              </m:rPr>
-              <w:rPr>
-                <w:rFonts w:ascii="Cambria Math" w:hAnsi="Cambria Math"/>
-                <w:sz w:val="24"/>
-                <w:szCs w:val="24"/>
-              </w:rPr>
-              <m:t xml:space="preserve"> </m:t>
-            </m:r>
             <m:r>
               <w:rPr>
                 <w:rFonts w:ascii="Cambria Math" w:hAnsi="Cambria Math"/>
@@ -730,9 +1971,218 @@
             <w:rFonts w:ascii="Cambria Math" w:hAnsi="Cambria Math"/>
             <w:sz w:val="24"/>
             <w:szCs w:val="24"/>
+            <w:lang w:val="en-GB"/>
           </w:rPr>
-          <m:t xml:space="preserve">, </m:t>
+          <m:t>=</m:t>
         </m:r>
+        <m:f>
+          <m:fPr>
+            <m:ctrlPr>
+              <w:rPr>
+                <w:rFonts w:ascii="Cambria Math" w:hAnsi="Cambria Math"/>
+                <w:i/>
+                <w:sz w:val="24"/>
+                <w:szCs w:val="24"/>
+              </w:rPr>
+            </m:ctrlPr>
+          </m:fPr>
+          <m:num>
+            <m:sSub>
+              <m:sSubPr>
+                <m:ctrlPr>
+                  <w:rPr>
+                    <w:rFonts w:ascii="Cambria Math" w:hAnsi="Cambria Math"/>
+                    <w:i/>
+                    <w:sz w:val="24"/>
+                    <w:szCs w:val="24"/>
+                  </w:rPr>
+                </m:ctrlPr>
+              </m:sSubPr>
+              <m:e>
+                <m:r>
+                  <w:rPr>
+                    <w:rFonts w:ascii="Cambria Math" w:hAnsi="Cambria Math"/>
+                    <w:sz w:val="24"/>
+                    <w:szCs w:val="24"/>
+                  </w:rPr>
+                  <m:t>C</m:t>
+                </m:r>
+              </m:e>
+              <m:sub>
+                <m:r>
+                  <w:rPr>
+                    <w:rFonts w:ascii="Cambria Math" w:hAnsi="Cambria Math"/>
+                    <w:sz w:val="24"/>
+                    <w:szCs w:val="24"/>
+                  </w:rPr>
+                  <m:t>AP</m:t>
+                </m:r>
+              </m:sub>
+            </m:sSub>
+          </m:num>
+          <m:den>
+            <m:r>
+              <w:rPr>
+                <w:rFonts w:ascii="Cambria Math" w:hAnsi="Cambria Math"/>
+                <w:sz w:val="24"/>
+                <w:szCs w:val="24"/>
+              </w:rPr>
+              <m:t>E</m:t>
+            </m:r>
+            <m:d>
+              <m:dPr>
+                <m:ctrlPr>
+                  <w:rPr>
+                    <w:rFonts w:ascii="Cambria Math" w:hAnsi="Cambria Math"/>
+                    <w:i/>
+                    <w:sz w:val="24"/>
+                    <w:szCs w:val="24"/>
+                  </w:rPr>
+                </m:ctrlPr>
+              </m:dPr>
+              <m:e>
+                <m:r>
+                  <w:rPr>
+                    <w:rFonts w:ascii="Cambria Math" w:hAnsi="Cambria Math"/>
+                    <w:sz w:val="24"/>
+                    <w:szCs w:val="24"/>
+                  </w:rPr>
+                  <m:t>Z</m:t>
+                </m:r>
+              </m:e>
+            </m:d>
+          </m:den>
+        </m:f>
+        <m:r>
+          <w:rPr>
+            <w:rFonts w:ascii="Cambria Math" w:eastAsiaTheme="minorEastAsia" w:hAnsi="Cambria Math"/>
+            <w:sz w:val="24"/>
+            <w:szCs w:val="24"/>
+            <w:lang w:val="en-GB"/>
+          </w:rPr>
+          <m:t>=0,036864</m:t>
+        </m:r>
+      </m:oMath>
+      <w:r>
+        <w:rPr>
+          <w:rFonts w:eastAsiaTheme="minorEastAsia"/>
+          <w:sz w:val="24"/>
+          <w:szCs w:val="24"/>
+          <w:lang w:val="en-GB"/>
+        </w:rPr>
+        <w:t xml:space="preserve"> </w:t>
+      </w:r>
+      <w:r>
+        <w:rPr>
+          <w:rFonts w:eastAsiaTheme="minorEastAsia"/>
+          <w:sz w:val="24"/>
+          <w:szCs w:val="24"/>
+          <w:lang w:val="en-GB"/>
+        </w:rPr>
+        <w:t>Mp/s (</w:t>
+      </w:r>
+      <w:r>
+        <w:rPr>
+          <w:rFonts w:eastAsiaTheme="minorEastAsia"/>
+          <w:sz w:val="24"/>
+          <w:szCs w:val="24"/>
+          <w:lang w:val="en-GB"/>
+        </w:rPr>
+        <w:t>Mi</w:t>
+      </w:r>
+      <w:r>
+        <w:rPr>
+          <w:rFonts w:eastAsiaTheme="minorEastAsia"/>
+          <w:sz w:val="24"/>
+          <w:szCs w:val="24"/>
+          <w:lang w:val="en-GB"/>
+        </w:rPr>
+        <w:t>l</w:t>
+      </w:r>
+      <w:r>
+        <w:rPr>
+          <w:rFonts w:eastAsiaTheme="minorEastAsia"/>
+          <w:sz w:val="24"/>
+          <w:szCs w:val="24"/>
+          <w:lang w:val="en-GB"/>
+        </w:rPr>
+        <w:t>lions of</w:t>
+      </w:r>
+      <w:r>
+        <w:rPr>
+          <w:rFonts w:eastAsiaTheme="minorEastAsia"/>
+          <w:sz w:val="24"/>
+          <w:szCs w:val="24"/>
+          <w:lang w:val="en-GB"/>
+        </w:rPr>
+        <w:t xml:space="preserve"> Packets per Second)</w:t>
+      </w:r>
+    </w:p>
+    <w:p>
+      <w:pPr>
+        <w:rPr>
+          <w:sz w:val="24"/>
+          <w:szCs w:val="24"/>
+          <w:lang w:val="en-GB"/>
+        </w:rPr>
+      </w:pPr>
+    </w:p>
+    <w:p>
+      <w:pPr>
+        <w:pStyle w:val="Paragrafoelenco"/>
+        <w:numPr>
+          <w:ilvl w:val="0"/>
+          <w:numId w:val="5"/>
+        </w:numPr>
+        <w:rPr>
+          <w:sz w:val="24"/>
+          <w:szCs w:val="24"/>
+          <w:lang w:val="en-GB"/>
+        </w:rPr>
+      </w:pPr>
+      <w:r>
+        <w:rPr>
+          <w:sz w:val="24"/>
+          <w:szCs w:val="24"/>
+          <w:lang w:val="en-GB"/>
+        </w:rPr>
+        <w:t>Switch Cisco MS250-48-HW</w:t>
+      </w:r>
+      <w:r>
+        <w:rPr>
+          <w:sz w:val="24"/>
+          <w:szCs w:val="24"/>
+          <w:lang w:val="en-GB"/>
+        </w:rPr>
+        <w:t xml:space="preserve"> [Switching Capacity 176 Gbps]</w:t>
+      </w:r>
+    </w:p>
+    <w:p>
+      <w:pPr>
+        <w:rPr>
+          <w:sz w:val="24"/>
+          <w:szCs w:val="24"/>
+          <w:lang w:val="en-GB"/>
+        </w:rPr>
+      </w:pPr>
+      <w:r>
+        <w:rPr>
+          <w:sz w:val="24"/>
+          <w:szCs w:val="24"/>
+          <w:lang w:val="en-GB"/>
+        </w:rPr>
+        <w:t>C = 176 Gbps = 22 GB/s</w:t>
+      </w:r>
+    </w:p>
+    <w:p>
+      <w:pPr>
+        <w:rPr>
+          <w:sz w:val="24"/>
+          <w:szCs w:val="24"/>
+          <w:lang w:val="en-GB"/>
+        </w:rPr>
+      </w:pPr>
+      <m:oMath>
         <m:sSub>
           <m:sSubPr>
             <m:ctrlPr>
@@ -753,6 +2203,7 @@
                 <w:rFonts w:ascii="Cambria Math" w:hAnsi="Cambria Math"/>
                 <w:sz w:val="24"/>
                 <w:szCs w:val="24"/>
+                <w:lang w:val="en-GB"/>
               </w:rPr>
               <m:t xml:space="preserve"> </m:t>
             </m:r>
@@ -781,35 +2232,451 @@
             <w:rFonts w:ascii="Cambria Math" w:hAnsi="Cambria Math"/>
             <w:sz w:val="24"/>
             <w:szCs w:val="24"/>
+            <w:lang w:val="en-GB"/>
           </w:rPr>
-          <m:t>=E(Z)/C</m:t>
+          <m:t>=</m:t>
+        </m:r>
+        <m:f>
+          <m:fPr>
+            <m:ctrlPr>
+              <w:rPr>
+                <w:rFonts w:ascii="Cambria Math" w:hAnsi="Cambria Math"/>
+                <w:i/>
+                <w:sz w:val="24"/>
+                <w:szCs w:val="24"/>
+              </w:rPr>
+            </m:ctrlPr>
+          </m:fPr>
+          <m:num>
+            <m:sSub>
+              <m:sSubPr>
+                <m:ctrlPr>
+                  <w:rPr>
+                    <w:rFonts w:ascii="Cambria Math" w:hAnsi="Cambria Math"/>
+                    <w:i/>
+                    <w:sz w:val="24"/>
+                    <w:szCs w:val="24"/>
+                  </w:rPr>
+                </m:ctrlPr>
+              </m:sSubPr>
+              <m:e>
+                <m:r>
+                  <w:rPr>
+                    <w:rFonts w:ascii="Cambria Math" w:hAnsi="Cambria Math"/>
+                    <w:sz w:val="24"/>
+                    <w:szCs w:val="24"/>
+                  </w:rPr>
+                  <m:t>C</m:t>
+                </m:r>
+              </m:e>
+              <m:sub>
+                <m:r>
+                  <w:rPr>
+                    <w:rFonts w:ascii="Cambria Math" w:hAnsi="Cambria Math"/>
+                    <w:sz w:val="24"/>
+                    <w:szCs w:val="24"/>
+                  </w:rPr>
+                  <m:t>Sw</m:t>
+                </m:r>
+              </m:sub>
+            </m:sSub>
+          </m:num>
+          <m:den>
+            <m:r>
+              <w:rPr>
+                <w:rFonts w:ascii="Cambria Math" w:hAnsi="Cambria Math"/>
+                <w:sz w:val="24"/>
+                <w:szCs w:val="24"/>
+              </w:rPr>
+              <m:t>E</m:t>
+            </m:r>
+            <m:d>
+              <m:dPr>
+                <m:ctrlPr>
+                  <w:rPr>
+                    <w:rFonts w:ascii="Cambria Math" w:hAnsi="Cambria Math"/>
+                    <w:i/>
+                    <w:sz w:val="24"/>
+                    <w:szCs w:val="24"/>
+                  </w:rPr>
+                </m:ctrlPr>
+              </m:dPr>
+              <m:e>
+                <m:r>
+                  <w:rPr>
+                    <w:rFonts w:ascii="Cambria Math" w:hAnsi="Cambria Math"/>
+                    <w:sz w:val="24"/>
+                    <w:szCs w:val="24"/>
+                  </w:rPr>
+                  <m:t>Z</m:t>
+                </m:r>
+              </m:e>
+            </m:d>
+          </m:den>
+        </m:f>
+        <m:r>
+          <w:rPr>
+            <w:rFonts w:ascii="Cambria Math" w:hAnsi="Cambria Math"/>
+            <w:sz w:val="24"/>
+            <w:szCs w:val="24"/>
+            <w:lang w:val="en-GB"/>
+          </w:rPr>
+          <m:t>=46,137346</m:t>
         </m:r>
       </m:oMath>
       <w:r>
         <w:rPr>
-          <w:sz w:val="24"/>
-          <w:szCs w:val="24"/>
-        </w:rPr>
-        <w:t xml:space="preserve">. </w:t>
-      </w:r>
-      <w:r>
-        <w:rPr>
-          <w:sz w:val="24"/>
-          <w:szCs w:val="24"/>
-        </w:rPr>
-        <w:t>C calcolata a partire dai datasheet de</w:t>
-      </w:r>
-      <w:r>
-        <w:rPr>
-          <w:sz w:val="24"/>
-          <w:szCs w:val="24"/>
-        </w:rPr>
-        <w:t>lle apparecchiature</w:t>
+          <w:rFonts w:eastAsiaTheme="minorEastAsia"/>
+          <w:sz w:val="24"/>
+          <w:szCs w:val="24"/>
+          <w:lang w:val="en-GB"/>
+        </w:rPr>
+        <w:t xml:space="preserve"> Mp/</w:t>
+      </w:r>
+      <w:r>
+        <w:rPr>
+          <w:rFonts w:eastAsiaTheme="minorEastAsia"/>
+          <w:sz w:val="24"/>
+          <w:szCs w:val="24"/>
+          <w:lang w:val="en-GB"/>
+        </w:rPr>
+        <w:t>s (</w:t>
+      </w:r>
+      <w:r>
+        <w:rPr>
+          <w:rFonts w:eastAsiaTheme="minorEastAsia"/>
+          <w:sz w:val="24"/>
+          <w:szCs w:val="24"/>
+          <w:lang w:val="en-GB"/>
+        </w:rPr>
+        <w:t>Mi</w:t>
+      </w:r>
+      <w:r>
+        <w:rPr>
+          <w:rFonts w:eastAsiaTheme="minorEastAsia"/>
+          <w:sz w:val="24"/>
+          <w:szCs w:val="24"/>
+          <w:lang w:val="en-GB"/>
+        </w:rPr>
+        <w:t>l</w:t>
+      </w:r>
+      <w:r>
+        <w:rPr>
+          <w:rFonts w:eastAsiaTheme="minorEastAsia"/>
+          <w:sz w:val="24"/>
+          <w:szCs w:val="24"/>
+          <w:lang w:val="en-GB"/>
+        </w:rPr>
+        <w:t>lions of</w:t>
+      </w:r>
+      <w:r>
+        <w:rPr>
+          <w:rFonts w:eastAsiaTheme="minorEastAsia"/>
+          <w:sz w:val="24"/>
+          <w:szCs w:val="24"/>
+          <w:lang w:val="en-GB"/>
+        </w:rPr>
+        <w:t xml:space="preserve"> Packets per Second)</w:t>
+      </w:r>
+    </w:p>
+    <w:p>
+      <w:pPr>
+        <w:rPr>
+          <w:rFonts w:eastAsiaTheme="minorEastAsia"/>
+          <w:sz w:val="24"/>
+          <w:szCs w:val="24"/>
+        </w:rPr>
+      </w:pPr>
+      <m:oMathPara>
+        <m:oMathParaPr>
+          <m:jc m:val="center"/>
+        </m:oMathParaPr>
+        <m:oMath>
+          <m:r>
+            <m:rPr>
+              <m:sty m:val="p"/>
+            </m:rPr>
+            <w:rPr>
+              <w:rFonts w:ascii="Cambria Math" w:eastAsiaTheme="minorEastAsia" w:hAnsi="Cambria Math"/>
+              <w:noProof/>
+              <w:sz w:val="24"/>
+              <w:szCs w:val="24"/>
+            </w:rPr>
+            <w:drawing>
+              <wp:inline distT="0" distB="0" distL="0" distR="0" wp14:anchorId="6361EED9" wp14:editId="3F14EFB8">
+                <wp:extent cx="5038725" cy="3248025"/>
+                <wp:effectExtent l="0" t="0" r="0" b="9525"/>
+                <wp:docPr id="8" name="Immagine 8"/>
+                <wp:cNvGraphicFramePr>
+                  <a:graphicFrameLocks xmlns:a="http://schemas.openxmlformats.org/drawingml/2006/main" noChangeAspect="1"/>
+                </wp:cNvGraphicFramePr>
+                <a:graphic xmlns:a="http://schemas.openxmlformats.org/drawingml/2006/main">
+                  <a:graphicData uri="http://schemas.openxmlformats.org/drawingml/2006/picture">
+                    <pic:pic xmlns:pic="http://schemas.openxmlformats.org/drawingml/2006/picture">
+                      <pic:nvPicPr>
+                        <pic:cNvPr id="0" name="Picture 1"/>
+                        <pic:cNvPicPr>
+                          <a:picLocks noChangeAspect="1" noChangeArrowheads="1"/>
+                        </pic:cNvPicPr>
+                      </pic:nvPicPr>
+                      <pic:blipFill>
+                        <a:blip r:embed="rId9">
+                          <a:extLst>
+                            <a:ext uri="{28A0092B-C50C-407E-A947-70E740481C1C}">
+                              <a14:useLocalDpi xmlns:a14="http://schemas.microsoft.com/office/drawing/2010/main" val="0"/>
+                            </a:ext>
+                          </a:extLst>
+                        </a:blip>
+                        <a:srcRect/>
+                        <a:stretch>
+                          <a:fillRect/>
+                        </a:stretch>
+                      </pic:blipFill>
+                      <pic:spPr bwMode="auto">
+                        <a:xfrm>
+                          <a:off x="0" y="0"/>
+                          <a:ext cx="5038725" cy="3248025"/>
+                        </a:xfrm>
+                        <a:prstGeom prst="rect">
+                          <a:avLst/>
+                        </a:prstGeom>
+                        <a:noFill/>
+                        <a:ln>
+                          <a:noFill/>
+                        </a:ln>
+                      </pic:spPr>
+                    </pic:pic>
+                  </a:graphicData>
+                </a:graphic>
+              </wp:inline>
+            </w:drawing>
+          </m:r>
+        </m:oMath>
+      </m:oMathPara>
+    </w:p>
+    <w:p>
+      <w:pPr>
+        <w:rPr>
+          <w:rFonts w:eastAsiaTheme="minorEastAsia"/>
+          <w:sz w:val="24"/>
+          <w:szCs w:val="24"/>
+        </w:rPr>
+      </w:pPr>
+    </w:p>
+    <w:p>
+      <w:pPr>
+        <w:rPr>
+          <w:rFonts w:eastAsiaTheme="minorEastAsia"/>
+          <w:sz w:val="24"/>
+          <w:szCs w:val="24"/>
+        </w:rPr>
+      </w:pPr>
+    </w:p>
+    <w:p>
+      <w:pPr>
+        <w:rPr>
+          <w:rFonts w:eastAsiaTheme="minorEastAsia"/>
+          <w:sz w:val="24"/>
+          <w:szCs w:val="24"/>
+        </w:rPr>
+      </w:pPr>
+    </w:p>
+    <w:p>
+      <w:pPr>
+        <w:rPr>
+          <w:rFonts w:eastAsiaTheme="minorEastAsia"/>
+          <w:sz w:val="24"/>
+          <w:szCs w:val="24"/>
+        </w:rPr>
+      </w:pPr>
+    </w:p>
+    <w:p>
+      <w:pPr>
+        <w:tabs>
+          <w:tab w:val="left" w:pos="3225"/>
+        </w:tabs>
+        <w:jc w:val="center"/>
+        <w:rPr>
+          <w:sz w:val="24"/>
+          <w:szCs w:val="24"/>
+          <w:u w:val="single"/>
+        </w:rPr>
+      </w:pPr>
+      <w:r>
+        <w:rPr>
+          <w:sz w:val="24"/>
+          <w:szCs w:val="24"/>
+          <w:u w:val="single"/>
+        </w:rPr>
+        <w:lastRenderedPageBreak/>
+        <w:t>Bibliografia e Link Utili</w:t>
+      </w:r>
+    </w:p>
+    <w:p>
+      <w:pPr>
+        <w:pStyle w:val="Paragrafoelenco"/>
+        <w:numPr>
+          <w:ilvl w:val="0"/>
+          <w:numId w:val="6"/>
+        </w:numPr>
+        <w:tabs>
+          <w:tab w:val="left" w:pos="3225"/>
+        </w:tabs>
+        <w:rPr>
+          <w:rFonts w:eastAsiaTheme="minorEastAsia"/>
+          <w:sz w:val="24"/>
+          <w:szCs w:val="24"/>
+          <w:lang w:val="en-GB"/>
+        </w:rPr>
+      </w:pPr>
+      <w:r>
+        <w:rPr>
+          <w:rFonts w:eastAsiaTheme="minorEastAsia"/>
+          <w:sz w:val="24"/>
+          <w:szCs w:val="24"/>
+          <w:lang w:val="en-GB"/>
+        </w:rPr>
+        <w:t>Capacity Calculus</w:t>
+      </w:r>
+      <w:r>
+        <w:rPr>
+          <w:rFonts w:eastAsiaTheme="minorEastAsia"/>
+          <w:sz w:val="24"/>
+          <w:szCs w:val="24"/>
+          <w:lang w:val="en-GB"/>
+        </w:rPr>
+        <w:t xml:space="preserve"> (MIMO)</w:t>
+      </w:r>
+      <w:r>
+        <w:rPr>
+          <w:rFonts w:eastAsiaTheme="minorEastAsia"/>
+          <w:sz w:val="24"/>
+          <w:szCs w:val="24"/>
+          <w:lang w:val="en-GB"/>
+        </w:rPr>
+        <w:t>:</w:t>
+      </w:r>
+      <w:r>
+        <w:rPr>
+          <w:rFonts w:eastAsiaTheme="minorEastAsia"/>
+          <w:sz w:val="24"/>
+          <w:szCs w:val="24"/>
+          <w:lang w:val="en-GB"/>
+        </w:rPr>
+        <w:t xml:space="preserve"> </w:t>
+      </w:r>
+      <w:hyperlink r:id="rId10" w:history="1">
+        <w:r>
+          <w:rPr>
+            <w:rStyle w:val="Collegamentoipertestuale"/>
+            <w:rFonts w:eastAsiaTheme="minorEastAsia"/>
+            <w:sz w:val="24"/>
+            <w:szCs w:val="24"/>
+            <w:lang w:val="en-GB"/>
+          </w:rPr>
+          <w:t>https://documentation.meraki.com/MR/WiFi_Basics_and_Best_Practices/Wireless_Throughput_Calculations_and_Limitations</w:t>
+        </w:r>
+      </w:hyperlink>
+    </w:p>
+    <w:p>
+      <w:pPr>
+        <w:pStyle w:val="Paragrafoelenco"/>
+        <w:numPr>
+          <w:ilvl w:val="0"/>
+          <w:numId w:val="6"/>
+        </w:numPr>
+        <w:tabs>
+          <w:tab w:val="left" w:pos="3225"/>
+        </w:tabs>
+        <w:rPr>
+          <w:rFonts w:eastAsiaTheme="minorEastAsia"/>
+          <w:sz w:val="24"/>
+          <w:szCs w:val="24"/>
+          <w:lang w:val="en-GB"/>
+        </w:rPr>
+      </w:pPr>
+      <w:r>
+        <w:rPr>
+          <w:rFonts w:eastAsiaTheme="minorEastAsia"/>
+          <w:sz w:val="24"/>
+          <w:szCs w:val="24"/>
+          <w:lang w:val="en-GB"/>
+        </w:rPr>
+        <w:t xml:space="preserve">Switching Capacity: </w:t>
+      </w:r>
+      <w:hyperlink r:id="rId11" w:history="1">
+        <w:r>
+          <w:rPr>
+            <w:rStyle w:val="Collegamentoipertestuale"/>
+            <w:rFonts w:eastAsiaTheme="minorEastAsia"/>
+            <w:sz w:val="24"/>
+            <w:szCs w:val="24"/>
+            <w:lang w:val="en-GB"/>
+          </w:rPr>
+          <w:t>https://forum.huawei.com/enterprise/en/forwarding-performance-and-switching-capacity/thread/570609-861</w:t>
+        </w:r>
+      </w:hyperlink>
+      <w:r>
+        <w:rPr>
+          <w:rFonts w:eastAsiaTheme="minorEastAsia"/>
+          <w:sz w:val="24"/>
+          <w:szCs w:val="24"/>
+          <w:lang w:val="en-GB"/>
+        </w:rPr>
+        <w:t xml:space="preserve"> </w:t>
+      </w:r>
+    </w:p>
+    <w:p>
+      <w:pPr>
+        <w:pStyle w:val="Paragrafoelenco"/>
+        <w:numPr>
+          <w:ilvl w:val="0"/>
+          <w:numId w:val="6"/>
+        </w:numPr>
+        <w:tabs>
+          <w:tab w:val="left" w:pos="3225"/>
+        </w:tabs>
+        <w:rPr>
+          <w:rFonts w:eastAsiaTheme="minorEastAsia"/>
+          <w:sz w:val="24"/>
+          <w:szCs w:val="24"/>
+          <w:lang w:val="en-GB"/>
+        </w:rPr>
+      </w:pPr>
+      <w:r>
+        <w:rPr>
+          <w:rFonts w:eastAsiaTheme="minorEastAsia"/>
+          <w:sz w:val="24"/>
+          <w:szCs w:val="24"/>
+          <w:lang w:val="en-GB"/>
+        </w:rPr>
+        <w:t xml:space="preserve">Packet Best Size: </w:t>
+      </w:r>
+      <w:hyperlink r:id="rId12" w:history="1">
+        <w:r>
+          <w:rPr>
+            <w:rStyle w:val="Collegamentoipertestuale"/>
+            <w:rFonts w:eastAsiaTheme="minorEastAsia"/>
+            <w:sz w:val="24"/>
+            <w:szCs w:val="24"/>
+            <w:lang w:val="en-GB"/>
+          </w:rPr>
+          <w:t>https://www.networkworld.com/article/2300175/picking-the--best--packet-size.html</w:t>
+        </w:r>
+      </w:hyperlink>
+      <w:r>
+        <w:rPr>
+          <w:rFonts w:eastAsiaTheme="minorEastAsia"/>
+          <w:sz w:val="24"/>
+          <w:szCs w:val="24"/>
+          <w:lang w:val="en-GB"/>
+        </w:rPr>
+        <w:t xml:space="preserve"> </w:t>
       </w:r>
     </w:p>
     <w:sectPr>
-      <w:headerReference w:type="default" r:id="rId9"/>
-      <w:footerReference w:type="default" r:id="rId10"/>
+      <w:headerReference w:type="default" r:id="rId13"/>
+      <w:footerReference w:type="default" r:id="rId14"/>
       <w:pgSz w:w="11906" w:h="16838"/>
       <w:pgMar w:top="1417" w:right="1134" w:bottom="1134" w:left="1134" w:header="708" w:footer="708" w:gutter="0"/>
       <w:cols w:space="708"/>
@@ -893,34 +2760,18 @@
         <w:lang w:val="en-GB"/>
       </w:rPr>
     </w:pPr>
-    <w:proofErr w:type="spellStart"/>
     <w:r>
       <w:rPr>
         <w:lang w:val="en-GB"/>
       </w:rPr>
-      <w:t>Traccia</w:t>
-    </w:r>
-    <w:proofErr w:type="spellEnd"/>
-    <w:r>
-      <w:rPr>
-        <w:lang w:val="en-GB"/>
-      </w:rPr>
-      <w:t xml:space="preserve"> </w:t>
+      <w:t xml:space="preserve">Traccia </w:t>
     </w:r>
     <w:r>
       <w:rPr>
         <w:lang w:val="en-GB"/>
       </w:rPr>
-      <w:t xml:space="preserve">Progetto Performance Modelling of Computer Systems and Networks (9 CFU) | Prof. De Nitto </w:t>
+      <w:t>Progetto Performance Modelling of Computer Systems and Networks (9 CFU) | Prof. De Nitto Personè</w:t>
     </w:r>
-    <w:proofErr w:type="spellStart"/>
-    <w:r>
-      <w:rPr>
-        <w:lang w:val="en-GB"/>
-      </w:rPr>
-      <w:t>Personè</w:t>
-    </w:r>
-    <w:proofErr w:type="spellEnd"/>
   </w:p>
 </w:hdr>
 </file>
@@ -1040,6 +2891,96 @@
     </w:lvl>
   </w:abstractNum>
   <w:abstractNum w:abstractNumId="1" w15:restartNumberingAfterBreak="0">
+    <w:nsid w:val="241D1B70"/>
+    <w:multiLevelType w:val="hybridMultilevel"/>
+    <w:tmpl w:val="0EC2A160"/>
+    <w:lvl w:ilvl="0" w:tplc="467210C8">
+      <w:start w:val="1"/>
+      <w:numFmt w:val="decimal"/>
+      <w:lvlText w:val="%1."/>
+      <w:lvlJc w:val="left"/>
+      <w:pPr>
+        <w:ind w:left="720" w:hanging="360"/>
+      </w:pPr>
+      <w:rPr>
+        <w:rFonts w:eastAsiaTheme="minorHAnsi" w:hint="default"/>
+        <w:u w:val="none"/>
+      </w:rPr>
+    </w:lvl>
+    <w:lvl w:ilvl="1" w:tplc="04100019" w:tentative="1">
+      <w:start w:val="1"/>
+      <w:numFmt w:val="lowerLetter"/>
+      <w:lvlText w:val="%2."/>
+      <w:lvlJc w:val="left"/>
+      <w:pPr>
+        <w:ind w:left="1440" w:hanging="360"/>
+      </w:pPr>
+    </w:lvl>
+    <w:lvl w:ilvl="2" w:tplc="0410001B" w:tentative="1">
+      <w:start w:val="1"/>
+      <w:numFmt w:val="lowerRoman"/>
+      <w:lvlText w:val="%3."/>
+      <w:lvlJc w:val="right"/>
+      <w:pPr>
+        <w:ind w:left="2160" w:hanging="180"/>
+      </w:pPr>
+    </w:lvl>
+    <w:lvl w:ilvl="3" w:tplc="0410000F" w:tentative="1">
+      <w:start w:val="1"/>
+      <w:numFmt w:val="decimal"/>
+      <w:lvlText w:val="%4."/>
+      <w:lvlJc w:val="left"/>
+      <w:pPr>
+        <w:ind w:left="2880" w:hanging="360"/>
+      </w:pPr>
+    </w:lvl>
+    <w:lvl w:ilvl="4" w:tplc="04100019" w:tentative="1">
+      <w:start w:val="1"/>
+      <w:numFmt w:val="lowerLetter"/>
+      <w:lvlText w:val="%5."/>
+      <w:lvlJc w:val="left"/>
+      <w:pPr>
+        <w:ind w:left="3600" w:hanging="360"/>
+      </w:pPr>
+    </w:lvl>
+    <w:lvl w:ilvl="5" w:tplc="0410001B" w:tentative="1">
+      <w:start w:val="1"/>
+      <w:numFmt w:val="lowerRoman"/>
+      <w:lvlText w:val="%6."/>
+      <w:lvlJc w:val="right"/>
+      <w:pPr>
+        <w:ind w:left="4320" w:hanging="180"/>
+      </w:pPr>
+    </w:lvl>
+    <w:lvl w:ilvl="6" w:tplc="0410000F" w:tentative="1">
+      <w:start w:val="1"/>
+      <w:numFmt w:val="decimal"/>
+      <w:lvlText w:val="%7."/>
+      <w:lvlJc w:val="left"/>
+      <w:pPr>
+        <w:ind w:left="5040" w:hanging="360"/>
+      </w:pPr>
+    </w:lvl>
+    <w:lvl w:ilvl="7" w:tplc="04100019" w:tentative="1">
+      <w:start w:val="1"/>
+      <w:numFmt w:val="lowerLetter"/>
+      <w:lvlText w:val="%8."/>
+      <w:lvlJc w:val="left"/>
+      <w:pPr>
+        <w:ind w:left="5760" w:hanging="360"/>
+      </w:pPr>
+    </w:lvl>
+    <w:lvl w:ilvl="8" w:tplc="0410001B" w:tentative="1">
+      <w:start w:val="1"/>
+      <w:numFmt w:val="lowerRoman"/>
+      <w:lvlText w:val="%9."/>
+      <w:lvlJc w:val="right"/>
+      <w:pPr>
+        <w:ind w:left="6480" w:hanging="180"/>
+      </w:pPr>
+    </w:lvl>
+  </w:abstractNum>
+  <w:abstractNum w:abstractNumId="2" w15:restartNumberingAfterBreak="0">
     <w:nsid w:val="30AC0029"/>
     <w:multiLevelType w:val="hybridMultilevel"/>
     <w:tmpl w:val="FDB22182"/>
@@ -1151,11 +3092,362 @@
       </w:rPr>
     </w:lvl>
   </w:abstractNum>
+  <w:abstractNum w:abstractNumId="3" w15:restartNumberingAfterBreak="0">
+    <w:nsid w:val="418D0F18"/>
+    <w:multiLevelType w:val="hybridMultilevel"/>
+    <w:tmpl w:val="2FB49026"/>
+    <w:lvl w:ilvl="0" w:tplc="04100001">
+      <w:start w:val="1"/>
+      <w:numFmt w:val="bullet"/>
+      <w:lvlText w:val=""/>
+      <w:lvlJc w:val="left"/>
+      <w:pPr>
+        <w:ind w:left="720" w:hanging="360"/>
+      </w:pPr>
+      <w:rPr>
+        <w:rFonts w:ascii="Symbol" w:hAnsi="Symbol" w:hint="default"/>
+      </w:rPr>
+    </w:lvl>
+    <w:lvl w:ilvl="1" w:tplc="04100003" w:tentative="1">
+      <w:start w:val="1"/>
+      <w:numFmt w:val="bullet"/>
+      <w:lvlText w:val="o"/>
+      <w:lvlJc w:val="left"/>
+      <w:pPr>
+        <w:ind w:left="1440" w:hanging="360"/>
+      </w:pPr>
+      <w:rPr>
+        <w:rFonts w:ascii="Courier New" w:hAnsi="Courier New" w:cs="Courier New" w:hint="default"/>
+      </w:rPr>
+    </w:lvl>
+    <w:lvl w:ilvl="2" w:tplc="04100005" w:tentative="1">
+      <w:start w:val="1"/>
+      <w:numFmt w:val="bullet"/>
+      <w:lvlText w:val=""/>
+      <w:lvlJc w:val="left"/>
+      <w:pPr>
+        <w:ind w:left="2160" w:hanging="360"/>
+      </w:pPr>
+      <w:rPr>
+        <w:rFonts w:ascii="Wingdings" w:hAnsi="Wingdings" w:hint="default"/>
+      </w:rPr>
+    </w:lvl>
+    <w:lvl w:ilvl="3" w:tplc="04100001" w:tentative="1">
+      <w:start w:val="1"/>
+      <w:numFmt w:val="bullet"/>
+      <w:lvlText w:val=""/>
+      <w:lvlJc w:val="left"/>
+      <w:pPr>
+        <w:ind w:left="2880" w:hanging="360"/>
+      </w:pPr>
+      <w:rPr>
+        <w:rFonts w:ascii="Symbol" w:hAnsi="Symbol" w:hint="default"/>
+      </w:rPr>
+    </w:lvl>
+    <w:lvl w:ilvl="4" w:tplc="04100003" w:tentative="1">
+      <w:start w:val="1"/>
+      <w:numFmt w:val="bullet"/>
+      <w:lvlText w:val="o"/>
+      <w:lvlJc w:val="left"/>
+      <w:pPr>
+        <w:ind w:left="3600" w:hanging="360"/>
+      </w:pPr>
+      <w:rPr>
+        <w:rFonts w:ascii="Courier New" w:hAnsi="Courier New" w:cs="Courier New" w:hint="default"/>
+      </w:rPr>
+    </w:lvl>
+    <w:lvl w:ilvl="5" w:tplc="04100005" w:tentative="1">
+      <w:start w:val="1"/>
+      <w:numFmt w:val="bullet"/>
+      <w:lvlText w:val=""/>
+      <w:lvlJc w:val="left"/>
+      <w:pPr>
+        <w:ind w:left="4320" w:hanging="360"/>
+      </w:pPr>
+      <w:rPr>
+        <w:rFonts w:ascii="Wingdings" w:hAnsi="Wingdings" w:hint="default"/>
+      </w:rPr>
+    </w:lvl>
+    <w:lvl w:ilvl="6" w:tplc="04100001" w:tentative="1">
+      <w:start w:val="1"/>
+      <w:numFmt w:val="bullet"/>
+      <w:lvlText w:val=""/>
+      <w:lvlJc w:val="left"/>
+      <w:pPr>
+        <w:ind w:left="5040" w:hanging="360"/>
+      </w:pPr>
+      <w:rPr>
+        <w:rFonts w:ascii="Symbol" w:hAnsi="Symbol" w:hint="default"/>
+      </w:rPr>
+    </w:lvl>
+    <w:lvl w:ilvl="7" w:tplc="04100003" w:tentative="1">
+      <w:start w:val="1"/>
+      <w:numFmt w:val="bullet"/>
+      <w:lvlText w:val="o"/>
+      <w:lvlJc w:val="left"/>
+      <w:pPr>
+        <w:ind w:left="5760" w:hanging="360"/>
+      </w:pPr>
+      <w:rPr>
+        <w:rFonts w:ascii="Courier New" w:hAnsi="Courier New" w:cs="Courier New" w:hint="default"/>
+      </w:rPr>
+    </w:lvl>
+    <w:lvl w:ilvl="8" w:tplc="04100005" w:tentative="1">
+      <w:start w:val="1"/>
+      <w:numFmt w:val="bullet"/>
+      <w:lvlText w:val=""/>
+      <w:lvlJc w:val="left"/>
+      <w:pPr>
+        <w:ind w:left="6480" w:hanging="360"/>
+      </w:pPr>
+      <w:rPr>
+        <w:rFonts w:ascii="Wingdings" w:hAnsi="Wingdings" w:hint="default"/>
+      </w:rPr>
+    </w:lvl>
+  </w:abstractNum>
+  <w:abstractNum w:abstractNumId="4" w15:restartNumberingAfterBreak="0">
+    <w:nsid w:val="4C535371"/>
+    <w:multiLevelType w:val="hybridMultilevel"/>
+    <w:tmpl w:val="A2BA63D8"/>
+    <w:lvl w:ilvl="0" w:tplc="04100001">
+      <w:start w:val="1"/>
+      <w:numFmt w:val="bullet"/>
+      <w:lvlText w:val=""/>
+      <w:lvlJc w:val="left"/>
+      <w:pPr>
+        <w:ind w:left="720" w:hanging="360"/>
+      </w:pPr>
+      <w:rPr>
+        <w:rFonts w:ascii="Symbol" w:hAnsi="Symbol" w:hint="default"/>
+      </w:rPr>
+    </w:lvl>
+    <w:lvl w:ilvl="1" w:tplc="04100003" w:tentative="1">
+      <w:start w:val="1"/>
+      <w:numFmt w:val="bullet"/>
+      <w:lvlText w:val="o"/>
+      <w:lvlJc w:val="left"/>
+      <w:pPr>
+        <w:ind w:left="1440" w:hanging="360"/>
+      </w:pPr>
+      <w:rPr>
+        <w:rFonts w:ascii="Courier New" w:hAnsi="Courier New" w:cs="Courier New" w:hint="default"/>
+      </w:rPr>
+    </w:lvl>
+    <w:lvl w:ilvl="2" w:tplc="04100005" w:tentative="1">
+      <w:start w:val="1"/>
+      <w:numFmt w:val="bullet"/>
+      <w:lvlText w:val=""/>
+      <w:lvlJc w:val="left"/>
+      <w:pPr>
+        <w:ind w:left="2160" w:hanging="360"/>
+      </w:pPr>
+      <w:rPr>
+        <w:rFonts w:ascii="Wingdings" w:hAnsi="Wingdings" w:hint="default"/>
+      </w:rPr>
+    </w:lvl>
+    <w:lvl w:ilvl="3" w:tplc="04100001" w:tentative="1">
+      <w:start w:val="1"/>
+      <w:numFmt w:val="bullet"/>
+      <w:lvlText w:val=""/>
+      <w:lvlJc w:val="left"/>
+      <w:pPr>
+        <w:ind w:left="2880" w:hanging="360"/>
+      </w:pPr>
+      <w:rPr>
+        <w:rFonts w:ascii="Symbol" w:hAnsi="Symbol" w:hint="default"/>
+      </w:rPr>
+    </w:lvl>
+    <w:lvl w:ilvl="4" w:tplc="04100003" w:tentative="1">
+      <w:start w:val="1"/>
+      <w:numFmt w:val="bullet"/>
+      <w:lvlText w:val="o"/>
+      <w:lvlJc w:val="left"/>
+      <w:pPr>
+        <w:ind w:left="3600" w:hanging="360"/>
+      </w:pPr>
+      <w:rPr>
+        <w:rFonts w:ascii="Courier New" w:hAnsi="Courier New" w:cs="Courier New" w:hint="default"/>
+      </w:rPr>
+    </w:lvl>
+    <w:lvl w:ilvl="5" w:tplc="04100005" w:tentative="1">
+      <w:start w:val="1"/>
+      <w:numFmt w:val="bullet"/>
+      <w:lvlText w:val=""/>
+      <w:lvlJc w:val="left"/>
+      <w:pPr>
+        <w:ind w:left="4320" w:hanging="360"/>
+      </w:pPr>
+      <w:rPr>
+        <w:rFonts w:ascii="Wingdings" w:hAnsi="Wingdings" w:hint="default"/>
+      </w:rPr>
+    </w:lvl>
+    <w:lvl w:ilvl="6" w:tplc="04100001" w:tentative="1">
+      <w:start w:val="1"/>
+      <w:numFmt w:val="bullet"/>
+      <w:lvlText w:val=""/>
+      <w:lvlJc w:val="left"/>
+      <w:pPr>
+        <w:ind w:left="5040" w:hanging="360"/>
+      </w:pPr>
+      <w:rPr>
+        <w:rFonts w:ascii="Symbol" w:hAnsi="Symbol" w:hint="default"/>
+      </w:rPr>
+    </w:lvl>
+    <w:lvl w:ilvl="7" w:tplc="04100003" w:tentative="1">
+      <w:start w:val="1"/>
+      <w:numFmt w:val="bullet"/>
+      <w:lvlText w:val="o"/>
+      <w:lvlJc w:val="left"/>
+      <w:pPr>
+        <w:ind w:left="5760" w:hanging="360"/>
+      </w:pPr>
+      <w:rPr>
+        <w:rFonts w:ascii="Courier New" w:hAnsi="Courier New" w:cs="Courier New" w:hint="default"/>
+      </w:rPr>
+    </w:lvl>
+    <w:lvl w:ilvl="8" w:tplc="04100005" w:tentative="1">
+      <w:start w:val="1"/>
+      <w:numFmt w:val="bullet"/>
+      <w:lvlText w:val=""/>
+      <w:lvlJc w:val="left"/>
+      <w:pPr>
+        <w:ind w:left="6480" w:hanging="360"/>
+      </w:pPr>
+      <w:rPr>
+        <w:rFonts w:ascii="Wingdings" w:hAnsi="Wingdings" w:hint="default"/>
+      </w:rPr>
+    </w:lvl>
+  </w:abstractNum>
+  <w:abstractNum w:abstractNumId="5" w15:restartNumberingAfterBreak="0">
+    <w:nsid w:val="64914FF3"/>
+    <w:multiLevelType w:val="hybridMultilevel"/>
+    <w:tmpl w:val="A7B8C16C"/>
+    <w:lvl w:ilvl="0" w:tplc="04100001">
+      <w:start w:val="1"/>
+      <w:numFmt w:val="bullet"/>
+      <w:lvlText w:val=""/>
+      <w:lvlJc w:val="left"/>
+      <w:pPr>
+        <w:ind w:left="1440" w:hanging="360"/>
+      </w:pPr>
+      <w:rPr>
+        <w:rFonts w:ascii="Symbol" w:hAnsi="Symbol" w:hint="default"/>
+      </w:rPr>
+    </w:lvl>
+    <w:lvl w:ilvl="1" w:tplc="04100003" w:tentative="1">
+      <w:start w:val="1"/>
+      <w:numFmt w:val="bullet"/>
+      <w:lvlText w:val="o"/>
+      <w:lvlJc w:val="left"/>
+      <w:pPr>
+        <w:ind w:left="2160" w:hanging="360"/>
+      </w:pPr>
+      <w:rPr>
+        <w:rFonts w:ascii="Courier New" w:hAnsi="Courier New" w:cs="Courier New" w:hint="default"/>
+      </w:rPr>
+    </w:lvl>
+    <w:lvl w:ilvl="2" w:tplc="04100005" w:tentative="1">
+      <w:start w:val="1"/>
+      <w:numFmt w:val="bullet"/>
+      <w:lvlText w:val=""/>
+      <w:lvlJc w:val="left"/>
+      <w:pPr>
+        <w:ind w:left="2880" w:hanging="360"/>
+      </w:pPr>
+      <w:rPr>
+        <w:rFonts w:ascii="Wingdings" w:hAnsi="Wingdings" w:hint="default"/>
+      </w:rPr>
+    </w:lvl>
+    <w:lvl w:ilvl="3" w:tplc="04100001" w:tentative="1">
+      <w:start w:val="1"/>
+      <w:numFmt w:val="bullet"/>
+      <w:lvlText w:val=""/>
+      <w:lvlJc w:val="left"/>
+      <w:pPr>
+        <w:ind w:left="3600" w:hanging="360"/>
+      </w:pPr>
+      <w:rPr>
+        <w:rFonts w:ascii="Symbol" w:hAnsi="Symbol" w:hint="default"/>
+      </w:rPr>
+    </w:lvl>
+    <w:lvl w:ilvl="4" w:tplc="04100003" w:tentative="1">
+      <w:start w:val="1"/>
+      <w:numFmt w:val="bullet"/>
+      <w:lvlText w:val="o"/>
+      <w:lvlJc w:val="left"/>
+      <w:pPr>
+        <w:ind w:left="4320" w:hanging="360"/>
+      </w:pPr>
+      <w:rPr>
+        <w:rFonts w:ascii="Courier New" w:hAnsi="Courier New" w:cs="Courier New" w:hint="default"/>
+      </w:rPr>
+    </w:lvl>
+    <w:lvl w:ilvl="5" w:tplc="04100005" w:tentative="1">
+      <w:start w:val="1"/>
+      <w:numFmt w:val="bullet"/>
+      <w:lvlText w:val=""/>
+      <w:lvlJc w:val="left"/>
+      <w:pPr>
+        <w:ind w:left="5040" w:hanging="360"/>
+      </w:pPr>
+      <w:rPr>
+        <w:rFonts w:ascii="Wingdings" w:hAnsi="Wingdings" w:hint="default"/>
+      </w:rPr>
+    </w:lvl>
+    <w:lvl w:ilvl="6" w:tplc="04100001" w:tentative="1">
+      <w:start w:val="1"/>
+      <w:numFmt w:val="bullet"/>
+      <w:lvlText w:val=""/>
+      <w:lvlJc w:val="left"/>
+      <w:pPr>
+        <w:ind w:left="5760" w:hanging="360"/>
+      </w:pPr>
+      <w:rPr>
+        <w:rFonts w:ascii="Symbol" w:hAnsi="Symbol" w:hint="default"/>
+      </w:rPr>
+    </w:lvl>
+    <w:lvl w:ilvl="7" w:tplc="04100003" w:tentative="1">
+      <w:start w:val="1"/>
+      <w:numFmt w:val="bullet"/>
+      <w:lvlText w:val="o"/>
+      <w:lvlJc w:val="left"/>
+      <w:pPr>
+        <w:ind w:left="6480" w:hanging="360"/>
+      </w:pPr>
+      <w:rPr>
+        <w:rFonts w:ascii="Courier New" w:hAnsi="Courier New" w:cs="Courier New" w:hint="default"/>
+      </w:rPr>
+    </w:lvl>
+    <w:lvl w:ilvl="8" w:tplc="04100005" w:tentative="1">
+      <w:start w:val="1"/>
+      <w:numFmt w:val="bullet"/>
+      <w:lvlText w:val=""/>
+      <w:lvlJc w:val="left"/>
+      <w:pPr>
+        <w:ind w:left="7200" w:hanging="360"/>
+      </w:pPr>
+      <w:rPr>
+        <w:rFonts w:ascii="Wingdings" w:hAnsi="Wingdings" w:hint="default"/>
+      </w:rPr>
+    </w:lvl>
+  </w:abstractNum>
   <w:num w:numId="1">
-    <w:abstractNumId w:val="1"/>
+    <w:abstractNumId w:val="2"/>
   </w:num>
   <w:num w:numId="2">
     <w:abstractNumId w:val="0"/>
+  </w:num>
+  <w:num w:numId="3">
+    <w:abstractNumId w:val="4"/>
+  </w:num>
+  <w:num w:numId="4">
+    <w:abstractNumId w:val="5"/>
+  </w:num>
+  <w:num w:numId="5">
+    <w:abstractNumId w:val="3"/>
+  </w:num>
+  <w:num w:numId="6">
+    <w:abstractNumId w:val="1"/>
   </w:num>
 </w:numbering>
 </file>
@@ -1641,6 +3933,29 @@
       <w:contextualSpacing/>
     </w:pPr>
   </w:style>
+  <w:style w:type="character" w:styleId="Collegamentoipertestuale">
+    <w:name w:val="Hyperlink"/>
+    <w:basedOn w:val="Carpredefinitoparagrafo"/>
+    <w:uiPriority w:val="99"/>
+    <w:unhideWhenUsed/>
+    <w:rsid w:val="001313DC"/>
+    <w:rPr>
+      <w:color w:val="0563C1" w:themeColor="hyperlink"/>
+      <w:u w:val="single"/>
+    </w:rPr>
+  </w:style>
+  <w:style w:type="character" w:styleId="Menzionenonrisolta">
+    <w:name w:val="Unresolved Mention"/>
+    <w:basedOn w:val="Carpredefinitoparagrafo"/>
+    <w:uiPriority w:val="99"/>
+    <w:semiHidden/>
+    <w:unhideWhenUsed/>
+    <w:rsid w:val="001313DC"/>
+    <w:rPr>
+      <w:color w:val="605E5C"/>
+      <w:shd w:val="clear" w:color="auto" w:fill="E1DFDD"/>
+    </w:rPr>
+  </w:style>
 </w:styles>
 </file>
 

</xml_diff>

<commit_message>
added computational model preview
</commit_message>
<xml_diff>
--- a/Relazione/Traccia.docx
+++ b/Relazione/Traccia.docx
@@ -54,7 +54,136 @@
         <mc:AlternateContent>
           <mc:Choice Requires="wps">
             <w:drawing>
-              <wp:anchor distT="45720" distB="45720" distL="114300" distR="114300" simplePos="0" relativeHeight="251678720" behindDoc="0" locked="0" layoutInCell="1" allowOverlap="1" wp14:anchorId="3875B06B" wp14:editId="056913E5">
+              <wp:anchor distT="45720" distB="45720" distL="114300" distR="114300" simplePos="0" relativeHeight="251676672" behindDoc="0" locked="0" layoutInCell="1" allowOverlap="1" wp14:anchorId="2D0E8B14" wp14:editId="3F847C46">
+                <wp:simplePos x="0" y="0"/>
+                <wp:positionH relativeFrom="column">
+                  <wp:posOffset>4680585</wp:posOffset>
+                </wp:positionH>
+                <wp:positionV relativeFrom="paragraph">
+                  <wp:posOffset>247650</wp:posOffset>
+                </wp:positionV>
+                <wp:extent cx="714375" cy="285750"/>
+                <wp:effectExtent l="0" t="0" r="0" b="0"/>
+                <wp:wrapNone/>
+                <wp:docPr id="12" name="Casella di testo 2"/>
+                <wp:cNvGraphicFramePr>
+                  <a:graphicFrameLocks xmlns:a="http://schemas.openxmlformats.org/drawingml/2006/main"/>
+                </wp:cNvGraphicFramePr>
+                <a:graphic xmlns:a="http://schemas.openxmlformats.org/drawingml/2006/main">
+                  <a:graphicData uri="http://schemas.microsoft.com/office/word/2010/wordprocessingShape">
+                    <wps:wsp>
+                      <wps:cNvSpPr txBox="1">
+                        <a:spLocks noChangeArrowheads="1"/>
+                      </wps:cNvSpPr>
+                      <wps:spPr bwMode="auto">
+                        <a:xfrm>
+                          <a:off x="0" y="0"/>
+                          <a:ext cx="714375" cy="285750"/>
+                        </a:xfrm>
+                        <a:prstGeom prst="rect">
+                          <a:avLst/>
+                        </a:prstGeom>
+                        <a:noFill/>
+                        <a:ln w="9525">
+                          <a:noFill/>
+                          <a:miter lim="800000"/>
+                          <a:headEnd/>
+                          <a:tailEnd/>
+                        </a:ln>
+                      </wps:spPr>
+                      <wps:txbx>
+                        <w:txbxContent>
+                          <w:p>
+                            <w:pPr>
+                              <w:rPr>
+                                <w:sz w:val="20"/>
+                                <w:szCs w:val="20"/>
+                              </w:rPr>
+                            </w:pPr>
+                            <w:r>
+                              <w:rPr>
+                                <w:sz w:val="20"/>
+                                <w:szCs w:val="20"/>
+                              </w:rPr>
+                              <w:t>Blocco 1</w:t>
+                            </w:r>
+                          </w:p>
+                          <w:p>
+                            <w:pPr>
+                              <w:rPr>
+                                <w:sz w:val="20"/>
+                                <w:szCs w:val="20"/>
+                              </w:rPr>
+                            </w:pPr>
+                          </w:p>
+                        </w:txbxContent>
+                      </wps:txbx>
+                      <wps:bodyPr rot="0" vert="horz" wrap="square" lIns="91440" tIns="45720" rIns="91440" bIns="45720" anchor="t" anchorCtr="0">
+                        <a:noAutofit/>
+                      </wps:bodyPr>
+                    </wps:wsp>
+                  </a:graphicData>
+                </a:graphic>
+                <wp14:sizeRelH relativeFrom="margin">
+                  <wp14:pctWidth>0</wp14:pctWidth>
+                </wp14:sizeRelH>
+                <wp14:sizeRelV relativeFrom="margin">
+                  <wp14:pctHeight>0</wp14:pctHeight>
+                </wp14:sizeRelV>
+              </wp:anchor>
+            </w:drawing>
+          </mc:Choice>
+          <mc:Fallback>
+            <w:pict>
+              <v:shapetype w14:anchorId="2D0E8B14" id="_x0000_t202" coordsize="21600,21600" o:spt="202" path="m,l,21600r21600,l21600,xe">
+                <v:stroke joinstyle="miter"/>
+                <v:path gradientshapeok="t" o:connecttype="rect"/>
+              </v:shapetype>
+              <v:shape id="Casella di testo 2" o:spid="_x0000_s1026" type="#_x0000_t202" style="position:absolute;left:0;text-align:left;margin-left:368.55pt;margin-top:19.5pt;width:56.25pt;height:22.5pt;z-index:251676672;visibility:visible;mso-wrap-style:square;mso-width-percent:0;mso-height-percent:0;mso-wrap-distance-left:9pt;mso-wrap-distance-top:3.6pt;mso-wrap-distance-right:9pt;mso-wrap-distance-bottom:3.6pt;mso-position-horizontal:absolute;mso-position-horizontal-relative:text;mso-position-vertical:absolute;mso-position-vertical-relative:text;mso-width-percent:0;mso-height-percent:0;mso-width-relative:margin;mso-height-relative:margin;v-text-anchor:top" o:gfxdata="UEsDBBQABgAIAAAAIQC2gziS/gAAAOEBAAATAAAAW0NvbnRlbnRfVHlwZXNdLnhtbJSRQU7DMBBF&#10;90jcwfIWJU67QAgl6YK0S0CoHGBkTxKLZGx5TGhvj5O2G0SRWNoz/78nu9wcxkFMGNg6quQqL6RA&#10;0s5Y6ir5vt9lD1JwBDIwOMJKHpHlpr69KfdHjyxSmriSfYz+USnWPY7AufNIadK6MEJMx9ApD/oD&#10;OlTrorhX2lFEilmcO2RdNtjC5xDF9pCuTyYBB5bi6bQ4syoJ3g9WQ0ymaiLzg5KdCXlKLjvcW893&#10;SUOqXwnz5DrgnHtJTxOsQfEKIT7DmDSUCaxw7Rqn8787ZsmRM9e2VmPeBN4uqYvTtW7jvijg9N/y&#10;JsXecLq0q+WD6m8AAAD//wMAUEsDBBQABgAIAAAAIQA4/SH/1gAAAJQBAAALAAAAX3JlbHMvLnJl&#10;bHOkkMFqwzAMhu+DvYPRfXGawxijTi+j0GvpHsDYimMaW0Yy2fr2M4PBMnrbUb/Q94l/f/hMi1qR&#10;JVI2sOt6UJgd+ZiDgffL8ekFlFSbvV0oo4EbChzGx4f9GRdb25HMsYhqlCwG5lrLq9biZkxWOiqY&#10;22YiTra2kYMu1l1tQD30/bPm3wwYN0x18gb45AdQl1tp5j/sFB2T0FQ7R0nTNEV3j6o9feQzro1i&#10;OWA14Fm+Q8a1a8+Bvu/d/dMb2JY5uiPbhG/ktn4cqGU/er3pcvwCAAD//wMAUEsDBBQABgAIAAAA&#10;IQCA0F8eEAIAAPoDAAAOAAAAZHJzL2Uyb0RvYy54bWysU8tu2zAQvBfoPxC817JVu3YEy0HqNEWB&#10;9AGk/YA1RVlESS5L0pbSr8+SchyjvRXVgSC1u8Od2eH6ejCaHaUPCm3NZ5MpZ9IKbJTd1/zH97s3&#10;K85CBNuARitr/igDv968frXuXSVL7FA30jMCsaHqXc27GF1VFEF00kCYoJOWgi16A5GOfl80HnpC&#10;N7oop9N3RY++cR6FDIH+3o5Bvsn4bStF/Nq2QUama069xbz6vO7SWmzWUO09uE6JUxvwD10YUJYu&#10;PUPdQgR28OovKKOEx4BtnAg0BbatEjJzIDaz6R9sHjpwMnMhcYI7yxT+H6z4cvzmmWpodiVnFgzN&#10;aAtBag2sUSzKEJGVSabehYqyHxzlx+E9DlSSKQd3j+JnYBa3Hdi9vPEe+05CQ23OUmVxUTrihASy&#10;6z9jQ9fBIWIGGlpvkoakCiN0GtfjeURyiEzQz+Vs/na54ExQqFwtlos8wgKq52LnQ/wo0bC0qbkn&#10;B2RwON6HmJqB6jkl3WXxTmmdXaAt62t+tSgXueAiYlQkk2plar6apm+0TeL4wTa5OILS454u0PZE&#10;OvEcGcdhN1BiUmKHzSPR9ziakR4PbTr0vznryYg1D78O4CVn+pMlCa9m83lybj7MF8uSDv4ysruM&#10;gBUEVfPI2bjdxuz2kesNSd2qLMNLJ6deyWBZndNjSA6+POeslye7eQIAAP//AwBQSwMEFAAGAAgA&#10;AAAhAFkpJ97eAAAACQEAAA8AAABkcnMvZG93bnJldi54bWxMj8FuwjAMhu+TeIfISLuNhMGAlqZo&#10;2rTrJtiGxC00pq1onKoJtHv7mdN2s+VPv78/2wyuEVfsQu1Jw3SiQCAV3tZUavj6fHtYgQjRkDWN&#10;J9TwgwE2+eguM6n1PW3xuoul4BAKqdFQxdimUoaiQmfCxLdIfDv5zpnIa1dK25mew10jH5VaSGdq&#10;4g+VafGlwuK8uzgN3++nw36uPspX99T2flCSXCK1vh8Pz2sQEYf4B8NNn9UhZ6ejv5ANotGwnC2n&#10;jGqYJdyJgdU8WYA43gYFMs/k/wb5LwAAAP//AwBQSwECLQAUAAYACAAAACEAtoM4kv4AAADhAQAA&#10;EwAAAAAAAAAAAAAAAAAAAAAAW0NvbnRlbnRfVHlwZXNdLnhtbFBLAQItABQABgAIAAAAIQA4/SH/&#10;1gAAAJQBAAALAAAAAAAAAAAAAAAAAC8BAABfcmVscy8ucmVsc1BLAQItABQABgAIAAAAIQCA0F8e&#10;EAIAAPoDAAAOAAAAAAAAAAAAAAAAAC4CAABkcnMvZTJvRG9jLnhtbFBLAQItABQABgAIAAAAIQBZ&#10;KSfe3gAAAAkBAAAPAAAAAAAAAAAAAAAAAGoEAABkcnMvZG93bnJldi54bWxQSwUGAAAAAAQABADz&#10;AAAAdQUAAAAA&#10;" filled="f" stroked="f">
+                <v:textbox>
+                  <w:txbxContent>
+                    <w:p>
+                      <w:pPr>
+                        <w:rPr>
+                          <w:sz w:val="20"/>
+                          <w:szCs w:val="20"/>
+                        </w:rPr>
+                      </w:pPr>
+                      <w:r>
+                        <w:rPr>
+                          <w:sz w:val="20"/>
+                          <w:szCs w:val="20"/>
+                        </w:rPr>
+                        <w:t>Blocco 1</w:t>
+                      </w:r>
+                    </w:p>
+                    <w:p>
+                      <w:pPr>
+                        <w:rPr>
+                          <w:sz w:val="20"/>
+                          <w:szCs w:val="20"/>
+                        </w:rPr>
+                      </w:pPr>
+                    </w:p>
+                  </w:txbxContent>
+                </v:textbox>
+              </v:shape>
+            </w:pict>
+          </mc:Fallback>
+        </mc:AlternateContent>
+      </w:r>
+      <w:r>
+        <w:rPr>
+          <w:b/>
+          <w:bCs/>
+          <w:noProof/>
+          <w:sz w:val="24"/>
+          <w:szCs w:val="24"/>
+        </w:rPr>
+        <mc:AlternateContent>
+          <mc:Choice Requires="wps">
+            <w:drawing>
+              <wp:anchor distT="45720" distB="45720" distL="114300" distR="114300" simplePos="0" relativeHeight="251678720" behindDoc="0" locked="0" layoutInCell="1" allowOverlap="1" wp14:anchorId="3875B06B" wp14:editId="24213109">
                 <wp:simplePos x="0" y="0"/>
                 <wp:positionH relativeFrom="column">
                   <wp:posOffset>2908935</wp:posOffset>
@@ -127,11 +256,7 @@
           </mc:Choice>
           <mc:Fallback>
             <w:pict>
-              <v:shapetype w14:anchorId="3875B06B" id="_x0000_t202" coordsize="21600,21600" o:spt="202" path="m,l,21600r21600,l21600,xe">
-                <v:stroke joinstyle="miter"/>
-                <v:path gradientshapeok="t" o:connecttype="rect"/>
-              </v:shapetype>
-              <v:shape id="Casella di testo 2" o:spid="_x0000_s1026" type="#_x0000_t202" style="position:absolute;left:0;text-align:left;margin-left:229.05pt;margin-top:36.55pt;width:60.75pt;height:19.5pt;z-index:251678720;visibility:visible;mso-wrap-style:square;mso-width-percent:0;mso-height-percent:0;mso-wrap-distance-left:9pt;mso-wrap-distance-top:3.6pt;mso-wrap-distance-right:9pt;mso-wrap-distance-bottom:3.6pt;mso-position-horizontal:absolute;mso-position-horizontal-relative:text;mso-position-vertical:absolute;mso-position-vertical-relative:text;mso-width-percent:0;mso-height-percent:0;mso-width-relative:margin;mso-height-relative:margin;v-text-anchor:top" o:gfxdata="UEsDBBQABgAIAAAAIQC2gziS/gAAAOEBAAATAAAAW0NvbnRlbnRfVHlwZXNdLnhtbJSRQU7DMBBF&#10;90jcwfIWJU67QAgl6YK0S0CoHGBkTxKLZGx5TGhvj5O2G0SRWNoz/78nu9wcxkFMGNg6quQqL6RA&#10;0s5Y6ir5vt9lD1JwBDIwOMJKHpHlpr69KfdHjyxSmriSfYz+USnWPY7AufNIadK6MEJMx9ApD/oD&#10;OlTrorhX2lFEilmcO2RdNtjC5xDF9pCuTyYBB5bi6bQ4syoJ3g9WQ0ymaiLzg5KdCXlKLjvcW893&#10;SUOqXwnz5DrgnHtJTxOsQfEKIT7DmDSUCaxw7Rqn8787ZsmRM9e2VmPeBN4uqYvTtW7jvijg9N/y&#10;JsXecLq0q+WD6m8AAAD//wMAUEsDBBQABgAIAAAAIQA4/SH/1gAAAJQBAAALAAAAX3JlbHMvLnJl&#10;bHOkkMFqwzAMhu+DvYPRfXGawxijTi+j0GvpHsDYimMaW0Yy2fr2M4PBMnrbUb/Q94l/f/hMi1qR&#10;JVI2sOt6UJgd+ZiDgffL8ekFlFSbvV0oo4EbChzGx4f9GRdb25HMsYhqlCwG5lrLq9biZkxWOiqY&#10;22YiTra2kYMu1l1tQD30/bPm3wwYN0x18gb45AdQl1tp5j/sFB2T0FQ7R0nTNEV3j6o9feQzro1i&#10;OWA14Fm+Q8a1a8+Bvu/d/dMb2JY5uiPbhG/ktn4cqGU/er3pcvwCAAD//wMAUEsDBBQABgAIAAAA&#10;IQBOGcqYDgIAAPoDAAAOAAAAZHJzL2Uyb0RvYy54bWysU8tu2zAQvBfoPxC817JVO04Ey0HqNEWB&#10;9AGk/YA1RVlESS5L0pbSr8+SchwjvRXVgSC1u8Od2eHqejCaHaQPCm3NZ5MpZ9IKbJTd1fznj7t3&#10;l5yFCLYBjVbW/FEGfr1++2bVu0qW2KFupGcEYkPVu5p3MbqqKILopIEwQSctBVv0BiId/a5oPPSE&#10;bnRRTqcXRY++cR6FDIH+3o5Bvs74bStF/Na2QUama069xbz6vG7TWqxXUO08uE6JYxvwD10YUJYu&#10;PUHdQgS29+ovKKOEx4BtnAg0BbatEjJzIDaz6Ss2Dx04mbmQOMGdZAr/D1Z8PXz3TDU0u/ecWTA0&#10;ow0EqTWwRrEoQ0RWJpl6FyrKfnCUH4cPOFBJphzcPYpfgVncdGB38sZ77DsJDbU5S5XFWemIExLI&#10;tv+CDV0H+4gZaGi9SRqSKozQaVyPpxHJITJBP5fL2aJccCYoVM6XF4s8wgKq52LnQ/wk0bC0qbkn&#10;B2RwONyHmJqB6jkl3WXxTmmdXaAt62t+leBfRYyKZFKtTM0vp+kbbZM4frRNLo6g9LinC7Q9kk48&#10;R8Zx2A6UmJTYYvNI9D2OZqTHQ5sO/R/OejJizcPvPXjJmf5sScKr2XyenJsP88WypIM/j2zPI2AF&#10;QdU8cjZuNzG7fWR0Q1K3Ksvw0smxVzJYVuf4GJKDz8856+XJrp8AAAD//wMAUEsDBBQABgAIAAAA&#10;IQD/AwYi3wAAAAoBAAAPAAAAZHJzL2Rvd25yZXYueG1sTI/LTsMwEEX3SPyDNZXYUTul6SONUyEQ&#10;W1DLQ2LnxtMkIh5HsduEv+90BavRaI7unJtvR9eKM/ah8aQhmSoQSKW3DVUaPt5f7lcgQjRkTesJ&#10;NfxigG1xe5ObzPqBdnjex0pwCIXMaKhj7DIpQ1mjM2HqOyS+HX3vTOS1r6TtzcDhrpUzpRbSmYb4&#10;Q206fKqx/NmfnIbP1+P311y9Vc8u7QY/KkluLbW+m4yPGxARx/gHw1Wf1aFgp4M/kQ2i1TBPVwmj&#10;GpYPPBlIl+sFiAOTySwBWeTyf4XiAgAA//8DAFBLAQItABQABgAIAAAAIQC2gziS/gAAAOEBAAAT&#10;AAAAAAAAAAAAAAAAAAAAAABbQ29udGVudF9UeXBlc10ueG1sUEsBAi0AFAAGAAgAAAAhADj9If/W&#10;AAAAlAEAAAsAAAAAAAAAAAAAAAAALwEAAF9yZWxzLy5yZWxzUEsBAi0AFAAGAAgAAAAhAE4ZypgO&#10;AgAA+gMAAA4AAAAAAAAAAAAAAAAALgIAAGRycy9lMm9Eb2MueG1sUEsBAi0AFAAGAAgAAAAhAP8D&#10;BiLfAAAACgEAAA8AAAAAAAAAAAAAAAAAaAQAAGRycy9kb3ducmV2LnhtbFBLBQYAAAAABAAEAPMA&#10;AAB0BQAAAAA=&#10;" filled="f" stroked="f">
+              <v:shape w14:anchorId="3875B06B" id="_x0000_s1027" type="#_x0000_t202" style="position:absolute;left:0;text-align:left;margin-left:229.05pt;margin-top:36.55pt;width:60.75pt;height:19.5pt;z-index:251678720;visibility:visible;mso-wrap-style:square;mso-width-percent:0;mso-height-percent:0;mso-wrap-distance-left:9pt;mso-wrap-distance-top:3.6pt;mso-wrap-distance-right:9pt;mso-wrap-distance-bottom:3.6pt;mso-position-horizontal:absolute;mso-position-horizontal-relative:text;mso-position-vertical:absolute;mso-position-vertical-relative:text;mso-width-percent:0;mso-height-percent:0;mso-width-relative:margin;mso-height-relative:margin;v-text-anchor:top" o:gfxdata="UEsDBBQABgAIAAAAIQC2gziS/gAAAOEBAAATAAAAW0NvbnRlbnRfVHlwZXNdLnhtbJSRQU7DMBBF&#10;90jcwfIWJU67QAgl6YK0S0CoHGBkTxKLZGx5TGhvj5O2G0SRWNoz/78nu9wcxkFMGNg6quQqL6RA&#10;0s5Y6ir5vt9lD1JwBDIwOMJKHpHlpr69KfdHjyxSmriSfYz+USnWPY7AufNIadK6MEJMx9ApD/oD&#10;OlTrorhX2lFEilmcO2RdNtjC5xDF9pCuTyYBB5bi6bQ4syoJ3g9WQ0ymaiLzg5KdCXlKLjvcW893&#10;SUOqXwnz5DrgnHtJTxOsQfEKIT7DmDSUCaxw7Rqn8787ZsmRM9e2VmPeBN4uqYvTtW7jvijg9N/y&#10;JsXecLq0q+WD6m8AAAD//wMAUEsDBBQABgAIAAAAIQA4/SH/1gAAAJQBAAALAAAAX3JlbHMvLnJl&#10;bHOkkMFqwzAMhu+DvYPRfXGawxijTi+j0GvpHsDYimMaW0Yy2fr2M4PBMnrbUb/Q94l/f/hMi1qR&#10;JVI2sOt6UJgd+ZiDgffL8ekFlFSbvV0oo4EbChzGx4f9GRdb25HMsYhqlCwG5lrLq9biZkxWOiqY&#10;22YiTra2kYMu1l1tQD30/bPm3wwYN0x18gb45AdQl1tp5j/sFB2T0FQ7R0nTNEV3j6o9feQzro1i&#10;OWA14Fm+Q8a1a8+Bvu/d/dMb2JY5uiPbhG/ktn4cqGU/er3pcvwCAAD//wMAUEsDBBQABgAIAAAA&#10;IQBq9qq2EQIAAAEEAAAOAAAAZHJzL2Uyb0RvYy54bWysU8tu2zAQvBfoPxC817JVO04Ey0HqNEWB&#10;9AGk/YA1RVlESS5L0pbSr++Ssl0jvRXVgeBqucOd2eHqdjCaHaQPCm3NZ5MpZ9IKbJTd1fz7t4c3&#10;15yFCLYBjVbW/FkGfrt+/WrVu0qW2KFupGcEYkPVu5p3MbqqKILopIEwQSctJVv0BiKFflc0HnpC&#10;N7oop9OrokffOI9ChkB/78ckX2f8tpUifmnbICPTNafeYl59XrdpLdYrqHYeXKfEsQ34hy4MKEuX&#10;nqHuIQLbe/UXlFHCY8A2TgSaAttWCZk5EJvZ9AWbpw6czFxInODOMoX/Bys+H756phqa3VvOLBia&#10;0QaC1BpYo1iUISIrk0y9CxWdfnJ0Pg7vcKCSTDm4RxQ/ArO46cDu5J332HcSGmpzliqLi9IRJySQ&#10;bf8JG7oO9hEz0NB6kzQkVRih07iezyOSQ2SCfi6Xs0W54ExQqpwvrxZ5hAVUp2LnQ/wg0bC0qbkn&#10;B2RwODyGmJqB6nQk3WXxQWmdXaAt62t+k+BfZIyKZFKtTM2vp+kbbZM4vrdNLo6g9LinC7Q9kk48&#10;R8Zx2A6jzCctt9g8kwoeR0/SG6JNh/4XZz35sebh5x685Ex/tKTkzWw+TwbOwXyxLCnwl5ntZQas&#10;IKiaR87G7SZm04/E7kjxVmU10mjGTo4tk8+ySMc3kYx8GedTf17u+jcAAAD//wMAUEsDBBQABgAI&#10;AAAAIQD/AwYi3wAAAAoBAAAPAAAAZHJzL2Rvd25yZXYueG1sTI/LTsMwEEX3SPyDNZXYUTul6SON&#10;UyEQW1DLQ2LnxtMkIh5HsduEv+90BavRaI7unJtvR9eKM/ah8aQhmSoQSKW3DVUaPt5f7lcgQjRk&#10;TesJNfxigG1xe5ObzPqBdnjex0pwCIXMaKhj7DIpQ1mjM2HqOyS+HX3vTOS1r6TtzcDhrpUzpRbS&#10;mYb4Q206fKqx/NmfnIbP1+P311y9Vc8u7QY/KkluLbW+m4yPGxARx/gHw1Wf1aFgp4M/kQ2i1TBP&#10;VwmjGpYPPBlIl+sFiAOTySwBWeTyf4XiAgAA//8DAFBLAQItABQABgAIAAAAIQC2gziS/gAAAOEB&#10;AAATAAAAAAAAAAAAAAAAAAAAAABbQ29udGVudF9UeXBlc10ueG1sUEsBAi0AFAAGAAgAAAAhADj9&#10;If/WAAAAlAEAAAsAAAAAAAAAAAAAAAAALwEAAF9yZWxzLy5yZWxzUEsBAi0AFAAGAAgAAAAhAGr2&#10;qrYRAgAAAQQAAA4AAAAAAAAAAAAAAAAALgIAAGRycy9lMm9Eb2MueG1sUEsBAi0AFAAGAAgAAAAh&#10;AP8DBiLfAAAACgEAAA8AAAAAAAAAAAAAAAAAawQAAGRycy9kb3ducmV2LnhtbFBLBQYAAAAABAAE&#10;APMAAAB3BQAAAAA=&#10;" filled="f" stroked="f">
                 <v:textbox>
                   <w:txbxContent>
                     <w:p>
@@ -148,131 +273,6 @@
                         </w:rPr>
                         <w:t>Edificio 4D</w:t>
                       </w:r>
-                    </w:p>
-                  </w:txbxContent>
-                </v:textbox>
-              </v:shape>
-            </w:pict>
-          </mc:Fallback>
-        </mc:AlternateContent>
-      </w:r>
-      <w:r>
-        <w:rPr>
-          <w:b/>
-          <w:bCs/>
-          <w:noProof/>
-          <w:sz w:val="24"/>
-          <w:szCs w:val="24"/>
-        </w:rPr>
-        <mc:AlternateContent>
-          <mc:Choice Requires="wps">
-            <w:drawing>
-              <wp:anchor distT="45720" distB="45720" distL="114300" distR="114300" simplePos="0" relativeHeight="251676672" behindDoc="0" locked="0" layoutInCell="1" allowOverlap="1" wp14:anchorId="2D0E8B14" wp14:editId="7E8EF002">
-                <wp:simplePos x="0" y="0"/>
-                <wp:positionH relativeFrom="column">
-                  <wp:posOffset>4680585</wp:posOffset>
-                </wp:positionH>
-                <wp:positionV relativeFrom="paragraph">
-                  <wp:posOffset>245110</wp:posOffset>
-                </wp:positionV>
-                <wp:extent cx="714375" cy="219075"/>
-                <wp:effectExtent l="0" t="0" r="0" b="0"/>
-                <wp:wrapNone/>
-                <wp:docPr id="12" name="Casella di testo 2"/>
-                <wp:cNvGraphicFramePr>
-                  <a:graphicFrameLocks xmlns:a="http://schemas.openxmlformats.org/drawingml/2006/main"/>
-                </wp:cNvGraphicFramePr>
-                <a:graphic xmlns:a="http://schemas.openxmlformats.org/drawingml/2006/main">
-                  <a:graphicData uri="http://schemas.microsoft.com/office/word/2010/wordprocessingShape">
-                    <wps:wsp>
-                      <wps:cNvSpPr txBox="1">
-                        <a:spLocks noChangeArrowheads="1"/>
-                      </wps:cNvSpPr>
-                      <wps:spPr bwMode="auto">
-                        <a:xfrm>
-                          <a:off x="0" y="0"/>
-                          <a:ext cx="714375" cy="219075"/>
-                        </a:xfrm>
-                        <a:prstGeom prst="rect">
-                          <a:avLst/>
-                        </a:prstGeom>
-                        <a:noFill/>
-                        <a:ln w="9525">
-                          <a:noFill/>
-                          <a:miter lim="800000"/>
-                          <a:headEnd/>
-                          <a:tailEnd/>
-                        </a:ln>
-                      </wps:spPr>
-                      <wps:txbx>
-                        <w:txbxContent>
-                          <w:p>
-                            <w:pPr>
-                              <w:rPr>
-                                <w:sz w:val="20"/>
-                                <w:szCs w:val="20"/>
-                              </w:rPr>
-                            </w:pPr>
-                            <w:r>
-                              <w:rPr>
-                                <w:sz w:val="20"/>
-                                <w:szCs w:val="20"/>
-                              </w:rPr>
-                              <w:t>Blocco 1</w:t>
-                            </w:r>
-                          </w:p>
-                          <w:p>
-                            <w:pPr>
-                              <w:rPr>
-                                <w:sz w:val="20"/>
-                                <w:szCs w:val="20"/>
-                              </w:rPr>
-                            </w:pPr>
-                          </w:p>
-                        </w:txbxContent>
-                      </wps:txbx>
-                      <wps:bodyPr rot="0" vert="horz" wrap="square" lIns="91440" tIns="45720" rIns="91440" bIns="45720" anchor="t" anchorCtr="0">
-                        <a:noAutofit/>
-                      </wps:bodyPr>
-                    </wps:wsp>
-                  </a:graphicData>
-                </a:graphic>
-                <wp14:sizeRelH relativeFrom="margin">
-                  <wp14:pctWidth>0</wp14:pctWidth>
-                </wp14:sizeRelH>
-                <wp14:sizeRelV relativeFrom="margin">
-                  <wp14:pctHeight>0</wp14:pctHeight>
-                </wp14:sizeRelV>
-              </wp:anchor>
-            </w:drawing>
-          </mc:Choice>
-          <mc:Fallback>
-            <w:pict>
-              <v:shape w14:anchorId="2D0E8B14" id="_x0000_s1027" type="#_x0000_t202" style="position:absolute;left:0;text-align:left;margin-left:368.55pt;margin-top:19.3pt;width:56.25pt;height:17.25pt;z-index:251676672;visibility:visible;mso-wrap-style:square;mso-width-percent:0;mso-height-percent:0;mso-wrap-distance-left:9pt;mso-wrap-distance-top:3.6pt;mso-wrap-distance-right:9pt;mso-wrap-distance-bottom:3.6pt;mso-position-horizontal:absolute;mso-position-horizontal-relative:text;mso-position-vertical:absolute;mso-position-vertical-relative:text;mso-width-percent:0;mso-height-percent:0;mso-width-relative:margin;mso-height-relative:margin;v-text-anchor:top" o:gfxdata="UEsDBBQABgAIAAAAIQC2gziS/gAAAOEBAAATAAAAW0NvbnRlbnRfVHlwZXNdLnhtbJSRQU7DMBBF&#10;90jcwfIWJU67QAgl6YK0S0CoHGBkTxKLZGx5TGhvj5O2G0SRWNoz/78nu9wcxkFMGNg6quQqL6RA&#10;0s5Y6ir5vt9lD1JwBDIwOMJKHpHlpr69KfdHjyxSmriSfYz+USnWPY7AufNIadK6MEJMx9ApD/oD&#10;OlTrorhX2lFEilmcO2RdNtjC5xDF9pCuTyYBB5bi6bQ4syoJ3g9WQ0ymaiLzg5KdCXlKLjvcW893&#10;SUOqXwnz5DrgnHtJTxOsQfEKIT7DmDSUCaxw7Rqn8787ZsmRM9e2VmPeBN4uqYvTtW7jvijg9N/y&#10;JsXecLq0q+WD6m8AAAD//wMAUEsDBBQABgAIAAAAIQA4/SH/1gAAAJQBAAALAAAAX3JlbHMvLnJl&#10;bHOkkMFqwzAMhu+DvYPRfXGawxijTi+j0GvpHsDYimMaW0Yy2fr2M4PBMnrbUb/Q94l/f/hMi1qR&#10;JVI2sOt6UJgd+ZiDgffL8ekFlFSbvV0oo4EbChzGx4f9GRdb25HMsYhqlCwG5lrLq9biZkxWOiqY&#10;22YiTra2kYMu1l1tQD30/bPm3wwYN0x18gb45AdQl1tp5j/sFB2T0FQ7R0nTNEV3j6o9feQzro1i&#10;OWA14Fm+Q8a1a8+Bvu/d/dMb2JY5uiPbhG/ktn4cqGU/er3pcvwCAAD//wMAUEsDBBQABgAIAAAA&#10;IQDXalUoEQIAAAEEAAAOAAAAZHJzL2Uyb0RvYy54bWysU9uO0zAQfUfiHyy/01xo2W3UdLV0WYS0&#10;XKSFD5g6TmPheIztNilfz9hpSwVvCD9YY8/M8Zwz49Xd2Gt2kM4rNDUvZjln0ghslNnV/NvXx1e3&#10;nPkApgGNRtb8KD2/W798sRpsJUvsUDfSMQIxvhpszbsQbJVlXnSyBz9DKw05W3Q9BDq6XdY4GAi9&#10;11mZ52+yAV1jHQrpPd0+TE6+TvhtK0X43LZeBqZrTrWFtLu0b+OerVdQ7RzYTolTGfAPVfSgDD16&#10;gXqAAGzv1F9QvRIOPbZhJrDPsG2VkIkDsSnyP9g8d2Bl4kLieHuRyf8/WPHp8MUx1VDvSs4M9NSj&#10;DXipNbBGsSB9QFZGmQbrK4p+thQfxrc4Ukqi7O0Tiu+eGdx0YHby3jkcOgkNlVnEzOwqdcLxEWQ7&#10;fMSGnoN9wAQ0tq6PGpIqjNCpXcdLi+QYmKDLm2L++mbBmSBXWSxzsuMLUJ2TrfPhvcSeRaPmjiYg&#10;gcPhyYcp9BwS3zL4qLSme6i0YUPNl4tykRKuPL0KNKRa9TW/zeOaxiZyfGealBxA6cmmWrQ5kY48&#10;J8Zh3I6TzGctt9gcSQWH00zSHyKjQ/eTs4Hmseb+xx6c5Ex/MKTkspjP4wCnw3xxU9LBXXu21x4w&#10;gqBqHjibzE1IQz9RvifFW5XUiK2ZKjmVTHOW9Dz9iTjI1+cU9fvnrn8BAAD//wMAUEsDBBQABgAI&#10;AAAAIQBfYKTt3QAAAAkBAAAPAAAAZHJzL2Rvd25yZXYueG1sTI/BTsMwDIbvSHuHyEjcWFI2tq40&#10;nRCIK2gbIHHLGq+t1jhVk63l7fFO7Gbr//T7c74eXSvO2IfGk4ZkqkAgld42VGn43L3dpyBCNGRN&#10;6wk1/GKAdTG5yU1m/UAbPG9jJbiEQmY01DF2mZShrNGZMPUdEmcH3zsTee0raXszcLlr5YNSC+lM&#10;Q3yhNh2+1Fgetyen4ev98PM9Vx/Vq3vsBj8qSW4ltb67HZ+fQEQc4z8MF31Wh4Kd9v5ENohWw3K2&#10;TBjVMEsXIBhI5yse9pckAVnk8vqD4g8AAP//AwBQSwECLQAUAAYACAAAACEAtoM4kv4AAADhAQAA&#10;EwAAAAAAAAAAAAAAAAAAAAAAW0NvbnRlbnRfVHlwZXNdLnhtbFBLAQItABQABgAIAAAAIQA4/SH/&#10;1gAAAJQBAAALAAAAAAAAAAAAAAAAAC8BAABfcmVscy8ucmVsc1BLAQItABQABgAIAAAAIQDXalUo&#10;EQIAAAEEAAAOAAAAAAAAAAAAAAAAAC4CAABkcnMvZTJvRG9jLnhtbFBLAQItABQABgAIAAAAIQBf&#10;YKTt3QAAAAkBAAAPAAAAAAAAAAAAAAAAAGsEAABkcnMvZG93bnJldi54bWxQSwUGAAAAAAQABADz&#10;AAAAdQUAAAAA&#10;" filled="f" stroked="f">
-                <v:textbox>
-                  <w:txbxContent>
-                    <w:p>
-                      <w:pPr>
-                        <w:rPr>
-                          <w:sz w:val="20"/>
-                          <w:szCs w:val="20"/>
-                        </w:rPr>
-                      </w:pPr>
-                      <w:r>
-                        <w:rPr>
-                          <w:sz w:val="20"/>
-                          <w:szCs w:val="20"/>
-                        </w:rPr>
-                        <w:t>Blocco 1</w:t>
-                      </w:r>
-                    </w:p>
-                    <w:p>
-                      <w:pPr>
-                        <w:rPr>
-                          <w:sz w:val="20"/>
-                          <w:szCs w:val="20"/>
-                        </w:rPr>
-                      </w:pPr>
                     </w:p>
                   </w:txbxContent>
                 </v:textbox>
@@ -357,7 +357,23 @@
                                 <w:sz w:val="20"/>
                                 <w:szCs w:val="20"/>
                               </w:rPr>
-                              <w:t xml:space="preserve"> (APs)</w:t>
+                              <w:t xml:space="preserve"> (</w:t>
+                            </w:r>
+                            <w:proofErr w:type="spellStart"/>
+                            <w:r>
+                              <w:rPr>
+                                <w:sz w:val="20"/>
+                                <w:szCs w:val="20"/>
+                              </w:rPr>
+                              <w:t>APs</w:t>
+                            </w:r>
+                            <w:proofErr w:type="spellEnd"/>
+                            <w:r>
+                              <w:rPr>
+                                <w:sz w:val="20"/>
+                                <w:szCs w:val="20"/>
+                              </w:rPr>
+                              <w:t>)</w:t>
                             </w:r>
                           </w:p>
                         </w:txbxContent>
@@ -1248,14 +1264,46 @@
           <w:sz w:val="24"/>
           <w:szCs w:val="24"/>
         </w:rPr>
-        <w:t xml:space="preserve">E(Tq), </w:t>
-      </w:r>
-      <w:r>
-        <w:rPr>
-          <w:sz w:val="24"/>
-          <w:szCs w:val="24"/>
-        </w:rPr>
-        <w:t>E(Ts) di un utente al variare dell’intensità e della distribuzione del traffico in ingresso;</w:t>
+        <w:t>E(</w:t>
+      </w:r>
+      <w:proofErr w:type="spellStart"/>
+      <w:r>
+        <w:rPr>
+          <w:sz w:val="24"/>
+          <w:szCs w:val="24"/>
+        </w:rPr>
+        <w:t>Tq</w:t>
+      </w:r>
+      <w:proofErr w:type="spellEnd"/>
+      <w:r>
+        <w:rPr>
+          <w:sz w:val="24"/>
+          <w:szCs w:val="24"/>
+        </w:rPr>
+        <w:t xml:space="preserve">), </w:t>
+      </w:r>
+      <w:r>
+        <w:rPr>
+          <w:sz w:val="24"/>
+          <w:szCs w:val="24"/>
+        </w:rPr>
+        <w:t>E(</w:t>
+      </w:r>
+      <w:proofErr w:type="spellStart"/>
+      <w:r>
+        <w:rPr>
+          <w:sz w:val="24"/>
+          <w:szCs w:val="24"/>
+        </w:rPr>
+        <w:t>Ts</w:t>
+      </w:r>
+      <w:proofErr w:type="spellEnd"/>
+      <w:r>
+        <w:rPr>
+          <w:sz w:val="24"/>
+          <w:szCs w:val="24"/>
+        </w:rPr>
+        <w:t>) di un utente al variare dell’intensità e della distribuzione del traffico in ingresso;</w:t>
       </w:r>
     </w:p>
     <w:p>
@@ -1279,7 +1327,23 @@
           <w:sz w:val="24"/>
           <w:szCs w:val="24"/>
         </w:rPr>
-        <w:t>Identificare eventuali Bottlenecks;</w:t>
+        <w:t xml:space="preserve">Identificare eventuali </w:t>
+      </w:r>
+      <w:proofErr w:type="spellStart"/>
+      <w:r>
+        <w:rPr>
+          <w:sz w:val="24"/>
+          <w:szCs w:val="24"/>
+        </w:rPr>
+        <w:t>Bottlenecks</w:t>
+      </w:r>
+      <w:proofErr w:type="spellEnd"/>
+      <w:r>
+        <w:rPr>
+          <w:sz w:val="24"/>
+          <w:szCs w:val="24"/>
+        </w:rPr>
+        <w:t>;</w:t>
       </w:r>
     </w:p>
     <w:p>
@@ -1439,12 +1503,21 @@
         </w:rPr>
         <w:t xml:space="preserve"> </w:t>
       </w:r>
-      <w:r>
-        <w:rPr>
-          <w:sz w:val="24"/>
-          <w:szCs w:val="24"/>
-        </w:rPr>
-        <w:t xml:space="preserve">APs/Switch: </w:t>
+      <w:proofErr w:type="spellStart"/>
+      <w:r>
+        <w:rPr>
+          <w:sz w:val="24"/>
+          <w:szCs w:val="24"/>
+        </w:rPr>
+        <w:t>APs</w:t>
+      </w:r>
+      <w:proofErr w:type="spellEnd"/>
+      <w:r>
+        <w:rPr>
+          <w:sz w:val="24"/>
+          <w:szCs w:val="24"/>
+        </w:rPr>
+        <w:t xml:space="preserve">/Switch: </w:t>
       </w:r>
       <w:r>
         <w:rPr>
@@ -1465,7 +1538,23 @@
           <w:sz w:val="24"/>
           <w:szCs w:val="24"/>
         </w:rPr>
-        <w:t>, Busy)</w:t>
+        <w:t xml:space="preserve">, </w:t>
+      </w:r>
+      <w:proofErr w:type="spellStart"/>
+      <w:r>
+        <w:rPr>
+          <w:sz w:val="24"/>
+          <w:szCs w:val="24"/>
+        </w:rPr>
+        <w:t>Busy</w:t>
+      </w:r>
+      <w:proofErr w:type="spellEnd"/>
+      <w:r>
+        <w:rPr>
+          <w:sz w:val="24"/>
+          <w:szCs w:val="24"/>
+        </w:rPr>
+        <w:t>)</w:t>
       </w:r>
       <w:r>
         <w:rPr>
@@ -1590,6 +1679,7 @@
         </w:rPr>
         <w:t xml:space="preserve"> = 512 bytes (Medium Pac</w:t>
       </w:r>
+      <w:proofErr w:type="spellStart"/>
       <w:r>
         <w:rPr>
           <w:rFonts w:eastAsiaTheme="minorEastAsia"/>
@@ -1597,31 +1687,57 @@
           <w:szCs w:val="24"/>
           <w:lang w:val="en-GB"/>
         </w:rPr>
-        <w:t>ket Size on Internet)</w:t>
-      </w:r>
-    </w:p>
-    <w:p>
-      <w:pPr>
-        <w:rPr>
-          <w:sz w:val="24"/>
-          <w:szCs w:val="24"/>
-          <w:lang w:val="en-GB"/>
-        </w:rPr>
-      </w:pPr>
-    </w:p>
-    <w:p>
-      <w:pPr>
-        <w:rPr>
-          <w:sz w:val="24"/>
-          <w:szCs w:val="24"/>
-        </w:rPr>
-      </w:pPr>
-      <w:r>
-        <w:rPr>
-          <w:sz w:val="24"/>
-          <w:szCs w:val="24"/>
-        </w:rPr>
-        <w:t>Distribuzione dei Tempi di Interarrivo: Esponenziale (Processo di Poisson)</w:t>
+        <w:t>ket</w:t>
+      </w:r>
+      <w:proofErr w:type="spellEnd"/>
+      <w:r>
+        <w:rPr>
+          <w:rFonts w:eastAsiaTheme="minorEastAsia"/>
+          <w:sz w:val="24"/>
+          <w:szCs w:val="24"/>
+          <w:lang w:val="en-GB"/>
+        </w:rPr>
+        <w:t xml:space="preserve"> Size on Internet)</w:t>
+      </w:r>
+    </w:p>
+    <w:p>
+      <w:pPr>
+        <w:rPr>
+          <w:sz w:val="24"/>
+          <w:szCs w:val="24"/>
+          <w:lang w:val="en-GB"/>
+        </w:rPr>
+      </w:pPr>
+    </w:p>
+    <w:p>
+      <w:pPr>
+        <w:rPr>
+          <w:sz w:val="24"/>
+          <w:szCs w:val="24"/>
+        </w:rPr>
+      </w:pPr>
+      <w:r>
+        <w:rPr>
+          <w:sz w:val="24"/>
+          <w:szCs w:val="24"/>
+        </w:rPr>
+        <w:t xml:space="preserve">Distribuzione dei Tempi di </w:t>
+      </w:r>
+      <w:proofErr w:type="spellStart"/>
+      <w:r>
+        <w:rPr>
+          <w:sz w:val="24"/>
+          <w:szCs w:val="24"/>
+        </w:rPr>
+        <w:t>Interarrivo</w:t>
+      </w:r>
+      <w:proofErr w:type="spellEnd"/>
+      <w:r>
+        <w:rPr>
+          <w:sz w:val="24"/>
+          <w:szCs w:val="24"/>
+        </w:rPr>
+        <w:t>: Esponenziale (Processo di Poisson)</w:t>
       </w:r>
     </w:p>
     <w:p>
@@ -1889,7 +2005,25 @@
           <w:szCs w:val="24"/>
           <w:lang w:val="en-GB"/>
         </w:rPr>
-        <w:t>APs UniFi UAP-AC-PRO</w:t>
+        <w:t xml:space="preserve">APs </w:t>
+      </w:r>
+      <w:proofErr w:type="spellStart"/>
+      <w:r>
+        <w:rPr>
+          <w:sz w:val="24"/>
+          <w:szCs w:val="24"/>
+          <w:lang w:val="en-GB"/>
+        </w:rPr>
+        <w:t>UniFi</w:t>
+      </w:r>
+      <w:proofErr w:type="spellEnd"/>
+      <w:r>
+        <w:rPr>
+          <w:sz w:val="24"/>
+          <w:szCs w:val="24"/>
+          <w:lang w:val="en-GB"/>
+        </w:rPr>
+        <w:t xml:space="preserve"> UAP-AC-PRO</w:t>
       </w:r>
       <w:r>
         <w:rPr>
@@ -2072,6 +2206,7 @@
         </w:rPr>
         <w:t xml:space="preserve"> </w:t>
       </w:r>
+      <w:proofErr w:type="spellStart"/>
       <w:r>
         <w:rPr>
           <w:rFonts w:eastAsiaTheme="minorEastAsia"/>
@@ -2079,7 +2214,17 @@
           <w:szCs w:val="24"/>
           <w:lang w:val="en-GB"/>
         </w:rPr>
-        <w:t>Mp/s (</w:t>
+        <w:t>Mp</w:t>
+      </w:r>
+      <w:proofErr w:type="spellEnd"/>
+      <w:r>
+        <w:rPr>
+          <w:rFonts w:eastAsiaTheme="minorEastAsia"/>
+          <w:sz w:val="24"/>
+          <w:szCs w:val="24"/>
+          <w:lang w:val="en-GB"/>
+        </w:rPr>
+        <w:t>/s (</w:t>
       </w:r>
       <w:r>
         <w:rPr>
@@ -2760,18 +2905,34 @@
         <w:lang w:val="en-GB"/>
       </w:rPr>
     </w:pPr>
+    <w:proofErr w:type="spellStart"/>
     <w:r>
       <w:rPr>
         <w:lang w:val="en-GB"/>
       </w:rPr>
-      <w:t xml:space="preserve">Traccia </w:t>
+      <w:t>Traccia</w:t>
+    </w:r>
+    <w:proofErr w:type="spellEnd"/>
+    <w:r>
+      <w:rPr>
+        <w:lang w:val="en-GB"/>
+      </w:rPr>
+      <w:t xml:space="preserve"> </w:t>
     </w:r>
     <w:r>
       <w:rPr>
         <w:lang w:val="en-GB"/>
       </w:rPr>
-      <w:t>Progetto Performance Modelling of Computer Systems and Networks (9 CFU) | Prof. De Nitto Personè</w:t>
+      <w:t xml:space="preserve">Progetto Performance Modelling of Computer Systems and Networks (9 CFU) | Prof. De Nitto </w:t>
     </w:r>
+    <w:proofErr w:type="spellStart"/>
+    <w:r>
+      <w:rPr>
+        <w:lang w:val="en-GB"/>
+      </w:rPr>
+      <w:t>Personè</w:t>
+    </w:r>
+    <w:proofErr w:type="spellEnd"/>
   </w:p>
 </w:hdr>
 </file>

</xml_diff>

<commit_message>
Corretti valori sulla relazione
</commit_message>
<xml_diff>
--- a/Relazione/Traccia.docx
+++ b/Relazione/Traccia.docx
@@ -1679,7 +1679,6 @@
         </w:rPr>
         <w:t xml:space="preserve"> = 512 bytes (Medium Pac</w:t>
       </w:r>
-      <w:proofErr w:type="spellStart"/>
       <w:r>
         <w:rPr>
           <w:rFonts w:eastAsiaTheme="minorEastAsia"/>
@@ -1687,17 +1686,7 @@
           <w:szCs w:val="24"/>
           <w:lang w:val="en-GB"/>
         </w:rPr>
-        <w:t>ket</w:t>
-      </w:r>
-      <w:proofErr w:type="spellEnd"/>
-      <w:r>
-        <w:rPr>
-          <w:rFonts w:eastAsiaTheme="minorEastAsia"/>
-          <w:sz w:val="24"/>
-          <w:szCs w:val="24"/>
-          <w:lang w:val="en-GB"/>
-        </w:rPr>
-        <w:t xml:space="preserve"> Size on Internet)</w:t>
+        <w:t>ket Size on Internet)</w:t>
       </w:r>
     </w:p>
     <w:p>
@@ -2031,7 +2020,39 @@
           <w:szCs w:val="24"/>
           <w:lang w:val="en-GB"/>
         </w:rPr>
-        <w:t xml:space="preserve"> [Max data-rate 450 Mbps @ 2.4 GHz using 3x3 MIMO]</w:t>
+        <w:t xml:space="preserve"> [Max data-rate </w:t>
+      </w:r>
+      <w:r>
+        <w:rPr>
+          <w:sz w:val="24"/>
+          <w:szCs w:val="24"/>
+          <w:lang w:val="en-GB"/>
+        </w:rPr>
+        <w:t>1300</w:t>
+      </w:r>
+      <w:r>
+        <w:rPr>
+          <w:sz w:val="24"/>
+          <w:szCs w:val="24"/>
+          <w:lang w:val="en-GB"/>
+        </w:rPr>
+        <w:t xml:space="preserve"> Mbps @ 2.4 GHz</w:t>
+      </w:r>
+      <w:r>
+        <w:rPr>
+          <w:sz w:val="24"/>
+          <w:szCs w:val="24"/>
+          <w:lang w:val="en-GB"/>
+        </w:rPr>
+        <w:t xml:space="preserve"> e 5 GHz</w:t>
+      </w:r>
+      <w:r>
+        <w:rPr>
+          <w:sz w:val="24"/>
+          <w:szCs w:val="24"/>
+          <w:lang w:val="en-GB"/>
+        </w:rPr>
+        <w:t xml:space="preserve"> using 3x3 MIMO]</w:t>
       </w:r>
       <w:r>
         <w:rPr>
@@ -2056,7 +2077,274 @@
           <w:szCs w:val="24"/>
           <w:lang w:val="en-GB"/>
         </w:rPr>
-        <w:t>C = 450 / 3 = 150 Mbps = 18,75 MB/s</w:t>
+        <w:t xml:space="preserve">C = </w:t>
+      </w:r>
+      <w:r>
+        <w:rPr>
+          <w:sz w:val="24"/>
+          <w:szCs w:val="24"/>
+          <w:lang w:val="en-GB"/>
+        </w:rPr>
+        <w:t>1300</w:t>
+      </w:r>
+      <w:r>
+        <w:rPr>
+          <w:sz w:val="24"/>
+          <w:szCs w:val="24"/>
+          <w:lang w:val="en-GB"/>
+        </w:rPr>
+        <w:t xml:space="preserve"> Mbps </w:t>
+      </w:r>
+      <w:r>
+        <w:rPr>
+          <w:sz w:val="24"/>
+          <w:szCs w:val="24"/>
+          <w:lang w:val="en-GB"/>
+        </w:rPr>
+        <w:t>= 162,5 MB/s</w:t>
+      </w:r>
+    </w:p>
+    <w:p>
+      <w:pPr>
+        <w:rPr>
+          <w:sz w:val="24"/>
+          <w:szCs w:val="24"/>
+          <w:lang w:val="en-GB"/>
+        </w:rPr>
+      </w:pPr>
+      <m:oMath>
+        <m:sSub>
+          <m:sSubPr>
+            <m:ctrlPr>
+              <w:rPr>
+                <w:rFonts w:ascii="Cambria Math" w:hAnsi="Cambria Math"/>
+                <w:i/>
+                <w:sz w:val="24"/>
+                <w:szCs w:val="24"/>
+              </w:rPr>
+            </m:ctrlPr>
+          </m:sSubPr>
+          <m:e>
+            <m:r>
+              <w:rPr>
+                <w:rFonts w:ascii="Cambria Math" w:hAnsi="Cambria Math"/>
+                <w:sz w:val="24"/>
+                <w:szCs w:val="24"/>
+              </w:rPr>
+              <m:t>E</m:t>
+            </m:r>
+            <m:r>
+              <w:rPr>
+                <w:rFonts w:ascii="Cambria Math" w:hAnsi="Cambria Math"/>
+                <w:sz w:val="24"/>
+                <w:szCs w:val="24"/>
+                <w:lang w:val="en-GB"/>
+              </w:rPr>
+              <m:t>(</m:t>
+            </m:r>
+            <m:r>
+              <w:rPr>
+                <w:rFonts w:ascii="Cambria Math" w:hAnsi="Cambria Math"/>
+                <w:sz w:val="24"/>
+                <w:szCs w:val="24"/>
+              </w:rPr>
+              <m:t>S</m:t>
+            </m:r>
+            <m:r>
+              <w:rPr>
+                <w:rFonts w:ascii="Cambria Math" w:hAnsi="Cambria Math"/>
+                <w:sz w:val="24"/>
+                <w:szCs w:val="24"/>
+                <w:lang w:val="en-GB"/>
+              </w:rPr>
+              <m:t>)</m:t>
+            </m:r>
+          </m:e>
+          <m:sub>
+            <m:r>
+              <w:rPr>
+                <w:rFonts w:ascii="Cambria Math" w:hAnsi="Cambria Math"/>
+                <w:sz w:val="24"/>
+                <w:szCs w:val="24"/>
+              </w:rPr>
+              <m:t>AP</m:t>
+            </m:r>
+          </m:sub>
+        </m:sSub>
+        <m:r>
+          <w:rPr>
+            <w:rFonts w:ascii="Cambria Math" w:hAnsi="Cambria Math"/>
+            <w:sz w:val="24"/>
+            <w:szCs w:val="24"/>
+            <w:lang w:val="en-GB"/>
+          </w:rPr>
+          <m:t>=</m:t>
+        </m:r>
+        <m:f>
+          <m:fPr>
+            <m:ctrlPr>
+              <w:rPr>
+                <w:rFonts w:ascii="Cambria Math" w:hAnsi="Cambria Math"/>
+                <w:i/>
+                <w:sz w:val="24"/>
+                <w:szCs w:val="24"/>
+              </w:rPr>
+            </m:ctrlPr>
+          </m:fPr>
+          <m:num>
+            <m:r>
+              <w:rPr>
+                <w:rFonts w:ascii="Cambria Math" w:hAnsi="Cambria Math"/>
+                <w:sz w:val="24"/>
+                <w:szCs w:val="24"/>
+              </w:rPr>
+              <m:t>E</m:t>
+            </m:r>
+            <m:r>
+              <w:rPr>
+                <w:rFonts w:ascii="Cambria Math" w:hAnsi="Cambria Math"/>
+                <w:sz w:val="24"/>
+                <w:szCs w:val="24"/>
+                <w:lang w:val="en-GB"/>
+              </w:rPr>
+              <m:t>(</m:t>
+            </m:r>
+            <m:r>
+              <w:rPr>
+                <w:rFonts w:ascii="Cambria Math" w:hAnsi="Cambria Math"/>
+                <w:sz w:val="24"/>
+                <w:szCs w:val="24"/>
+              </w:rPr>
+              <m:t>Z</m:t>
+            </m:r>
+            <m:r>
+              <w:rPr>
+                <w:rFonts w:ascii="Cambria Math" w:hAnsi="Cambria Math"/>
+                <w:sz w:val="24"/>
+                <w:szCs w:val="24"/>
+                <w:lang w:val="en-GB"/>
+              </w:rPr>
+              <m:t>)</m:t>
+            </m:r>
+          </m:num>
+          <m:den>
+            <m:sSub>
+              <m:sSubPr>
+                <m:ctrlPr>
+                  <w:rPr>
+                    <w:rFonts w:ascii="Cambria Math" w:hAnsi="Cambria Math"/>
+                    <w:i/>
+                    <w:sz w:val="24"/>
+                    <w:szCs w:val="24"/>
+                  </w:rPr>
+                </m:ctrlPr>
+              </m:sSubPr>
+              <m:e>
+                <m:r>
+                  <w:rPr>
+                    <w:rFonts w:ascii="Cambria Math" w:hAnsi="Cambria Math"/>
+                    <w:sz w:val="24"/>
+                    <w:szCs w:val="24"/>
+                  </w:rPr>
+                  <m:t>C</m:t>
+                </m:r>
+              </m:e>
+              <m:sub>
+                <m:r>
+                  <w:rPr>
+                    <w:rFonts w:ascii="Cambria Math" w:hAnsi="Cambria Math"/>
+                    <w:sz w:val="24"/>
+                    <w:szCs w:val="24"/>
+                  </w:rPr>
+                  <m:t>AP</m:t>
+                </m:r>
+              </m:sub>
+            </m:sSub>
+          </m:den>
+        </m:f>
+        <m:r>
+          <w:rPr>
+            <w:rFonts w:ascii="Cambria Math" w:eastAsiaTheme="minorEastAsia" w:hAnsi="Cambria Math"/>
+            <w:sz w:val="24"/>
+            <w:szCs w:val="24"/>
+            <w:lang w:val="en-GB"/>
+          </w:rPr>
+          <m:t>=</m:t>
+        </m:r>
+        <m:r>
+          <w:rPr>
+            <w:rFonts w:ascii="Cambria Math" w:eastAsiaTheme="minorEastAsia" w:hAnsi="Cambria Math"/>
+            <w:sz w:val="24"/>
+            <w:szCs w:val="24"/>
+            <w:lang w:val="en-GB"/>
+          </w:rPr>
+          <m:t>3,004808</m:t>
+        </m:r>
+      </m:oMath>
+      <w:r>
+        <w:rPr>
+          <w:rFonts w:eastAsiaTheme="minorEastAsia"/>
+          <w:sz w:val="24"/>
+          <w:szCs w:val="24"/>
+          <w:lang w:val="en-GB"/>
+        </w:rPr>
+        <w:t xml:space="preserve"> </w:t>
+      </w:r>
+      <w:proofErr w:type="spellStart"/>
+      <w:r>
+        <w:rPr>
+          <w:rFonts w:eastAsiaTheme="minorEastAsia"/>
+          <w:sz w:val="24"/>
+          <w:szCs w:val="24"/>
+          <w:lang w:val="en-GB"/>
+        </w:rPr>
+        <w:t>Mp</w:t>
+      </w:r>
+      <w:proofErr w:type="spellEnd"/>
+      <w:r>
+        <w:rPr>
+          <w:rFonts w:eastAsiaTheme="minorEastAsia"/>
+          <w:sz w:val="24"/>
+          <w:szCs w:val="24"/>
+          <w:lang w:val="en-GB"/>
+        </w:rPr>
+        <w:t>/s (</w:t>
+      </w:r>
+      <w:r>
+        <w:rPr>
+          <w:rFonts w:eastAsiaTheme="minorEastAsia"/>
+          <w:sz w:val="24"/>
+          <w:szCs w:val="24"/>
+          <w:lang w:val="en-GB"/>
+        </w:rPr>
+        <w:t>Mi</w:t>
+      </w:r>
+      <w:r>
+        <w:rPr>
+          <w:rFonts w:eastAsiaTheme="minorEastAsia"/>
+          <w:sz w:val="24"/>
+          <w:szCs w:val="24"/>
+          <w:lang w:val="en-GB"/>
+        </w:rPr>
+        <w:t>l</w:t>
+      </w:r>
+      <w:r>
+        <w:rPr>
+          <w:rFonts w:eastAsiaTheme="minorEastAsia"/>
+          <w:sz w:val="24"/>
+          <w:szCs w:val="24"/>
+          <w:lang w:val="en-GB"/>
+        </w:rPr>
+        <w:t>lions of</w:t>
+      </w:r>
+      <w:r>
+        <w:rPr>
+          <w:rFonts w:eastAsiaTheme="minorEastAsia"/>
+          <w:sz w:val="24"/>
+          <w:szCs w:val="24"/>
+          <w:lang w:val="en-GB"/>
+        </w:rPr>
+        <w:t xml:space="preserve"> Packets per Second)</w:t>
       </w:r>
     </w:p>
     <w:p>
@@ -2121,6 +2409,354 @@
             </m:ctrlPr>
           </m:fPr>
           <m:num>
+            <m:r>
+              <w:rPr>
+                <w:rFonts w:ascii="Cambria Math" w:hAnsi="Cambria Math"/>
+                <w:sz w:val="24"/>
+                <w:szCs w:val="24"/>
+                <w:lang w:val="en-GB"/>
+              </w:rPr>
+              <m:t>1</m:t>
+            </m:r>
+          </m:num>
+          <m:den>
+            <m:sSub>
+              <m:sSubPr>
+                <m:ctrlPr>
+                  <w:rPr>
+                    <w:rFonts w:ascii="Cambria Math" w:hAnsi="Cambria Math"/>
+                    <w:i/>
+                    <w:sz w:val="24"/>
+                    <w:szCs w:val="24"/>
+                  </w:rPr>
+                </m:ctrlPr>
+              </m:sSubPr>
+              <m:e>
+                <m:r>
+                  <w:rPr>
+                    <w:rFonts w:ascii="Cambria Math" w:hAnsi="Cambria Math"/>
+                    <w:sz w:val="24"/>
+                    <w:szCs w:val="24"/>
+                  </w:rPr>
+                  <m:t>E</m:t>
+                </m:r>
+                <m:r>
+                  <w:rPr>
+                    <w:rFonts w:ascii="Cambria Math" w:hAnsi="Cambria Math"/>
+                    <w:sz w:val="24"/>
+                    <w:szCs w:val="24"/>
+                    <w:lang w:val="en-GB"/>
+                  </w:rPr>
+                  <m:t>(</m:t>
+                </m:r>
+                <m:r>
+                  <w:rPr>
+                    <w:rFonts w:ascii="Cambria Math" w:hAnsi="Cambria Math"/>
+                    <w:sz w:val="24"/>
+                    <w:szCs w:val="24"/>
+                  </w:rPr>
+                  <m:t>S</m:t>
+                </m:r>
+                <m:r>
+                  <w:rPr>
+                    <w:rFonts w:ascii="Cambria Math" w:hAnsi="Cambria Math"/>
+                    <w:sz w:val="24"/>
+                    <w:szCs w:val="24"/>
+                    <w:lang w:val="en-GB"/>
+                  </w:rPr>
+                  <m:t>)</m:t>
+                </m:r>
+              </m:e>
+              <m:sub>
+                <m:r>
+                  <w:rPr>
+                    <w:rFonts w:ascii="Cambria Math" w:hAnsi="Cambria Math"/>
+                    <w:sz w:val="24"/>
+                    <w:szCs w:val="24"/>
+                  </w:rPr>
+                  <m:t>AP</m:t>
+                </m:r>
+              </m:sub>
+            </m:sSub>
+          </m:den>
+        </m:f>
+        <m:r>
+          <w:rPr>
+            <w:rFonts w:ascii="Cambria Math" w:eastAsiaTheme="minorEastAsia" w:hAnsi="Cambria Math"/>
+            <w:sz w:val="24"/>
+            <w:szCs w:val="24"/>
+            <w:lang w:val="en-GB"/>
+          </w:rPr>
+          <m:t>=0,3</m:t>
+        </m:r>
+        <m:r>
+          <w:rPr>
+            <w:rFonts w:ascii="Cambria Math" w:eastAsiaTheme="minorEastAsia" w:hAnsi="Cambria Math"/>
+            <w:sz w:val="24"/>
+            <w:szCs w:val="24"/>
+            <w:lang w:val="en-GB"/>
+          </w:rPr>
+          <m:t>328</m:t>
+        </m:r>
+      </m:oMath>
+      <w:r>
+        <w:rPr>
+          <w:rFonts w:eastAsiaTheme="minorEastAsia"/>
+          <w:sz w:val="24"/>
+          <w:szCs w:val="24"/>
+          <w:lang w:val="en-GB"/>
+        </w:rPr>
+        <w:t xml:space="preserve"> </w:t>
+      </w:r>
+      <w:proofErr w:type="spellStart"/>
+      <w:r>
+        <w:rPr>
+          <w:rFonts w:eastAsiaTheme="minorEastAsia"/>
+          <w:sz w:val="24"/>
+          <w:szCs w:val="24"/>
+          <w:lang w:val="en-GB"/>
+        </w:rPr>
+        <w:t>Mp</w:t>
+      </w:r>
+      <w:proofErr w:type="spellEnd"/>
+      <w:r>
+        <w:rPr>
+          <w:rFonts w:eastAsiaTheme="minorEastAsia"/>
+          <w:sz w:val="24"/>
+          <w:szCs w:val="24"/>
+          <w:lang w:val="en-GB"/>
+        </w:rPr>
+        <w:t>/s (</w:t>
+      </w:r>
+      <w:r>
+        <w:rPr>
+          <w:rFonts w:eastAsiaTheme="minorEastAsia"/>
+          <w:sz w:val="24"/>
+          <w:szCs w:val="24"/>
+          <w:lang w:val="en-GB"/>
+        </w:rPr>
+        <w:t>Mi</w:t>
+      </w:r>
+      <w:r>
+        <w:rPr>
+          <w:rFonts w:eastAsiaTheme="minorEastAsia"/>
+          <w:sz w:val="24"/>
+          <w:szCs w:val="24"/>
+          <w:lang w:val="en-GB"/>
+        </w:rPr>
+        <w:t>l</w:t>
+      </w:r>
+      <w:r>
+        <w:rPr>
+          <w:rFonts w:eastAsiaTheme="minorEastAsia"/>
+          <w:sz w:val="24"/>
+          <w:szCs w:val="24"/>
+          <w:lang w:val="en-GB"/>
+        </w:rPr>
+        <w:t>lions of</w:t>
+      </w:r>
+      <w:r>
+        <w:rPr>
+          <w:rFonts w:eastAsiaTheme="minorEastAsia"/>
+          <w:sz w:val="24"/>
+          <w:szCs w:val="24"/>
+          <w:lang w:val="en-GB"/>
+        </w:rPr>
+        <w:t xml:space="preserve"> Packets per Second)</w:t>
+      </w:r>
+    </w:p>
+    <w:p>
+      <w:pPr>
+        <w:rPr>
+          <w:sz w:val="24"/>
+          <w:szCs w:val="24"/>
+          <w:lang w:val="en-GB"/>
+        </w:rPr>
+      </w:pPr>
+    </w:p>
+    <w:p>
+      <w:pPr>
+        <w:pStyle w:val="Paragrafoelenco"/>
+        <w:numPr>
+          <w:ilvl w:val="0"/>
+          <w:numId w:val="5"/>
+        </w:numPr>
+        <w:rPr>
+          <w:sz w:val="24"/>
+          <w:szCs w:val="24"/>
+          <w:lang w:val="en-GB"/>
+        </w:rPr>
+      </w:pPr>
+      <w:r>
+        <w:rPr>
+          <w:sz w:val="24"/>
+          <w:szCs w:val="24"/>
+          <w:lang w:val="en-GB"/>
+        </w:rPr>
+        <w:t>Switch Cisco MS250-48-HW</w:t>
+      </w:r>
+      <w:r>
+        <w:rPr>
+          <w:sz w:val="24"/>
+          <w:szCs w:val="24"/>
+          <w:lang w:val="en-GB"/>
+        </w:rPr>
+        <w:t xml:space="preserve"> [Switching Capacity 176 Gbps]</w:t>
+      </w:r>
+    </w:p>
+    <w:p>
+      <w:pPr>
+        <w:rPr>
+          <w:sz w:val="24"/>
+          <w:szCs w:val="24"/>
+          <w:lang w:val="en-GB"/>
+        </w:rPr>
+      </w:pPr>
+      <w:r>
+        <w:rPr>
+          <w:sz w:val="24"/>
+          <w:szCs w:val="24"/>
+          <w:lang w:val="en-GB"/>
+        </w:rPr>
+        <w:t>C = 176 Gbps = 22 GB/s</w:t>
+      </w:r>
+    </w:p>
+    <w:p>
+      <w:pPr>
+        <w:rPr>
+          <w:sz w:val="24"/>
+          <w:szCs w:val="24"/>
+          <w:lang w:val="en-GB"/>
+        </w:rPr>
+      </w:pPr>
+      <m:oMath>
+        <m:sSub>
+          <m:sSubPr>
+            <m:ctrlPr>
+              <w:rPr>
+                <w:rFonts w:ascii="Cambria Math" w:hAnsi="Cambria Math"/>
+                <w:i/>
+                <w:sz w:val="24"/>
+                <w:szCs w:val="24"/>
+              </w:rPr>
+            </m:ctrlPr>
+          </m:sSubPr>
+          <m:e>
+            <m:r>
+              <m:rPr>
+                <m:sty m:val="p"/>
+              </m:rPr>
+              <w:rPr>
+                <w:rFonts w:ascii="Cambria Math" w:hAnsi="Cambria Math"/>
+                <w:sz w:val="24"/>
+                <w:szCs w:val="24"/>
+                <w:lang w:val="en-GB"/>
+              </w:rPr>
+              <m:t xml:space="preserve"> </m:t>
+            </m:r>
+            <m:r>
+              <w:rPr>
+                <w:rFonts w:ascii="Cambria Math" w:hAnsi="Cambria Math"/>
+                <w:sz w:val="24"/>
+                <w:szCs w:val="24"/>
+              </w:rPr>
+              <m:t>E</m:t>
+            </m:r>
+            <m:r>
+              <w:rPr>
+                <w:rFonts w:ascii="Cambria Math" w:hAnsi="Cambria Math"/>
+                <w:sz w:val="24"/>
+                <w:szCs w:val="24"/>
+                <w:lang w:val="en-GB"/>
+              </w:rPr>
+              <m:t>(</m:t>
+            </m:r>
+            <m:r>
+              <w:rPr>
+                <w:rFonts w:ascii="Cambria Math" w:hAnsi="Cambria Math"/>
+                <w:sz w:val="24"/>
+                <w:szCs w:val="24"/>
+              </w:rPr>
+              <m:t>S</m:t>
+            </m:r>
+            <m:r>
+              <w:rPr>
+                <w:rFonts w:ascii="Cambria Math" w:hAnsi="Cambria Math"/>
+                <w:sz w:val="24"/>
+                <w:szCs w:val="24"/>
+                <w:lang w:val="en-GB"/>
+              </w:rPr>
+              <m:t>)</m:t>
+            </m:r>
+          </m:e>
+          <m:sub>
+            <m:r>
+              <w:rPr>
+                <w:rFonts w:ascii="Cambria Math" w:hAnsi="Cambria Math"/>
+                <w:sz w:val="24"/>
+                <w:szCs w:val="24"/>
+              </w:rPr>
+              <m:t>Sw</m:t>
+            </m:r>
+          </m:sub>
+        </m:sSub>
+        <m:r>
+          <w:rPr>
+            <w:rFonts w:ascii="Cambria Math" w:hAnsi="Cambria Math"/>
+            <w:sz w:val="24"/>
+            <w:szCs w:val="24"/>
+            <w:lang w:val="en-GB"/>
+          </w:rPr>
+          <m:t>=</m:t>
+        </m:r>
+        <m:f>
+          <m:fPr>
+            <m:ctrlPr>
+              <w:rPr>
+                <w:rFonts w:ascii="Cambria Math" w:hAnsi="Cambria Math"/>
+                <w:i/>
+                <w:sz w:val="24"/>
+                <w:szCs w:val="24"/>
+              </w:rPr>
+            </m:ctrlPr>
+          </m:fPr>
+          <m:num>
+            <m:r>
+              <w:rPr>
+                <w:rFonts w:ascii="Cambria Math" w:hAnsi="Cambria Math"/>
+                <w:sz w:val="24"/>
+                <w:szCs w:val="24"/>
+              </w:rPr>
+              <m:t>E</m:t>
+            </m:r>
+            <m:r>
+              <w:rPr>
+                <w:rFonts w:ascii="Cambria Math" w:hAnsi="Cambria Math"/>
+                <w:sz w:val="24"/>
+                <w:szCs w:val="24"/>
+                <w:lang w:val="en-GB"/>
+              </w:rPr>
+              <m:t>(</m:t>
+            </m:r>
+            <m:r>
+              <w:rPr>
+                <w:rFonts w:ascii="Cambria Math" w:hAnsi="Cambria Math"/>
+                <w:sz w:val="24"/>
+                <w:szCs w:val="24"/>
+              </w:rPr>
+              <m:t>Z</m:t>
+            </m:r>
+            <m:r>
+              <w:rPr>
+                <w:rFonts w:ascii="Cambria Math" w:hAnsi="Cambria Math"/>
+                <w:sz w:val="24"/>
+                <w:szCs w:val="24"/>
+                <w:lang w:val="en-GB"/>
+              </w:rPr>
+              <m:t>)</m:t>
+            </m:r>
+          </m:num>
+          <m:den>
             <m:sSub>
               <m:sSubPr>
                 <m:ctrlPr>
@@ -2149,52 +2785,29 @@
                     <w:sz w:val="24"/>
                     <w:szCs w:val="24"/>
                   </w:rPr>
-                  <m:t>AP</m:t>
+                  <m:t>Sw</m:t>
                 </m:r>
               </m:sub>
             </m:sSub>
-          </m:num>
-          <m:den>
-            <m:r>
-              <w:rPr>
-                <w:rFonts w:ascii="Cambria Math" w:hAnsi="Cambria Math"/>
-                <w:sz w:val="24"/>
-                <w:szCs w:val="24"/>
-              </w:rPr>
-              <m:t>E</m:t>
-            </m:r>
-            <m:d>
-              <m:dPr>
-                <m:ctrlPr>
-                  <w:rPr>
-                    <w:rFonts w:ascii="Cambria Math" w:hAnsi="Cambria Math"/>
-                    <w:i/>
-                    <w:sz w:val="24"/>
-                    <w:szCs w:val="24"/>
-                  </w:rPr>
-                </m:ctrlPr>
-              </m:dPr>
-              <m:e>
-                <m:r>
-                  <w:rPr>
-                    <w:rFonts w:ascii="Cambria Math" w:hAnsi="Cambria Math"/>
-                    <w:sz w:val="24"/>
-                    <w:szCs w:val="24"/>
-                  </w:rPr>
-                  <m:t>Z</m:t>
-                </m:r>
-              </m:e>
-            </m:d>
           </m:den>
         </m:f>
         <m:r>
           <w:rPr>
-            <w:rFonts w:ascii="Cambria Math" w:eastAsiaTheme="minorEastAsia" w:hAnsi="Cambria Math"/>
+            <w:rFonts w:ascii="Cambria Math" w:hAnsi="Cambria Math"/>
             <w:sz w:val="24"/>
             <w:szCs w:val="24"/>
             <w:lang w:val="en-GB"/>
           </w:rPr>
-          <m:t>=0,036864</m:t>
+          <m:t>=</m:t>
+        </m:r>
+        <m:r>
+          <w:rPr>
+            <w:rFonts w:ascii="Cambria Math" w:hAnsi="Cambria Math"/>
+            <w:sz w:val="24"/>
+            <w:szCs w:val="24"/>
+            <w:lang w:val="en-GB"/>
+          </w:rPr>
+          <m:t>0.021674</m:t>
         </m:r>
       </m:oMath>
       <w:r>
@@ -2206,7 +2819,6 @@
         </w:rPr>
         <w:t xml:space="preserve"> </w:t>
       </w:r>
-      <w:proofErr w:type="spellStart"/>
       <w:r>
         <w:rPr>
           <w:rFonts w:eastAsiaTheme="minorEastAsia"/>
@@ -2214,9 +2826,8 @@
           <w:szCs w:val="24"/>
           <w:lang w:val="en-GB"/>
         </w:rPr>
-        <w:t>Mp</w:t>
-      </w:r>
-      <w:proofErr w:type="spellEnd"/>
+        <w:t>(</w:t>
+      </w:r>
       <w:r>
         <w:rPr>
           <w:rFonts w:eastAsiaTheme="minorEastAsia"/>
@@ -2224,7 +2835,7 @@
           <w:szCs w:val="24"/>
           <w:lang w:val="en-GB"/>
         </w:rPr>
-        <w:t>/s (</w:t>
+        <w:t>Mi</w:t>
       </w:r>
       <w:r>
         <w:rPr>
@@ -2233,7 +2844,7 @@
           <w:szCs w:val="24"/>
           <w:lang w:val="en-GB"/>
         </w:rPr>
-        <w:t>Mi</w:t>
+        <w:t>l</w:t>
       </w:r>
       <w:r>
         <w:rPr>
@@ -2242,7 +2853,7 @@
           <w:szCs w:val="24"/>
           <w:lang w:val="en-GB"/>
         </w:rPr>
-        <w:t>l</w:t>
+        <w:t>lions of</w:t>
       </w:r>
       <w:r>
         <w:rPr>
@@ -2251,72 +2862,7 @@
           <w:szCs w:val="24"/>
           <w:lang w:val="en-GB"/>
         </w:rPr>
-        <w:t>lions of</w:t>
-      </w:r>
-      <w:r>
-        <w:rPr>
-          <w:rFonts w:eastAsiaTheme="minorEastAsia"/>
-          <w:sz w:val="24"/>
-          <w:szCs w:val="24"/>
-          <w:lang w:val="en-GB"/>
-        </w:rPr>
         <w:t xml:space="preserve"> Packets per Second)</w:t>
-      </w:r>
-    </w:p>
-    <w:p>
-      <w:pPr>
-        <w:rPr>
-          <w:sz w:val="24"/>
-          <w:szCs w:val="24"/>
-          <w:lang w:val="en-GB"/>
-        </w:rPr>
-      </w:pPr>
-    </w:p>
-    <w:p>
-      <w:pPr>
-        <w:pStyle w:val="Paragrafoelenco"/>
-        <w:numPr>
-          <w:ilvl w:val="0"/>
-          <w:numId w:val="5"/>
-        </w:numPr>
-        <w:rPr>
-          <w:sz w:val="24"/>
-          <w:szCs w:val="24"/>
-          <w:lang w:val="en-GB"/>
-        </w:rPr>
-      </w:pPr>
-      <w:r>
-        <w:rPr>
-          <w:sz w:val="24"/>
-          <w:szCs w:val="24"/>
-          <w:lang w:val="en-GB"/>
-        </w:rPr>
-        <w:t>Switch Cisco MS250-48-HW</w:t>
-      </w:r>
-      <w:r>
-        <w:rPr>
-          <w:sz w:val="24"/>
-          <w:szCs w:val="24"/>
-          <w:lang w:val="en-GB"/>
-        </w:rPr>
-        <w:t xml:space="preserve"> [Switching Capacity 176 Gbps]</w:t>
-      </w:r>
-    </w:p>
-    <w:p>
-      <w:pPr>
-        <w:rPr>
-          <w:sz w:val="24"/>
-          <w:szCs w:val="24"/>
-          <w:lang w:val="en-GB"/>
-        </w:rPr>
-      </w:pPr>
-      <w:r>
-        <w:rPr>
-          <w:sz w:val="24"/>
-          <w:szCs w:val="24"/>
-          <w:lang w:val="en-GB"/>
-        </w:rPr>
-        <w:t>C = 176 Gbps = 22 GB/s</w:t>
       </w:r>
     </w:p>
     <w:p>
@@ -2393,6 +2939,17 @@
             </m:ctrlPr>
           </m:fPr>
           <m:num>
+            <m:r>
+              <w:rPr>
+                <w:rFonts w:ascii="Cambria Math" w:hAnsi="Cambria Math"/>
+                <w:sz w:val="24"/>
+                <w:szCs w:val="24"/>
+                <w:lang w:val="en-GB"/>
+              </w:rPr>
+              <m:t>1</m:t>
+            </m:r>
+          </m:num>
+          <m:den>
             <m:sSub>
               <m:sSubPr>
                 <m:ctrlPr>
@@ -2411,7 +2968,33 @@
                     <w:sz w:val="24"/>
                     <w:szCs w:val="24"/>
                   </w:rPr>
-                  <m:t>C</m:t>
+                  <m:t>E</m:t>
+                </m:r>
+                <m:r>
+                  <w:rPr>
+                    <w:rFonts w:ascii="Cambria Math" w:hAnsi="Cambria Math"/>
+                    <w:sz w:val="24"/>
+                    <w:szCs w:val="24"/>
+                    <w:lang w:val="en-GB"/>
+                  </w:rPr>
+                  <m:t>(</m:t>
+                </m:r>
+                <m:r>
+                  <w:rPr>
+                    <w:rFonts w:ascii="Cambria Math" w:hAnsi="Cambria Math"/>
+                    <w:sz w:val="24"/>
+                    <w:szCs w:val="24"/>
+                  </w:rPr>
+                  <m:t>S</m:t>
+                </m:r>
+                <m:r>
+                  <w:rPr>
+                    <w:rFonts w:ascii="Cambria Math" w:hAnsi="Cambria Math"/>
+                    <w:sz w:val="24"/>
+                    <w:szCs w:val="24"/>
+                    <w:lang w:val="en-GB"/>
+                  </w:rPr>
+                  <m:t>)</m:t>
                 </m:r>
               </m:e>
               <m:sub>
@@ -2425,38 +3008,6 @@
                 </m:r>
               </m:sub>
             </m:sSub>
-          </m:num>
-          <m:den>
-            <m:r>
-              <w:rPr>
-                <w:rFonts w:ascii="Cambria Math" w:hAnsi="Cambria Math"/>
-                <w:sz w:val="24"/>
-                <w:szCs w:val="24"/>
-              </w:rPr>
-              <m:t>E</m:t>
-            </m:r>
-            <m:d>
-              <m:dPr>
-                <m:ctrlPr>
-                  <w:rPr>
-                    <w:rFonts w:ascii="Cambria Math" w:hAnsi="Cambria Math"/>
-                    <w:i/>
-                    <w:sz w:val="24"/>
-                    <w:szCs w:val="24"/>
-                  </w:rPr>
-                </m:ctrlPr>
-              </m:dPr>
-              <m:e>
-                <m:r>
-                  <w:rPr>
-                    <w:rFonts w:ascii="Cambria Math" w:hAnsi="Cambria Math"/>
-                    <w:sz w:val="24"/>
-                    <w:szCs w:val="24"/>
-                  </w:rPr>
-                  <m:t>Z</m:t>
-                </m:r>
-              </m:e>
-            </m:d>
           </m:den>
         </m:f>
         <m:r>
@@ -2466,7 +3017,16 @@
             <w:szCs w:val="24"/>
             <w:lang w:val="en-GB"/>
           </w:rPr>
-          <m:t>=46,137346</m:t>
+          <m:t>=46,13734</m:t>
+        </m:r>
+        <m:r>
+          <w:rPr>
+            <w:rFonts w:ascii="Cambria Math" w:hAnsi="Cambria Math"/>
+            <w:sz w:val="24"/>
+            <w:szCs w:val="24"/>
+            <w:lang w:val="en-GB"/>
+          </w:rPr>
+          <m:t>4</m:t>
         </m:r>
       </m:oMath>
       <w:r>
@@ -2598,33 +3158,6 @@
           </m:r>
         </m:oMath>
       </m:oMathPara>
-    </w:p>
-    <w:p>
-      <w:pPr>
-        <w:rPr>
-          <w:rFonts w:eastAsiaTheme="minorEastAsia"/>
-          <w:sz w:val="24"/>
-          <w:szCs w:val="24"/>
-        </w:rPr>
-      </w:pPr>
-    </w:p>
-    <w:p>
-      <w:pPr>
-        <w:rPr>
-          <w:rFonts w:eastAsiaTheme="minorEastAsia"/>
-          <w:sz w:val="24"/>
-          <w:szCs w:val="24"/>
-        </w:rPr>
-      </w:pPr>
-    </w:p>
-    <w:p>
-      <w:pPr>
-        <w:rPr>
-          <w:rFonts w:eastAsiaTheme="minorEastAsia"/>
-          <w:sz w:val="24"/>
-          <w:szCs w:val="24"/>
-        </w:rPr>
-      </w:pPr>
     </w:p>
     <w:p>
       <w:pPr>

</xml_diff>